<commit_message>
Organización dashboards y actualización informe (adquisición listo)
</commit_message>
<xml_diff>
--- a/Cancelas_Nicolau_Informe_IDW.docx
+++ b/Cancelas_Nicolau_Informe_IDW.docx
@@ -202,8 +202,21 @@
           <w:sz w:val="40"/>
           <w:szCs w:val="40"/>
         </w:rPr>
-        <w:t>Data Warehousing</w:t>
-      </w:r>
+        <w:t xml:space="preserve">Data </w:t>
+      </w:r>
+      <w:proofErr w:type="spellStart"/>
+      <w:r>
+        <w:rPr>
+          <w:rFonts w:ascii="Arial" w:eastAsia="Arial" w:hAnsi="Arial" w:cs="Arial"/>
+          <w:b/>
+          <w:i/>
+          <w:iCs/>
+          <w:sz w:val="40"/>
+          <w:szCs w:val="40"/>
+        </w:rPr>
+        <w:t>Warehousing</w:t>
+      </w:r>
+      <w:proofErr w:type="spellEnd"/>
     </w:p>
     <w:p>
       <w:pPr>
@@ -917,7 +930,7 @@
                 <w:noProof/>
                 <w:webHidden/>
               </w:rPr>
-              <w:t>8</w:t>
+              <w:t>10</w:t>
             </w:r>
             <w:r>
               <w:rPr>
@@ -989,7 +1002,7 @@
                 <w:noProof/>
                 <w:webHidden/>
               </w:rPr>
-              <w:t>8</w:t>
+              <w:t>11</w:t>
             </w:r>
             <w:r>
               <w:rPr>
@@ -1060,7 +1073,7 @@
                 <w:noProof/>
                 <w:webHidden/>
               </w:rPr>
-              <w:t>9</w:t>
+              <w:t>12</w:t>
             </w:r>
             <w:r>
               <w:rPr>
@@ -1155,6 +1168,7 @@
         </w:rPr>
         <w:t xml:space="preserve">esarrollar todas las capas de datos y ejecutar los procesos correspondientes del flujo </w:t>
       </w:r>
+      <w:proofErr w:type="spellStart"/>
       <w:r>
         <w:rPr>
           <w:rFonts w:ascii="Arial" w:hAnsi="Arial" w:cs="Arial"/>
@@ -1163,6 +1177,7 @@
         </w:rPr>
         <w:t>end-to-end</w:t>
       </w:r>
+      <w:proofErr w:type="spellEnd"/>
       <w:r>
         <w:rPr>
           <w:rFonts w:ascii="Arial" w:hAnsi="Arial" w:cs="Arial"/>
@@ -1175,8 +1190,18 @@
           <w:i/>
           <w:iCs/>
         </w:rPr>
-        <w:t>Data Warehouse</w:t>
-      </w:r>
+        <w:t xml:space="preserve">Data </w:t>
+      </w:r>
+      <w:proofErr w:type="spellStart"/>
+      <w:r>
+        <w:rPr>
+          <w:rFonts w:ascii="Arial" w:hAnsi="Arial" w:cs="Arial"/>
+          <w:i/>
+          <w:iCs/>
+        </w:rPr>
+        <w:t>Warehouse</w:t>
+      </w:r>
+      <w:proofErr w:type="spellEnd"/>
       <w:r>
         <w:rPr>
           <w:rFonts w:ascii="Arial" w:hAnsi="Arial" w:cs="Arial"/>
@@ -1514,6 +1539,7 @@
         </w:rPr>
         <w:t xml:space="preserve">Se publicarán dos conjuntos de </w:t>
       </w:r>
+      <w:proofErr w:type="spellStart"/>
       <w:r>
         <w:rPr>
           <w:rFonts w:ascii="Arial" w:hAnsi="Arial" w:cs="Arial"/>
@@ -1522,6 +1548,7 @@
         </w:rPr>
         <w:t>datasets</w:t>
       </w:r>
+      <w:proofErr w:type="spellEnd"/>
       <w:r>
         <w:rPr>
           <w:rFonts w:ascii="Arial" w:hAnsi="Arial" w:cs="Arial"/>
@@ -1629,6 +1656,7 @@
         </w:rPr>
         <w:t xml:space="preserve">, el enriquecimiento de los datos y la gestión de la </w:t>
       </w:r>
+      <w:proofErr w:type="spellStart"/>
       <w:r>
         <w:rPr>
           <w:rFonts w:ascii="Arial" w:hAnsi="Arial" w:cs="Arial"/>
@@ -1637,6 +1665,7 @@
         </w:rPr>
         <w:t>metadata</w:t>
       </w:r>
+      <w:proofErr w:type="spellEnd"/>
       <w:r>
         <w:rPr>
           <w:rFonts w:ascii="Arial" w:hAnsi="Arial" w:cs="Arial"/>
@@ -1939,7 +1968,21 @@
         <w:rPr>
           <w:rFonts w:ascii="Arial" w:hAnsi="Arial" w:cs="Arial"/>
         </w:rPr>
-        <w:t xml:space="preserve">Crear el soporte para la Metadata y utilizarlo para describir las entidades. </w:t>
+        <w:t xml:space="preserve">Crear el soporte para la </w:t>
+      </w:r>
+      <w:proofErr w:type="spellStart"/>
+      <w:r>
+        <w:rPr>
+          <w:rFonts w:ascii="Arial" w:hAnsi="Arial" w:cs="Arial"/>
+        </w:rPr>
+        <w:t>Metadata</w:t>
+      </w:r>
+      <w:proofErr w:type="spellEnd"/>
+      <w:r>
+        <w:rPr>
+          <w:rFonts w:ascii="Arial" w:hAnsi="Arial" w:cs="Arial"/>
+        </w:rPr>
+        <w:t xml:space="preserve"> y utilizarlo para describir las entidades. </w:t>
       </w:r>
     </w:p>
     <w:p>
@@ -1997,7 +2040,21 @@
         <w:rPr>
           <w:rFonts w:ascii="Arial" w:hAnsi="Arial" w:cs="Arial"/>
         </w:rPr>
-        <w:t xml:space="preserve">Definir y crear el modelo del DWA (Modelo Dimensional) y documentarlo en la Metadata. Debe incluir una capa de Memoria y una de Enriquecimiento (datos derivados).  </w:t>
+        <w:t xml:space="preserve">Definir y crear el modelo del DWA (Modelo Dimensional) y documentarlo en la </w:t>
+      </w:r>
+      <w:proofErr w:type="spellStart"/>
+      <w:r>
+        <w:rPr>
+          <w:rFonts w:ascii="Arial" w:hAnsi="Arial" w:cs="Arial"/>
+        </w:rPr>
+        <w:t>Metadata</w:t>
+      </w:r>
+      <w:proofErr w:type="spellEnd"/>
+      <w:r>
+        <w:rPr>
+          <w:rFonts w:ascii="Arial" w:hAnsi="Arial" w:cs="Arial"/>
+        </w:rPr>
+        <w:t xml:space="preserve">. Debe incluir una capa de Memoria y una de Enriquecimiento (datos derivados).  </w:t>
       </w:r>
     </w:p>
     <w:p>
@@ -2037,7 +2094,21 @@
         <w:rPr>
           <w:rFonts w:ascii="Arial" w:hAnsi="Arial" w:cs="Arial"/>
         </w:rPr>
-        <w:t xml:space="preserve">Registrar el diseño en la Metadata. </w:t>
+        <w:t xml:space="preserve">Registrar el diseño en la </w:t>
+      </w:r>
+      <w:proofErr w:type="spellStart"/>
+      <w:r>
+        <w:rPr>
+          <w:rFonts w:ascii="Arial" w:hAnsi="Arial" w:cs="Arial"/>
+        </w:rPr>
+        <w:t>Metadata</w:t>
+      </w:r>
+      <w:proofErr w:type="spellEnd"/>
+      <w:r>
+        <w:rPr>
+          <w:rFonts w:ascii="Arial" w:hAnsi="Arial" w:cs="Arial"/>
+        </w:rPr>
+        <w:t xml:space="preserve">. </w:t>
       </w:r>
     </w:p>
     <w:p>
@@ -2091,7 +2162,21 @@
         <w:rPr>
           <w:rFonts w:ascii="Arial" w:hAnsi="Arial" w:cs="Arial"/>
         </w:rPr>
-        <w:t xml:space="preserve"> para cada tabla, los datos que se persistirán en el DQM y los indicadores y límites para aceptar o rechazar los datasets. Realizar y ejecutar los scripts correspondientes. </w:t>
+        <w:t xml:space="preserve"> para cada tabla, los datos que se persistirán en el DQM y los indicadores y límites para aceptar o rechazar los </w:t>
+      </w:r>
+      <w:proofErr w:type="spellStart"/>
+      <w:r>
+        <w:rPr>
+          <w:rFonts w:ascii="Arial" w:hAnsi="Arial" w:cs="Arial"/>
+        </w:rPr>
+        <w:t>datasets</w:t>
+      </w:r>
+      <w:proofErr w:type="spellEnd"/>
+      <w:r>
+        <w:rPr>
+          <w:rFonts w:ascii="Arial" w:hAnsi="Arial" w:cs="Arial"/>
+        </w:rPr>
+        <w:t xml:space="preserve">. Realizar y ejecutar los scripts correspondientes. </w:t>
       </w:r>
     </w:p>
     <w:p>
@@ -2125,7 +2210,35 @@
         <w:rPr>
           <w:rFonts w:ascii="Arial" w:hAnsi="Arial" w:cs="Arial"/>
         </w:rPr>
-        <w:t xml:space="preserve"> para el conjunto de tablas, los datos que se persistirán en el DQM y los indicadores y límites para aceptar o rechazar los datasets. Realizar y ejecutar los scripts correspondientes. Tener en cuenta: outliers, datos faltantes, valores que no respetan los formatos, etc.  </w:t>
+        <w:t xml:space="preserve"> para el conjunto de tablas, los datos que se persistirán en el DQM y los indicadores y límites para aceptar o rechazar los </w:t>
+      </w:r>
+      <w:proofErr w:type="spellStart"/>
+      <w:r>
+        <w:rPr>
+          <w:rFonts w:ascii="Arial" w:hAnsi="Arial" w:cs="Arial"/>
+        </w:rPr>
+        <w:t>datasets</w:t>
+      </w:r>
+      <w:proofErr w:type="spellEnd"/>
+      <w:r>
+        <w:rPr>
+          <w:rFonts w:ascii="Arial" w:hAnsi="Arial" w:cs="Arial"/>
+        </w:rPr>
+        <w:t xml:space="preserve">. Realizar y ejecutar los scripts correspondientes. Tener en cuenta: </w:t>
+      </w:r>
+      <w:proofErr w:type="spellStart"/>
+      <w:r>
+        <w:rPr>
+          <w:rFonts w:ascii="Arial" w:hAnsi="Arial" w:cs="Arial"/>
+        </w:rPr>
+        <w:t>outliers</w:t>
+      </w:r>
+      <w:proofErr w:type="spellEnd"/>
+      <w:r>
+        <w:rPr>
+          <w:rFonts w:ascii="Arial" w:hAnsi="Arial" w:cs="Arial"/>
+        </w:rPr>
+        <w:t xml:space="preserve">, datos faltantes, valores que no respetan los formatos, etc.  </w:t>
       </w:r>
     </w:p>
     <w:p>
@@ -2141,11 +2254,19 @@
           <w:rFonts w:ascii="Arial" w:hAnsi="Arial" w:cs="Arial"/>
         </w:rPr>
       </w:pPr>
-      <w:r>
-        <w:rPr>
-          <w:rFonts w:ascii="Arial" w:hAnsi="Arial" w:cs="Arial"/>
-        </w:rPr>
-        <w:t xml:space="preserve">Ingestar los datos de Ingesta1 en el DWA definido. Las datos se deben insertar desde las tablas temporales creadas. Actualizar todas las capas. Siempre y cuando se superen los umbrales de calidad. </w:t>
+      <w:proofErr w:type="spellStart"/>
+      <w:r>
+        <w:rPr>
+          <w:rFonts w:ascii="Arial" w:hAnsi="Arial" w:cs="Arial"/>
+        </w:rPr>
+        <w:t>Ingestar</w:t>
+      </w:r>
+      <w:proofErr w:type="spellEnd"/>
+      <w:r>
+        <w:rPr>
+          <w:rFonts w:ascii="Arial" w:hAnsi="Arial" w:cs="Arial"/>
+        </w:rPr>
+        <w:t xml:space="preserve"> los datos de Ingesta1 en el DWA definido. Las datos se deben insertar desde las tablas temporales creadas. Actualizar todas las capas. Siempre y cuando se superen los umbrales de calidad. </w:t>
       </w:r>
     </w:p>
     <w:p>
@@ -2352,7 +2473,21 @@
         <w:rPr>
           <w:rFonts w:ascii="Arial" w:hAnsi="Arial" w:cs="Arial"/>
         </w:rPr>
-        <w:t xml:space="preserve">Actualizar la Metadata si fuera necesario. </w:t>
+        <w:t xml:space="preserve">Actualizar la </w:t>
+      </w:r>
+      <w:proofErr w:type="spellStart"/>
+      <w:r>
+        <w:rPr>
+          <w:rFonts w:ascii="Arial" w:hAnsi="Arial" w:cs="Arial"/>
+        </w:rPr>
+        <w:t>Metadata</w:t>
+      </w:r>
+      <w:proofErr w:type="spellEnd"/>
+      <w:r>
+        <w:rPr>
+          <w:rFonts w:ascii="Arial" w:hAnsi="Arial" w:cs="Arial"/>
+        </w:rPr>
+        <w:t xml:space="preserve"> si fuera necesario. </w:t>
       </w:r>
     </w:p>
     <w:p>
@@ -2462,7 +2597,21 @@
         <w:rPr>
           <w:rFonts w:ascii="Arial" w:hAnsi="Arial" w:cs="Arial"/>
         </w:rPr>
-        <w:t xml:space="preserve">Dejar huella en la Metadata de ser necesario. </w:t>
+        <w:t xml:space="preserve">Dejar huella en la </w:t>
+      </w:r>
+      <w:proofErr w:type="spellStart"/>
+      <w:r>
+        <w:rPr>
+          <w:rFonts w:ascii="Arial" w:hAnsi="Arial" w:cs="Arial"/>
+        </w:rPr>
+        <w:t>Metadata</w:t>
+      </w:r>
+      <w:proofErr w:type="spellEnd"/>
+      <w:r>
+        <w:rPr>
+          <w:rFonts w:ascii="Arial" w:hAnsi="Arial" w:cs="Arial"/>
+        </w:rPr>
+        <w:t xml:space="preserve"> de ser necesario. </w:t>
       </w:r>
     </w:p>
     <w:p>
@@ -2502,7 +2651,21 @@
         <w:rPr>
           <w:rFonts w:ascii="Arial" w:hAnsi="Arial" w:cs="Arial"/>
         </w:rPr>
-        <w:t xml:space="preserve">Desarrollar y publicar un tablero para la visualización del producto de datos desarrollado. Dejar huella en el DQM y en Metadata de ser necesario. </w:t>
+        <w:t xml:space="preserve">Desarrollar y publicar un tablero para la visualización del producto de datos desarrollado. Dejar huella en el DQM y en </w:t>
+      </w:r>
+      <w:proofErr w:type="spellStart"/>
+      <w:r>
+        <w:rPr>
+          <w:rFonts w:ascii="Arial" w:hAnsi="Arial" w:cs="Arial"/>
+        </w:rPr>
+        <w:t>Metadata</w:t>
+      </w:r>
+      <w:proofErr w:type="spellEnd"/>
+      <w:r>
+        <w:rPr>
+          <w:rFonts w:ascii="Arial" w:hAnsi="Arial" w:cs="Arial"/>
+        </w:rPr>
+        <w:t xml:space="preserve"> de ser necesario. </w:t>
       </w:r>
     </w:p>
     <w:p>
@@ -2522,7 +2685,21 @@
         <w:rPr>
           <w:rFonts w:ascii="Arial" w:hAnsi="Arial" w:cs="Arial"/>
         </w:rPr>
-        <w:t xml:space="preserve">Desarrollar y publicar un tablero de visualización que permita navegar por los datos persistidos en el DQM. Dejar huella en el DQM y en Metadata de ser necesario. </w:t>
+        <w:t xml:space="preserve">Desarrollar y publicar un tablero de visualización que permita navegar por los datos persistidos en el DQM. Dejar huella en el DQM y en </w:t>
+      </w:r>
+      <w:proofErr w:type="spellStart"/>
+      <w:r>
+        <w:rPr>
+          <w:rFonts w:ascii="Arial" w:hAnsi="Arial" w:cs="Arial"/>
+        </w:rPr>
+        <w:t>Metadata</w:t>
+      </w:r>
+      <w:proofErr w:type="spellEnd"/>
+      <w:r>
+        <w:rPr>
+          <w:rFonts w:ascii="Arial" w:hAnsi="Arial" w:cs="Arial"/>
+        </w:rPr>
+        <w:t xml:space="preserve"> de ser necesario. </w:t>
       </w:r>
     </w:p>
     <w:p>
@@ -2612,7 +2789,21 @@
         <w:rPr>
           <w:rFonts w:ascii="Arial" w:hAnsi="Arial" w:cs="Arial"/>
         </w:rPr>
-        <w:t xml:space="preserve">DWA_ para el Datawarehouse </w:t>
+        <w:t xml:space="preserve">DWA_ para el </w:t>
+      </w:r>
+      <w:proofErr w:type="spellStart"/>
+      <w:r>
+        <w:rPr>
+          <w:rFonts w:ascii="Arial" w:hAnsi="Arial" w:cs="Arial"/>
+        </w:rPr>
+        <w:t>Datawarehouse</w:t>
+      </w:r>
+      <w:proofErr w:type="spellEnd"/>
+      <w:r>
+        <w:rPr>
+          <w:rFonts w:ascii="Arial" w:hAnsi="Arial" w:cs="Arial"/>
+        </w:rPr>
+        <w:t xml:space="preserve"> </w:t>
       </w:r>
     </w:p>
     <w:p>
@@ -2632,7 +2823,37 @@
         <w:rPr>
           <w:rFonts w:ascii="Arial" w:hAnsi="Arial" w:cs="Arial"/>
         </w:rPr>
-        <w:t xml:space="preserve">DQM_ para el Data Quality Mart </w:t>
+        <w:t xml:space="preserve">DQM_ para el Data </w:t>
+      </w:r>
+      <w:proofErr w:type="spellStart"/>
+      <w:r>
+        <w:rPr>
+          <w:rFonts w:ascii="Arial" w:hAnsi="Arial" w:cs="Arial"/>
+        </w:rPr>
+        <w:t>Quality</w:t>
+      </w:r>
+      <w:proofErr w:type="spellEnd"/>
+      <w:r>
+        <w:rPr>
+          <w:rFonts w:ascii="Arial" w:hAnsi="Arial" w:cs="Arial"/>
+        </w:rPr>
+        <w:t xml:space="preserve"> </w:t>
+      </w:r>
+      <w:proofErr w:type="spellStart"/>
+      <w:proofErr w:type="gramStart"/>
+      <w:r>
+        <w:rPr>
+          <w:rFonts w:ascii="Arial" w:hAnsi="Arial" w:cs="Arial"/>
+        </w:rPr>
+        <w:t>Mart</w:t>
+      </w:r>
+      <w:proofErr w:type="spellEnd"/>
+      <w:proofErr w:type="gramEnd"/>
+      <w:r>
+        <w:rPr>
+          <w:rFonts w:ascii="Arial" w:hAnsi="Arial" w:cs="Arial"/>
+        </w:rPr>
+        <w:t xml:space="preserve"> </w:t>
       </w:r>
     </w:p>
     <w:p>
@@ -2672,7 +2893,21 @@
         <w:rPr>
           <w:rFonts w:ascii="Arial" w:hAnsi="Arial" w:cs="Arial"/>
         </w:rPr>
-        <w:t xml:space="preserve">MET_ para la metadata </w:t>
+        <w:t xml:space="preserve">MET_ para la </w:t>
+      </w:r>
+      <w:proofErr w:type="spellStart"/>
+      <w:r>
+        <w:rPr>
+          <w:rFonts w:ascii="Arial" w:hAnsi="Arial" w:cs="Arial"/>
+        </w:rPr>
+        <w:t>metadata</w:t>
+      </w:r>
+      <w:proofErr w:type="spellEnd"/>
+      <w:r>
+        <w:rPr>
+          <w:rFonts w:ascii="Arial" w:hAnsi="Arial" w:cs="Arial"/>
+        </w:rPr>
+        <w:t xml:space="preserve"> </w:t>
       </w:r>
     </w:p>
     <w:p>
@@ -2873,7 +3108,21 @@
         <w:rPr>
           <w:rFonts w:ascii="Arial" w:hAnsi="Arial" w:cs="Arial"/>
         </w:rPr>
-        <w:t xml:space="preserve">Se recomienda usar SQLite pero no es obligatorio, pueden usar cualquier base SQL. SI usan SQLite se recomienda utilizar también SQLiteStudio. </w:t>
+        <w:t xml:space="preserve">Se recomienda usar SQLite pero no es obligatorio, pueden usar cualquier base SQL. SI usan SQLite se recomienda utilizar también </w:t>
+      </w:r>
+      <w:proofErr w:type="spellStart"/>
+      <w:r>
+        <w:rPr>
+          <w:rFonts w:ascii="Arial" w:hAnsi="Arial" w:cs="Arial"/>
+        </w:rPr>
+        <w:t>SQLiteStudio</w:t>
+      </w:r>
+      <w:proofErr w:type="spellEnd"/>
+      <w:r>
+        <w:rPr>
+          <w:rFonts w:ascii="Arial" w:hAnsi="Arial" w:cs="Arial"/>
+        </w:rPr>
+        <w:t xml:space="preserve">. </w:t>
       </w:r>
     </w:p>
     <w:p>
@@ -2893,7 +3142,21 @@
         <w:rPr>
           <w:rFonts w:ascii="Arial" w:hAnsi="Arial" w:cs="Arial"/>
         </w:rPr>
-        <w:t xml:space="preserve">Para construir tableros se puede utilizar Power-BI Desktop u otros que conozcan (particularmente si quieren verlo en IOS). </w:t>
+        <w:t xml:space="preserve">Para construir tableros se puede utilizar </w:t>
+      </w:r>
+      <w:proofErr w:type="spellStart"/>
+      <w:r>
+        <w:rPr>
+          <w:rFonts w:ascii="Arial" w:hAnsi="Arial" w:cs="Arial"/>
+        </w:rPr>
+        <w:t>Power</w:t>
+      </w:r>
+      <w:proofErr w:type="spellEnd"/>
+      <w:r>
+        <w:rPr>
+          <w:rFonts w:ascii="Arial" w:hAnsi="Arial" w:cs="Arial"/>
+        </w:rPr>
+        <w:t xml:space="preserve">-BI Desktop u otros que conozcan (particularmente si quieren verlo en IOS). </w:t>
       </w:r>
     </w:p>
     <w:p>
@@ -3005,7 +3268,35 @@
         <w:rPr>
           <w:rFonts w:ascii="Arial" w:hAnsi="Arial" w:cs="Arial"/>
         </w:rPr>
-        <w:t xml:space="preserve">Entregar como .ZIP la base resultante con todos los componentes (.db, .sql, etc. y los tableros) para verificación de autoría si fuera necesario. </w:t>
+        <w:t>Entregar como .ZIP la base resultante con todos los componentes (.</w:t>
+      </w:r>
+      <w:proofErr w:type="spellStart"/>
+      <w:r>
+        <w:rPr>
+          <w:rFonts w:ascii="Arial" w:hAnsi="Arial" w:cs="Arial"/>
+        </w:rPr>
+        <w:t>db</w:t>
+      </w:r>
+      <w:proofErr w:type="spellEnd"/>
+      <w:r>
+        <w:rPr>
+          <w:rFonts w:ascii="Arial" w:hAnsi="Arial" w:cs="Arial"/>
+        </w:rPr>
+        <w:t>, .</w:t>
+      </w:r>
+      <w:proofErr w:type="spellStart"/>
+      <w:r>
+        <w:rPr>
+          <w:rFonts w:ascii="Arial" w:hAnsi="Arial" w:cs="Arial"/>
+        </w:rPr>
+        <w:t>sql</w:t>
+      </w:r>
+      <w:proofErr w:type="spellEnd"/>
+      <w:r>
+        <w:rPr>
+          <w:rFonts w:ascii="Arial" w:hAnsi="Arial" w:cs="Arial"/>
+        </w:rPr>
+        <w:t xml:space="preserve">, etc. y los tableros) para verificación de autoría si fuera necesario. </w:t>
       </w:r>
     </w:p>
     <w:p>
@@ -3025,7 +3316,21 @@
         <w:rPr>
           <w:rFonts w:ascii="Arial" w:hAnsi="Arial" w:cs="Arial"/>
         </w:rPr>
-        <w:t xml:space="preserve">Entregar el tablero desarrollado (por ejemplo, Tablero.PBIX).  </w:t>
+        <w:t xml:space="preserve">Entregar el tablero desarrollado (por ejemplo, </w:t>
+      </w:r>
+      <w:proofErr w:type="spellStart"/>
+      <w:r>
+        <w:rPr>
+          <w:rFonts w:ascii="Arial" w:hAnsi="Arial" w:cs="Arial"/>
+        </w:rPr>
+        <w:t>Tablero.PBIX</w:t>
+      </w:r>
+      <w:proofErr w:type="spellEnd"/>
+      <w:r>
+        <w:rPr>
+          <w:rFonts w:ascii="Arial" w:hAnsi="Arial" w:cs="Arial"/>
+        </w:rPr>
+        <w:t xml:space="preserve">).  </w:t>
       </w:r>
     </w:p>
     <w:p>
@@ -3399,7 +3704,13 @@
         <w:rPr>
           <w:rFonts w:ascii="Arial" w:hAnsi="Arial" w:cs="Arial"/>
         </w:rPr>
-        <w:t xml:space="preserve">Por último, </w:t>
+        <w:t>Finalizando</w:t>
+      </w:r>
+      <w:r>
+        <w:rPr>
+          <w:rFonts w:ascii="Arial" w:hAnsi="Arial" w:cs="Arial"/>
+        </w:rPr>
+        <w:t xml:space="preserve">, </w:t>
       </w:r>
       <w:r>
         <w:rPr>
@@ -3445,16 +3756,18 @@
           <w:rFonts w:ascii="Arial" w:hAnsi="Arial" w:cs="Arial"/>
         </w:rPr>
       </w:pPr>
-    </w:p>
-    <w:p>
-      <w:pPr>
-        <w:pStyle w:val="Ttulo2"/>
-      </w:pPr>
-      <w:bookmarkStart w:id="6" w:name="_Toc198886886"/>
-      <w:r>
-        <w:t>Adquisición</w:t>
-      </w:r>
-      <w:bookmarkEnd w:id="6"/>
+      <w:r>
+        <w:rPr>
+          <w:rFonts w:ascii="Arial" w:hAnsi="Arial" w:cs="Arial"/>
+        </w:rPr>
+        <w:t xml:space="preserve">Por último, </w:t>
+      </w:r>
+      <w:r>
+        <w:rPr>
+          <w:rFonts w:ascii="Arial" w:hAnsi="Arial" w:cs="Arial"/>
+        </w:rPr>
+        <w:t xml:space="preserve">el ciclo presentado, así como los comentarios que se describen posteriormente, son válidos de igual forma tanto para la carga de los datos iniciales – “Ingesta1” –, así como para la actualización recibida posteriormente – “Ingesta2” –. </w:t>
+      </w:r>
     </w:p>
     <w:p>
       <w:pPr>
@@ -3465,18 +3778,17 @@
           <w:rFonts w:ascii="Arial" w:hAnsi="Arial" w:cs="Arial"/>
         </w:rPr>
       </w:pPr>
-      <w:r>
-        <w:rPr>
-          <w:rFonts w:ascii="Arial" w:hAnsi="Arial" w:cs="Arial"/>
-        </w:rPr>
-        <w:t>Se crean las distintas tablas temporales</w:t>
-      </w:r>
-      <w:r>
-        <w:rPr>
-          <w:rFonts w:ascii="Arial" w:hAnsi="Arial" w:cs="Arial"/>
-        </w:rPr>
-        <w:t>, una por cada archivo .csv con datos de origen, para iniciar el</w:t>
-      </w:r>
+    </w:p>
+    <w:p>
+      <w:pPr>
+        <w:pStyle w:val="Ttulo2"/>
+      </w:pPr>
+      <w:bookmarkStart w:id="6" w:name="_Toc198886886"/>
+      <w:r>
+        <w:lastRenderedPageBreak/>
+        <w:t>Adquisición</w:t>
+      </w:r>
+      <w:bookmarkEnd w:id="6"/>
     </w:p>
     <w:p>
       <w:pPr>
@@ -3490,28 +3802,81 @@
       <w:r>
         <w:rPr>
           <w:rFonts w:ascii="Arial" w:hAnsi="Arial" w:cs="Arial"/>
-          <w:highlight w:val="yellow"/>
-        </w:rPr>
-        <w:lastRenderedPageBreak/>
-        <w:t>Respuesta</w:t>
-      </w:r>
-      <w:r>
-        <w:rPr>
-          <w:rFonts w:ascii="Arial" w:hAnsi="Arial" w:cs="Arial"/>
-        </w:rPr>
-        <w:t xml:space="preserve"> </w:t>
-      </w:r>
-    </w:p>
-    <w:p/>
-    <w:p>
-      <w:pPr>
-        <w:pStyle w:val="Ttulo2"/>
-      </w:pPr>
-      <w:bookmarkStart w:id="7" w:name="_Toc198886887"/>
-      <w:r>
-        <w:t>Ingeniería</w:t>
-      </w:r>
-      <w:bookmarkEnd w:id="7"/>
+        </w:rPr>
+        <w:t>En el inicio del ciclo de este proceso, s</w:t>
+      </w:r>
+      <w:r>
+        <w:rPr>
+          <w:rFonts w:ascii="Arial" w:hAnsi="Arial" w:cs="Arial"/>
+        </w:rPr>
+        <w:t>e crean las distintas tablas temporales</w:t>
+      </w:r>
+      <w:r>
+        <w:rPr>
+          <w:rFonts w:ascii="Arial" w:hAnsi="Arial" w:cs="Arial"/>
+        </w:rPr>
+        <w:t>, una por cada archivo .</w:t>
+      </w:r>
+      <w:proofErr w:type="spellStart"/>
+      <w:r>
+        <w:rPr>
+          <w:rFonts w:ascii="Arial" w:hAnsi="Arial" w:cs="Arial"/>
+        </w:rPr>
+        <w:t>csv</w:t>
+      </w:r>
+      <w:proofErr w:type="spellEnd"/>
+      <w:r>
+        <w:rPr>
+          <w:rFonts w:ascii="Arial" w:hAnsi="Arial" w:cs="Arial"/>
+        </w:rPr>
+        <w:t xml:space="preserve"> con datos de origen,</w:t>
+      </w:r>
+      <w:r>
+        <w:rPr>
+          <w:rFonts w:ascii="Arial" w:hAnsi="Arial" w:cs="Arial"/>
+        </w:rPr>
+        <w:t xml:space="preserve"> determinando tanto las claves primarias, así como las foráneas donde correspondiera. </w:t>
+      </w:r>
+      <w:r>
+        <w:rPr>
+          <w:rFonts w:ascii="Arial" w:hAnsi="Arial" w:cs="Arial"/>
+        </w:rPr>
+        <w:t xml:space="preserve">Asimismo, </w:t>
+      </w:r>
+      <w:r>
+        <w:rPr>
+          <w:rFonts w:ascii="Arial" w:hAnsi="Arial" w:cs="Arial"/>
+        </w:rPr>
+        <w:t xml:space="preserve">se crean las tablas soporte para la </w:t>
+      </w:r>
+      <w:proofErr w:type="spellStart"/>
+      <w:r>
+        <w:rPr>
+          <w:rFonts w:ascii="Arial" w:hAnsi="Arial" w:cs="Arial"/>
+          <w:i/>
+          <w:iCs/>
+        </w:rPr>
+        <w:t>metadata</w:t>
+      </w:r>
+      <w:proofErr w:type="spellEnd"/>
+      <w:r>
+        <w:rPr>
+          <w:rFonts w:ascii="Arial" w:hAnsi="Arial" w:cs="Arial"/>
+        </w:rPr>
+        <w:t xml:space="preserve"> y se </w:t>
+      </w:r>
+      <w:r>
+        <w:rPr>
+          <w:rFonts w:ascii="Arial" w:hAnsi="Arial" w:cs="Arial"/>
+        </w:rPr>
+        <w:t xml:space="preserve">deja registro allí de </w:t>
+      </w:r>
+      <w:r>
+        <w:rPr>
+          <w:rFonts w:ascii="Arial" w:hAnsi="Arial" w:cs="Arial"/>
+        </w:rPr>
+        <w:t>este paso.</w:t>
+      </w:r>
     </w:p>
     <w:p>
       <w:pPr>
@@ -3525,9 +3890,36 @@
       <w:r>
         <w:rPr>
           <w:rFonts w:ascii="Arial" w:hAnsi="Arial" w:cs="Arial"/>
-          <w:highlight w:val="yellow"/>
-        </w:rPr>
-        <w:t>Respuesta</w:t>
+        </w:rPr>
+        <w:t xml:space="preserve">Sobre las tablas de “Ingesta1”, es posible observar que, la tabla </w:t>
+      </w:r>
+      <w:r>
+        <w:rPr>
+          <w:rFonts w:ascii="Arial" w:hAnsi="Arial" w:cs="Arial"/>
+          <w:i/>
+          <w:iCs/>
+        </w:rPr>
+        <w:t>World</w:t>
+      </w:r>
+      <w:r>
+        <w:rPr>
+          <w:rFonts w:ascii="Arial" w:hAnsi="Arial" w:cs="Arial"/>
+        </w:rPr>
+        <w:t>-</w:t>
+      </w:r>
+      <w:r>
+        <w:rPr>
+          <w:rFonts w:ascii="Arial" w:hAnsi="Arial" w:cs="Arial"/>
+          <w:i/>
+          <w:iCs/>
+        </w:rPr>
+        <w:t>Data</w:t>
+      </w:r>
+      <w:r>
+        <w:rPr>
+          <w:rFonts w:ascii="Arial" w:hAnsi="Arial" w:cs="Arial"/>
+        </w:rPr>
+        <w:t>-2023</w:t>
       </w:r>
       <w:r>
         <w:rPr>
@@ -3535,17 +3927,56 @@
         </w:rPr>
         <w:t xml:space="preserve"> </w:t>
       </w:r>
-    </w:p>
-    <w:p/>
-    <w:p>
-      <w:pPr>
-        <w:pStyle w:val="Ttulo2"/>
-      </w:pPr>
-      <w:bookmarkStart w:id="8" w:name="_Toc198886888"/>
-      <w:r>
-        <w:t>Publicación</w:t>
-      </w:r>
-      <w:bookmarkEnd w:id="8"/>
+      <w:r>
+        <w:rPr>
+          <w:rFonts w:ascii="Arial" w:hAnsi="Arial" w:cs="Arial"/>
+        </w:rPr>
+        <w:t xml:space="preserve">cuenta con </w:t>
+      </w:r>
+      <w:r>
+        <w:rPr>
+          <w:rFonts w:ascii="Arial" w:hAnsi="Arial" w:cs="Arial"/>
+        </w:rPr>
+        <w:t xml:space="preserve">una estructura no adecuada en su cabecera, por lo que se ha considerado dentro del </w:t>
+      </w:r>
+      <w:r>
+        <w:rPr>
+          <w:rFonts w:ascii="Arial" w:hAnsi="Arial" w:cs="Arial"/>
+          <w:i/>
+          <w:iCs/>
+        </w:rPr>
+        <w:t>script</w:t>
+      </w:r>
+      <w:r>
+        <w:rPr>
+          <w:rFonts w:ascii="Arial" w:hAnsi="Arial" w:cs="Arial"/>
+        </w:rPr>
+        <w:t xml:space="preserve"> de carga de datos en </w:t>
+      </w:r>
+      <w:r>
+        <w:rPr>
+          <w:rFonts w:ascii="Arial" w:hAnsi="Arial" w:cs="Arial"/>
+        </w:rPr>
+        <w:t>las tablas temporales la corrección de este formato, con el objetivo de que se obtengan todas las columnas, en principio, de forma correcta.</w:t>
+      </w:r>
+      <w:r>
+        <w:rPr>
+          <w:rFonts w:ascii="Arial" w:hAnsi="Arial" w:cs="Arial"/>
+        </w:rPr>
+        <w:t xml:space="preserve"> El resto de </w:t>
+      </w:r>
+      <w:r>
+        <w:rPr>
+          <w:rFonts w:ascii="Arial" w:hAnsi="Arial" w:cs="Arial"/>
+        </w:rPr>
+        <w:t>las tablas</w:t>
+      </w:r>
+      <w:r>
+        <w:rPr>
+          <w:rFonts w:ascii="Arial" w:hAnsi="Arial" w:cs="Arial"/>
+        </w:rPr>
+        <w:t xml:space="preserve"> se pueden ingresar al área temporal de forma satisfactoria, habiendo creado correctamente las tablas en la base de datos a utilizar.</w:t>
+      </w:r>
     </w:p>
     <w:p>
       <w:pPr>
@@ -3559,9 +3990,189 @@
       <w:r>
         <w:rPr>
           <w:rFonts w:ascii="Arial" w:hAnsi="Arial" w:cs="Arial"/>
-          <w:highlight w:val="yellow"/>
-        </w:rPr>
-        <w:t>Respuesta</w:t>
+        </w:rPr>
+        <w:t xml:space="preserve">Una vez </w:t>
+      </w:r>
+      <w:r>
+        <w:rPr>
+          <w:rFonts w:ascii="Arial" w:hAnsi="Arial" w:cs="Arial"/>
+        </w:rPr>
+        <w:t>creadas</w:t>
+      </w:r>
+      <w:r>
+        <w:rPr>
+          <w:rFonts w:ascii="Arial" w:hAnsi="Arial" w:cs="Arial"/>
+        </w:rPr>
+        <w:t xml:space="preserve"> las tablas en el área temporal y determinadas las claves en e</w:t>
+      </w:r>
+      <w:r>
+        <w:rPr>
+          <w:rFonts w:ascii="Arial" w:hAnsi="Arial" w:cs="Arial"/>
+        </w:rPr>
+        <w:t>stas</w:t>
+      </w:r>
+      <w:r>
+        <w:rPr>
+          <w:rFonts w:ascii="Arial" w:hAnsi="Arial" w:cs="Arial"/>
+        </w:rPr>
+        <w:t>,</w:t>
+      </w:r>
+      <w:r>
+        <w:rPr>
+          <w:rFonts w:ascii="Arial" w:hAnsi="Arial" w:cs="Arial"/>
+        </w:rPr>
+        <w:t xml:space="preserve"> es posible visualizar</w:t>
+      </w:r>
+      <w:r>
+        <w:rPr>
+          <w:rFonts w:ascii="Arial" w:hAnsi="Arial" w:cs="Arial"/>
+        </w:rPr>
+        <w:t>, en “Figura 1”,</w:t>
+      </w:r>
+      <w:r>
+        <w:rPr>
+          <w:rFonts w:ascii="Arial" w:hAnsi="Arial" w:cs="Arial"/>
+        </w:rPr>
+        <w:t xml:space="preserve"> el diagrama de entidad-relación</w:t>
+      </w:r>
+      <w:r>
+        <w:rPr>
+          <w:rFonts w:ascii="Arial" w:hAnsi="Arial" w:cs="Arial"/>
+        </w:rPr>
+        <w:t>:</w:t>
+      </w:r>
+    </w:p>
+    <w:p>
+      <w:pPr>
+        <w:spacing w:line="360" w:lineRule="auto"/>
+        <w:jc w:val="both"/>
+        <w:rPr>
+          <w:rFonts w:ascii="Arial" w:hAnsi="Arial" w:cs="Arial"/>
+          <w:b/>
+          <w:bCs/>
+        </w:rPr>
+      </w:pPr>
+      <w:r>
+        <w:rPr>
+          <w:rFonts w:ascii="Arial" w:hAnsi="Arial" w:cs="Arial"/>
+          <w:b/>
+          <w:bCs/>
+        </w:rPr>
+        <w:t>Figura 1</w:t>
+      </w:r>
+    </w:p>
+    <w:p>
+      <w:pPr>
+        <w:spacing w:line="360" w:lineRule="auto"/>
+        <w:jc w:val="both"/>
+        <w:rPr>
+          <w:rFonts w:ascii="Arial" w:hAnsi="Arial" w:cs="Arial"/>
+          <w:i/>
+          <w:iCs/>
+        </w:rPr>
+      </w:pPr>
+      <w:r>
+        <w:rPr>
+          <w:rFonts w:ascii="Arial" w:hAnsi="Arial" w:cs="Arial"/>
+          <w:i/>
+          <w:iCs/>
+        </w:rPr>
+        <w:t xml:space="preserve">Modelo entidad-relación del área temporal (TMP) </w:t>
+      </w:r>
+    </w:p>
+    <w:p>
+      <w:pPr>
+        <w:spacing w:line="360" w:lineRule="auto"/>
+        <w:jc w:val="both"/>
+        <w:rPr>
+          <w:rFonts w:ascii="Arial" w:hAnsi="Arial" w:cs="Arial"/>
+          <w:i/>
+          <w:iCs/>
+        </w:rPr>
+      </w:pPr>
+      <w:r>
+        <w:rPr>
+          <w:rFonts w:ascii="Arial" w:hAnsi="Arial" w:cs="Arial"/>
+          <w:i/>
+          <w:iCs/>
+          <w:noProof/>
+        </w:rPr>
+        <w:drawing>
+          <wp:inline distT="0" distB="0" distL="0" distR="0" wp14:anchorId="48603BA9" wp14:editId="73C13486">
+            <wp:extent cx="5731510" cy="3283585"/>
+            <wp:effectExtent l="0" t="0" r="2540" b="0"/>
+            <wp:docPr id="1708173105" name="Imagen 1"/>
+            <wp:cNvGraphicFramePr>
+              <a:graphicFrameLocks xmlns:a="http://schemas.openxmlformats.org/drawingml/2006/main" noChangeAspect="1"/>
+            </wp:cNvGraphicFramePr>
+            <a:graphic xmlns:a="http://schemas.openxmlformats.org/drawingml/2006/main">
+              <a:graphicData uri="http://schemas.openxmlformats.org/drawingml/2006/picture">
+                <pic:pic xmlns:pic="http://schemas.openxmlformats.org/drawingml/2006/picture">
+                  <pic:nvPicPr>
+                    <pic:cNvPr id="1708173105" name=""/>
+                    <pic:cNvPicPr/>
+                  </pic:nvPicPr>
+                  <pic:blipFill>
+                    <a:blip r:embed="rId15"/>
+                    <a:stretch>
+                      <a:fillRect/>
+                    </a:stretch>
+                  </pic:blipFill>
+                  <pic:spPr>
+                    <a:xfrm>
+                      <a:off x="0" y="0"/>
+                      <a:ext cx="5731510" cy="3283585"/>
+                    </a:xfrm>
+                    <a:prstGeom prst="rect">
+                      <a:avLst/>
+                    </a:prstGeom>
+                  </pic:spPr>
+                </pic:pic>
+              </a:graphicData>
+            </a:graphic>
+          </wp:inline>
+        </w:drawing>
+      </w:r>
+    </w:p>
+    <w:p>
+      <w:pPr>
+        <w:spacing w:line="360" w:lineRule="auto"/>
+        <w:jc w:val="both"/>
+        <w:rPr>
+          <w:rFonts w:ascii="Arial" w:hAnsi="Arial" w:cs="Arial"/>
+        </w:rPr>
+      </w:pPr>
+      <w:r>
+        <w:rPr>
+          <w:rFonts w:ascii="Arial" w:hAnsi="Arial" w:cs="Arial"/>
+          <w:i/>
+          <w:iCs/>
+        </w:rPr>
+        <w:t xml:space="preserve">Nota. </w:t>
+      </w:r>
+      <w:r>
+        <w:rPr>
+          <w:rFonts w:ascii="Arial" w:hAnsi="Arial" w:cs="Arial"/>
+        </w:rPr>
+        <w:t>E</w:t>
+      </w:r>
+      <w:r>
+        <w:rPr>
+          <w:rFonts w:ascii="Arial" w:hAnsi="Arial" w:cs="Arial"/>
+        </w:rPr>
+        <w:t>s posible encontrar e</w:t>
+      </w:r>
+      <w:r>
+        <w:rPr>
+          <w:rFonts w:ascii="Arial" w:hAnsi="Arial" w:cs="Arial"/>
+        </w:rPr>
+        <w:t xml:space="preserve">l modelo </w:t>
+      </w:r>
+      <w:r>
+        <w:rPr>
+          <w:rFonts w:ascii="Arial" w:hAnsi="Arial" w:cs="Arial"/>
+        </w:rPr>
+        <w:t>anteriormente presentado</w:t>
       </w:r>
       <w:r>
         <w:rPr>
@@ -3569,9 +4180,19 @@
         </w:rPr>
         <w:t xml:space="preserve"> </w:t>
       </w:r>
-    </w:p>
-    <w:p/>
-    <w:p/>
+      <w:r>
+        <w:rPr>
+          <w:rFonts w:ascii="Arial" w:hAnsi="Arial" w:cs="Arial"/>
+        </w:rPr>
+        <w:t xml:space="preserve">en </w:t>
+      </w:r>
+      <w:r>
+        <w:rPr>
+          <w:rFonts w:ascii="Arial" w:hAnsi="Arial" w:cs="Arial"/>
+        </w:rPr>
+        <w:t>https://github.com/georgsmeinung/dwa-lite/blob/main/dashboards/TMP_ERD.html</w:t>
+      </w:r>
+    </w:p>
     <w:p>
       <w:pPr>
         <w:spacing w:line="360" w:lineRule="auto"/>
@@ -3581,6 +4202,239 @@
           <w:rFonts w:ascii="Arial" w:hAnsi="Arial" w:cs="Arial"/>
         </w:rPr>
       </w:pPr>
+      <w:r>
+        <w:rPr>
+          <w:rFonts w:ascii="Arial" w:hAnsi="Arial" w:cs="Arial"/>
+        </w:rPr>
+        <w:t xml:space="preserve">Habiéndose construido el área temporal, </w:t>
+      </w:r>
+      <w:r>
+        <w:rPr>
+          <w:rFonts w:ascii="Arial" w:hAnsi="Arial" w:cs="Arial"/>
+        </w:rPr>
+        <w:t xml:space="preserve">creado las tablas y sus relaciones a través de claves, </w:t>
+      </w:r>
+      <w:r>
+        <w:rPr>
+          <w:rFonts w:ascii="Arial" w:hAnsi="Arial" w:cs="Arial"/>
+        </w:rPr>
+        <w:t>y alimentado este ambiente con los datos recibidos de los archivos .</w:t>
+      </w:r>
+      <w:proofErr w:type="spellStart"/>
+      <w:r>
+        <w:rPr>
+          <w:rFonts w:ascii="Arial" w:hAnsi="Arial" w:cs="Arial"/>
+        </w:rPr>
+        <w:t>csv</w:t>
+      </w:r>
+      <w:proofErr w:type="spellEnd"/>
+      <w:r>
+        <w:rPr>
+          <w:rFonts w:ascii="Arial" w:hAnsi="Arial" w:cs="Arial"/>
+        </w:rPr>
+        <w:t xml:space="preserve">, </w:t>
+      </w:r>
+      <w:r>
+        <w:rPr>
+          <w:rFonts w:ascii="Arial" w:hAnsi="Arial" w:cs="Arial"/>
+        </w:rPr>
+        <w:t xml:space="preserve">se crea un área de trabajo </w:t>
+      </w:r>
+      <w:proofErr w:type="spellStart"/>
+      <w:r>
+        <w:rPr>
+          <w:rFonts w:ascii="Arial" w:hAnsi="Arial" w:cs="Arial"/>
+          <w:i/>
+          <w:iCs/>
+        </w:rPr>
+        <w:t>Stage</w:t>
+      </w:r>
+      <w:proofErr w:type="spellEnd"/>
+      <w:r>
+        <w:rPr>
+          <w:rFonts w:ascii="Arial" w:hAnsi="Arial" w:cs="Arial"/>
+        </w:rPr>
+        <w:t xml:space="preserve"> (STG) </w:t>
+      </w:r>
+      <w:r>
+        <w:rPr>
+          <w:rFonts w:ascii="Arial" w:hAnsi="Arial" w:cs="Arial"/>
+        </w:rPr>
+        <w:t>para</w:t>
+      </w:r>
+      <w:r>
+        <w:rPr>
+          <w:rFonts w:ascii="Arial" w:hAnsi="Arial" w:cs="Arial"/>
+        </w:rPr>
+        <w:t xml:space="preserve"> realizar </w:t>
+      </w:r>
+      <w:r>
+        <w:rPr>
+          <w:rFonts w:ascii="Arial" w:hAnsi="Arial" w:cs="Arial"/>
+        </w:rPr>
+        <w:t xml:space="preserve">todos los ajustes que fueran necesarios </w:t>
+      </w:r>
+      <w:r>
+        <w:rPr>
+          <w:rFonts w:ascii="Arial" w:hAnsi="Arial" w:cs="Arial"/>
+        </w:rPr>
+        <w:t xml:space="preserve">antes </w:t>
+      </w:r>
+      <w:r>
+        <w:rPr>
+          <w:rFonts w:ascii="Arial" w:hAnsi="Arial" w:cs="Arial"/>
+        </w:rPr>
+        <w:lastRenderedPageBreak/>
+        <w:t xml:space="preserve">de construir el ambiente y el modelo entidad-relación de </w:t>
+      </w:r>
+      <w:r>
+        <w:rPr>
+          <w:rFonts w:ascii="Arial" w:hAnsi="Arial" w:cs="Arial"/>
+          <w:i/>
+          <w:iCs/>
+        </w:rPr>
+        <w:t xml:space="preserve">Data </w:t>
+      </w:r>
+      <w:proofErr w:type="spellStart"/>
+      <w:r>
+        <w:rPr>
+          <w:rFonts w:ascii="Arial" w:hAnsi="Arial" w:cs="Arial"/>
+          <w:i/>
+          <w:iCs/>
+        </w:rPr>
+        <w:t>Warehousing</w:t>
+      </w:r>
+      <w:proofErr w:type="spellEnd"/>
+      <w:r>
+        <w:rPr>
+          <w:rFonts w:ascii="Arial" w:hAnsi="Arial" w:cs="Arial"/>
+        </w:rPr>
+        <w:t xml:space="preserve"> Analítico</w:t>
+      </w:r>
+      <w:r>
+        <w:rPr>
+          <w:rFonts w:ascii="Arial" w:hAnsi="Arial" w:cs="Arial"/>
+        </w:rPr>
+        <w:t xml:space="preserve"> (DWA)</w:t>
+      </w:r>
+      <w:r>
+        <w:rPr>
+          <w:rFonts w:ascii="Arial" w:hAnsi="Arial" w:cs="Arial"/>
+        </w:rPr>
+        <w:t>.</w:t>
+      </w:r>
+      <w:r>
+        <w:rPr>
+          <w:rFonts w:ascii="Arial" w:hAnsi="Arial" w:cs="Arial"/>
+        </w:rPr>
+        <w:t xml:space="preserve"> En el mencionado ambiente, </w:t>
+      </w:r>
+      <w:r>
+        <w:rPr>
+          <w:rFonts w:ascii="Arial" w:hAnsi="Arial" w:cs="Arial"/>
+        </w:rPr>
+        <w:t xml:space="preserve">se </w:t>
+      </w:r>
+      <w:r>
+        <w:rPr>
+          <w:rFonts w:ascii="Arial" w:hAnsi="Arial" w:cs="Arial"/>
+        </w:rPr>
+        <w:t xml:space="preserve">verificaron y modificaron aquellos nombres de países que no eran coincidentes entre las tablas de </w:t>
+      </w:r>
+      <w:r>
+        <w:rPr>
+          <w:rFonts w:ascii="Arial" w:hAnsi="Arial" w:cs="Arial"/>
+        </w:rPr>
+        <w:t xml:space="preserve">clientes, proveedores y </w:t>
+      </w:r>
+      <w:proofErr w:type="spellStart"/>
+      <w:r>
+        <w:rPr>
+          <w:rFonts w:ascii="Arial" w:hAnsi="Arial" w:cs="Arial"/>
+          <w:i/>
+          <w:iCs/>
+        </w:rPr>
+        <w:t>WorldData</w:t>
+      </w:r>
+      <w:proofErr w:type="spellEnd"/>
+      <w:r>
+        <w:rPr>
+          <w:rFonts w:ascii="Arial" w:hAnsi="Arial" w:cs="Arial"/>
+        </w:rPr>
+        <w:t>, para que se sirvan de claves a la hora de la creación del modelo de datos del DWA.</w:t>
+      </w:r>
+      <w:r>
+        <w:rPr>
+          <w:rFonts w:ascii="Arial" w:hAnsi="Arial" w:cs="Arial"/>
+        </w:rPr>
+        <w:t xml:space="preserve"> </w:t>
+      </w:r>
+      <w:r>
+        <w:rPr>
+          <w:rFonts w:ascii="Arial" w:hAnsi="Arial" w:cs="Arial"/>
+        </w:rPr>
+        <w:t xml:space="preserve">Además, debido a que </w:t>
+      </w:r>
+      <w:r>
+        <w:rPr>
+          <w:rFonts w:ascii="Arial" w:hAnsi="Arial" w:cs="Arial"/>
+        </w:rPr>
+        <w:t>existen clientes que provienen del país Irlanda, y este no se encuentra en la tabla de países, se ha incorporado, así como también tres datos relevantes</w:t>
+      </w:r>
+      <w:r>
+        <w:rPr>
+          <w:rFonts w:ascii="Arial" w:hAnsi="Arial" w:cs="Arial"/>
+        </w:rPr>
+        <w:t xml:space="preserve">: PBI, precio del combustible y </w:t>
+      </w:r>
+      <w:r>
+        <w:rPr>
+          <w:rFonts w:ascii="Arial" w:hAnsi="Arial" w:cs="Arial"/>
+        </w:rPr>
+        <w:t xml:space="preserve">cantidad de habitantes, los cuales serán utilizados, finalmente, en la publicación de productos. Asimismo, </w:t>
+      </w:r>
+      <w:r>
+        <w:rPr>
+          <w:rFonts w:ascii="Arial" w:hAnsi="Arial" w:cs="Arial"/>
+        </w:rPr>
+        <w:t xml:space="preserve">al observar el precio del combustible del país Venezuela, surge la inconsistencia de que este es igual a cero, por lo que se decidió reemplazar este valor por </w:t>
+      </w:r>
+      <w:r>
+        <w:rPr>
+          <w:rFonts w:ascii="Arial" w:hAnsi="Arial" w:cs="Arial"/>
+        </w:rPr>
+        <w:t xml:space="preserve">un precio razonable obtenido </w:t>
+      </w:r>
+      <w:r>
+        <w:rPr>
+          <w:rFonts w:ascii="Arial" w:hAnsi="Arial" w:cs="Arial"/>
+        </w:rPr>
+        <w:t>de acuerdo con el</w:t>
+      </w:r>
+      <w:r>
+        <w:rPr>
+          <w:rFonts w:ascii="Arial" w:hAnsi="Arial" w:cs="Arial"/>
+        </w:rPr>
+        <w:t xml:space="preserve"> litro de combustible excediendo el consumo del cupo mensual que se tiene en ese país.</w:t>
+      </w:r>
+      <w:r>
+        <w:rPr>
+          <w:rFonts w:ascii="Arial" w:hAnsi="Arial" w:cs="Arial"/>
+        </w:rPr>
+        <w:t xml:space="preserve"> Por último, se realiza un control exclusivo del formato de datos </w:t>
+      </w:r>
+      <w:r>
+        <w:rPr>
+          <w:rFonts w:ascii="Arial" w:hAnsi="Arial" w:cs="Arial"/>
+        </w:rPr>
+        <w:t xml:space="preserve">en los descuentos aplicados en el detalle de las ordenes, habiéndose obtenido </w:t>
+      </w:r>
+      <w:r>
+        <w:rPr>
+          <w:rFonts w:ascii="Arial" w:hAnsi="Arial" w:cs="Arial"/>
+        </w:rPr>
+        <w:t xml:space="preserve">una respuesta favorable por parte de estos. </w:t>
+      </w:r>
     </w:p>
     <w:p>
       <w:pPr>
@@ -3591,6 +4445,1027 @@
           <w:rFonts w:ascii="Arial" w:hAnsi="Arial" w:cs="Arial"/>
         </w:rPr>
       </w:pPr>
+      <w:r>
+        <w:rPr>
+          <w:rFonts w:ascii="Arial" w:hAnsi="Arial" w:cs="Arial"/>
+        </w:rPr>
+        <w:t xml:space="preserve">Una vez finalizada la etapa de adquisición de datos, </w:t>
+      </w:r>
+      <w:r>
+        <w:rPr>
+          <w:rFonts w:ascii="Arial" w:hAnsi="Arial" w:cs="Arial"/>
+        </w:rPr>
+        <w:t xml:space="preserve">se deja huella en la </w:t>
+      </w:r>
+      <w:proofErr w:type="spellStart"/>
+      <w:r>
+        <w:rPr>
+          <w:rFonts w:ascii="Arial" w:hAnsi="Arial" w:cs="Arial"/>
+          <w:i/>
+          <w:iCs/>
+        </w:rPr>
+        <w:t>metadata</w:t>
+      </w:r>
+      <w:proofErr w:type="spellEnd"/>
+      <w:r>
+        <w:rPr>
+          <w:rFonts w:ascii="Arial" w:hAnsi="Arial" w:cs="Arial"/>
+        </w:rPr>
+        <w:t xml:space="preserve"> y </w:t>
+      </w:r>
+      <w:r>
+        <w:rPr>
+          <w:rFonts w:ascii="Arial" w:hAnsi="Arial" w:cs="Arial"/>
+        </w:rPr>
+        <w:t>valida la calidad de estos, para dar paso a la etapa de ingeniería.</w:t>
+      </w:r>
+    </w:p>
+    <w:p>
+      <w:pPr>
+        <w:spacing w:line="360" w:lineRule="auto"/>
+        <w:ind w:firstLine="720"/>
+        <w:jc w:val="both"/>
+        <w:rPr>
+          <w:rFonts w:ascii="Arial" w:hAnsi="Arial" w:cs="Arial"/>
+        </w:rPr>
+      </w:pPr>
+    </w:p>
+    <w:p>
+      <w:pPr>
+        <w:pStyle w:val="Prrafodelista"/>
+        <w:numPr>
+          <w:ilvl w:val="0"/>
+          <w:numId w:val="43"/>
+        </w:numPr>
+        <w:spacing w:line="360" w:lineRule="auto"/>
+        <w:jc w:val="both"/>
+        <w:rPr>
+          <w:rFonts w:ascii="Arial" w:hAnsi="Arial" w:cs="Arial"/>
+          <w:highlight w:val="yellow"/>
+        </w:rPr>
+      </w:pPr>
+      <w:r>
+        <w:rPr>
+          <w:rFonts w:ascii="Arial" w:hAnsi="Arial" w:cs="Arial"/>
+          <w:highlight w:val="yellow"/>
+        </w:rPr>
+        <w:t xml:space="preserve">Analizar las tablas (.CSV) </w:t>
+      </w:r>
+      <w:r>
+        <w:rPr>
+          <w:rFonts w:ascii="Arial" w:hAnsi="Arial" w:cs="Arial"/>
+          <w:b/>
+          <w:bCs/>
+          <w:highlight w:val="yellow"/>
+        </w:rPr>
+        <w:t>Ingesta1</w:t>
+      </w:r>
+      <w:r>
+        <w:rPr>
+          <w:rFonts w:ascii="Arial" w:hAnsi="Arial" w:cs="Arial"/>
+          <w:highlight w:val="yellow"/>
+        </w:rPr>
+        <w:t xml:space="preserve">. </w:t>
+      </w:r>
+    </w:p>
+    <w:p>
+      <w:pPr>
+        <w:pStyle w:val="Prrafodelista"/>
+        <w:numPr>
+          <w:ilvl w:val="0"/>
+          <w:numId w:val="43"/>
+        </w:numPr>
+        <w:spacing w:line="360" w:lineRule="auto"/>
+        <w:jc w:val="both"/>
+        <w:rPr>
+          <w:rFonts w:ascii="Arial" w:hAnsi="Arial" w:cs="Arial"/>
+          <w:highlight w:val="yellow"/>
+        </w:rPr>
+      </w:pPr>
+      <w:r>
+        <w:rPr>
+          <w:rFonts w:ascii="Arial" w:hAnsi="Arial" w:cs="Arial"/>
+          <w:highlight w:val="yellow"/>
+        </w:rPr>
+        <w:t>Comparar la estructura de tablas y el modelo de entidad relación. Adecuar si fuera necesario. Definir y crear las FOREIGN-KEYS necesarias para verificar la integridad referencial.</w:t>
+      </w:r>
+    </w:p>
+    <w:p>
+      <w:pPr>
+        <w:pStyle w:val="Prrafodelista"/>
+        <w:numPr>
+          <w:ilvl w:val="0"/>
+          <w:numId w:val="43"/>
+        </w:numPr>
+        <w:spacing w:line="360" w:lineRule="auto"/>
+        <w:jc w:val="both"/>
+        <w:rPr>
+          <w:rFonts w:ascii="Arial" w:hAnsi="Arial" w:cs="Arial"/>
+          <w:highlight w:val="yellow"/>
+        </w:rPr>
+      </w:pPr>
+      <w:r>
+        <w:rPr>
+          <w:rFonts w:ascii="Arial" w:hAnsi="Arial" w:cs="Arial"/>
+          <w:highlight w:val="yellow"/>
+        </w:rPr>
+        <w:t xml:space="preserve">Considerar también la tabla de países (World-Data-2023) y vincularla con las tablas que correspondan.  </w:t>
+      </w:r>
+    </w:p>
+    <w:p>
+      <w:pPr>
+        <w:pStyle w:val="Prrafodelista"/>
+        <w:numPr>
+          <w:ilvl w:val="0"/>
+          <w:numId w:val="43"/>
+        </w:numPr>
+        <w:spacing w:line="360" w:lineRule="auto"/>
+        <w:jc w:val="both"/>
+        <w:rPr>
+          <w:rFonts w:ascii="Arial" w:hAnsi="Arial" w:cs="Arial"/>
+          <w:highlight w:val="yellow"/>
+        </w:rPr>
+      </w:pPr>
+      <w:r>
+        <w:rPr>
+          <w:rFonts w:ascii="Arial" w:hAnsi="Arial" w:cs="Arial"/>
+          <w:highlight w:val="yellow"/>
+        </w:rPr>
+        <w:t xml:space="preserve">Crear un área temporal y persistir todas entidades tal cual se encuentran en los .CSV </w:t>
+      </w:r>
+    </w:p>
+    <w:p>
+      <w:pPr>
+        <w:pStyle w:val="Prrafodelista"/>
+        <w:numPr>
+          <w:ilvl w:val="0"/>
+          <w:numId w:val="43"/>
+        </w:numPr>
+        <w:spacing w:line="360" w:lineRule="auto"/>
+        <w:jc w:val="both"/>
+        <w:rPr>
+          <w:rFonts w:ascii="Arial" w:hAnsi="Arial" w:cs="Arial"/>
+          <w:highlight w:val="yellow"/>
+        </w:rPr>
+      </w:pPr>
+      <w:r>
+        <w:rPr>
+          <w:rFonts w:ascii="Arial" w:hAnsi="Arial" w:cs="Arial"/>
+          <w:highlight w:val="yellow"/>
+        </w:rPr>
+        <w:t xml:space="preserve">Crear el soporte para la </w:t>
+      </w:r>
+      <w:proofErr w:type="spellStart"/>
+      <w:r>
+        <w:rPr>
+          <w:rFonts w:ascii="Arial" w:hAnsi="Arial" w:cs="Arial"/>
+          <w:highlight w:val="yellow"/>
+        </w:rPr>
+        <w:t>Metadata</w:t>
+      </w:r>
+      <w:proofErr w:type="spellEnd"/>
+      <w:r>
+        <w:rPr>
+          <w:rFonts w:ascii="Arial" w:hAnsi="Arial" w:cs="Arial"/>
+          <w:highlight w:val="yellow"/>
+        </w:rPr>
+        <w:t xml:space="preserve"> y utilizarlo para describir las entidades. </w:t>
+      </w:r>
+    </w:p>
+    <w:p>
+      <w:pPr>
+        <w:spacing w:line="360" w:lineRule="auto"/>
+        <w:ind w:firstLine="720"/>
+        <w:jc w:val="both"/>
+        <w:rPr>
+          <w:rFonts w:ascii="Arial" w:hAnsi="Arial" w:cs="Arial"/>
+        </w:rPr>
+      </w:pPr>
+    </w:p>
+    <w:p/>
+    <w:p>
+      <w:pPr>
+        <w:pStyle w:val="Ttulo2"/>
+      </w:pPr>
+      <w:bookmarkStart w:id="7" w:name="_Toc198886887"/>
+      <w:r>
+        <w:t>Ingeniería</w:t>
+      </w:r>
+      <w:bookmarkEnd w:id="7"/>
+    </w:p>
+    <w:p>
+      <w:pPr>
+        <w:spacing w:line="360" w:lineRule="auto"/>
+        <w:ind w:firstLine="720"/>
+        <w:jc w:val="both"/>
+        <w:rPr>
+          <w:rFonts w:ascii="Arial" w:hAnsi="Arial" w:cs="Arial"/>
+        </w:rPr>
+      </w:pPr>
+      <w:r>
+        <w:rPr>
+          <w:rFonts w:ascii="Arial" w:hAnsi="Arial" w:cs="Arial"/>
+          <w:highlight w:val="yellow"/>
+        </w:rPr>
+        <w:t>Respuesta</w:t>
+      </w:r>
+      <w:r>
+        <w:rPr>
+          <w:rFonts w:ascii="Arial" w:hAnsi="Arial" w:cs="Arial"/>
+        </w:rPr>
+        <w:t xml:space="preserve"> </w:t>
+      </w:r>
+    </w:p>
+    <w:p>
+      <w:pPr>
+        <w:pStyle w:val="Prrafodelista"/>
+        <w:numPr>
+          <w:ilvl w:val="0"/>
+          <w:numId w:val="43"/>
+        </w:numPr>
+        <w:spacing w:line="360" w:lineRule="auto"/>
+        <w:jc w:val="both"/>
+        <w:rPr>
+          <w:rFonts w:ascii="Arial" w:hAnsi="Arial" w:cs="Arial"/>
+          <w:highlight w:val="yellow"/>
+        </w:rPr>
+      </w:pPr>
+      <w:r>
+        <w:rPr>
+          <w:rFonts w:ascii="Arial" w:hAnsi="Arial" w:cs="Arial"/>
+          <w:highlight w:val="yellow"/>
+        </w:rPr>
+        <w:t xml:space="preserve">Definir y crear el modelo del DWA (Modelo Dimensional) y documentarlo en la </w:t>
+      </w:r>
+      <w:proofErr w:type="spellStart"/>
+      <w:r>
+        <w:rPr>
+          <w:rFonts w:ascii="Arial" w:hAnsi="Arial" w:cs="Arial"/>
+          <w:highlight w:val="yellow"/>
+        </w:rPr>
+        <w:t>Metadata</w:t>
+      </w:r>
+      <w:proofErr w:type="spellEnd"/>
+      <w:r>
+        <w:rPr>
+          <w:rFonts w:ascii="Arial" w:hAnsi="Arial" w:cs="Arial"/>
+          <w:highlight w:val="yellow"/>
+        </w:rPr>
+        <w:t xml:space="preserve">. Debe incluir una capa de Memoria y una de Enriquecimiento (datos derivados).  </w:t>
+      </w:r>
+    </w:p>
+    <w:p>
+      <w:pPr>
+        <w:pStyle w:val="Prrafodelista"/>
+        <w:numPr>
+          <w:ilvl w:val="0"/>
+          <w:numId w:val="43"/>
+        </w:numPr>
+        <w:spacing w:line="360" w:lineRule="auto"/>
+        <w:jc w:val="both"/>
+        <w:rPr>
+          <w:rFonts w:ascii="Arial" w:hAnsi="Arial" w:cs="Arial"/>
+          <w:highlight w:val="yellow"/>
+        </w:rPr>
+      </w:pPr>
+      <w:r>
+        <w:rPr>
+          <w:rFonts w:ascii="Arial" w:hAnsi="Arial" w:cs="Arial"/>
+          <w:highlight w:val="yellow"/>
+        </w:rPr>
+        <w:t xml:space="preserve">Diseñar y crear el DQM para poder persistir los procesos ejecutados sobre el DWA, los descriptivos de cada entidad procesada y los indicadores de calidad.  </w:t>
+      </w:r>
+    </w:p>
+    <w:p>
+      <w:pPr>
+        <w:pStyle w:val="Prrafodelista"/>
+        <w:numPr>
+          <w:ilvl w:val="0"/>
+          <w:numId w:val="43"/>
+        </w:numPr>
+        <w:spacing w:line="360" w:lineRule="auto"/>
+        <w:jc w:val="both"/>
+        <w:rPr>
+          <w:rFonts w:ascii="Arial" w:hAnsi="Arial" w:cs="Arial"/>
+          <w:highlight w:val="yellow"/>
+        </w:rPr>
+      </w:pPr>
+      <w:r>
+        <w:rPr>
+          <w:rFonts w:ascii="Arial" w:hAnsi="Arial" w:cs="Arial"/>
+          <w:highlight w:val="yellow"/>
+        </w:rPr>
+        <w:t xml:space="preserve">Registrar el diseño en la </w:t>
+      </w:r>
+      <w:proofErr w:type="spellStart"/>
+      <w:r>
+        <w:rPr>
+          <w:rFonts w:ascii="Arial" w:hAnsi="Arial" w:cs="Arial"/>
+          <w:highlight w:val="yellow"/>
+        </w:rPr>
+        <w:t>Metadata</w:t>
+      </w:r>
+      <w:proofErr w:type="spellEnd"/>
+      <w:r>
+        <w:rPr>
+          <w:rFonts w:ascii="Arial" w:hAnsi="Arial" w:cs="Arial"/>
+          <w:highlight w:val="yellow"/>
+        </w:rPr>
+        <w:t xml:space="preserve">. </w:t>
+      </w:r>
+    </w:p>
+    <w:p>
+      <w:pPr>
+        <w:pStyle w:val="Prrafodelista"/>
+        <w:numPr>
+          <w:ilvl w:val="0"/>
+          <w:numId w:val="43"/>
+        </w:numPr>
+        <w:spacing w:line="360" w:lineRule="auto"/>
+        <w:jc w:val="both"/>
+        <w:rPr>
+          <w:rFonts w:ascii="Arial" w:hAnsi="Arial" w:cs="Arial"/>
+          <w:highlight w:val="yellow"/>
+        </w:rPr>
+      </w:pPr>
+      <w:r>
+        <w:rPr>
+          <w:rFonts w:ascii="Arial" w:hAnsi="Arial" w:cs="Arial"/>
+          <w:highlight w:val="yellow"/>
+        </w:rPr>
+        <w:lastRenderedPageBreak/>
+        <w:t>Realizar la carga inicial del DWA con los datos que se seleccionen de las tablas recibidas y procesadas.</w:t>
+      </w:r>
+    </w:p>
+    <w:p>
+      <w:pPr>
+        <w:pStyle w:val="Prrafodelista"/>
+        <w:numPr>
+          <w:ilvl w:val="1"/>
+          <w:numId w:val="43"/>
+        </w:numPr>
+        <w:spacing w:line="360" w:lineRule="auto"/>
+        <w:jc w:val="both"/>
+        <w:rPr>
+          <w:rFonts w:ascii="Arial" w:hAnsi="Arial" w:cs="Arial"/>
+          <w:highlight w:val="yellow"/>
+        </w:rPr>
+      </w:pPr>
+      <w:r>
+        <w:rPr>
+          <w:rFonts w:ascii="Arial" w:hAnsi="Arial" w:cs="Arial"/>
+          <w:highlight w:val="yellow"/>
+        </w:rPr>
+        <w:t xml:space="preserve">Definir los controles de calidad de </w:t>
+      </w:r>
+      <w:r>
+        <w:rPr>
+          <w:rFonts w:ascii="Arial" w:hAnsi="Arial" w:cs="Arial"/>
+          <w:b/>
+          <w:bCs/>
+          <w:highlight w:val="yellow"/>
+        </w:rPr>
+        <w:t>ingesta</w:t>
+      </w:r>
+      <w:r>
+        <w:rPr>
+          <w:rFonts w:ascii="Arial" w:hAnsi="Arial" w:cs="Arial"/>
+          <w:highlight w:val="yellow"/>
+        </w:rPr>
+        <w:t xml:space="preserve"> para cada tabla, los datos que se persistirán en el DQM y los indicadores y límites para aceptar o rechazar los </w:t>
+      </w:r>
+      <w:proofErr w:type="spellStart"/>
+      <w:r>
+        <w:rPr>
+          <w:rFonts w:ascii="Arial" w:hAnsi="Arial" w:cs="Arial"/>
+          <w:highlight w:val="yellow"/>
+        </w:rPr>
+        <w:t>datasets</w:t>
+      </w:r>
+      <w:proofErr w:type="spellEnd"/>
+      <w:r>
+        <w:rPr>
+          <w:rFonts w:ascii="Arial" w:hAnsi="Arial" w:cs="Arial"/>
+          <w:highlight w:val="yellow"/>
+        </w:rPr>
+        <w:t xml:space="preserve">. Realizar y ejecutar los scripts correspondientes. </w:t>
+      </w:r>
+    </w:p>
+    <w:p>
+      <w:pPr>
+        <w:pStyle w:val="Prrafodelista"/>
+        <w:numPr>
+          <w:ilvl w:val="1"/>
+          <w:numId w:val="43"/>
+        </w:numPr>
+        <w:spacing w:line="360" w:lineRule="auto"/>
+        <w:jc w:val="both"/>
+        <w:rPr>
+          <w:rFonts w:ascii="Arial" w:hAnsi="Arial" w:cs="Arial"/>
+          <w:highlight w:val="yellow"/>
+        </w:rPr>
+      </w:pPr>
+      <w:r>
+        <w:rPr>
+          <w:rFonts w:ascii="Arial" w:hAnsi="Arial" w:cs="Arial"/>
+          <w:highlight w:val="yellow"/>
+        </w:rPr>
+        <w:t xml:space="preserve">Definir los controles de calidad de </w:t>
+      </w:r>
+      <w:r>
+        <w:rPr>
+          <w:rFonts w:ascii="Arial" w:hAnsi="Arial" w:cs="Arial"/>
+          <w:b/>
+          <w:bCs/>
+          <w:highlight w:val="yellow"/>
+        </w:rPr>
+        <w:t>integración</w:t>
+      </w:r>
+      <w:r>
+        <w:rPr>
+          <w:rFonts w:ascii="Arial" w:hAnsi="Arial" w:cs="Arial"/>
+          <w:highlight w:val="yellow"/>
+        </w:rPr>
+        <w:t xml:space="preserve"> para el conjunto de tablas, los datos que se persistirán en el DQM y los indicadores y límites para aceptar o rechazar los </w:t>
+      </w:r>
+      <w:proofErr w:type="spellStart"/>
+      <w:r>
+        <w:rPr>
+          <w:rFonts w:ascii="Arial" w:hAnsi="Arial" w:cs="Arial"/>
+          <w:highlight w:val="yellow"/>
+        </w:rPr>
+        <w:t>datasets</w:t>
+      </w:r>
+      <w:proofErr w:type="spellEnd"/>
+      <w:r>
+        <w:rPr>
+          <w:rFonts w:ascii="Arial" w:hAnsi="Arial" w:cs="Arial"/>
+          <w:highlight w:val="yellow"/>
+        </w:rPr>
+        <w:t xml:space="preserve">. Realizar y ejecutar los scripts correspondientes. Tener en cuenta: </w:t>
+      </w:r>
+      <w:proofErr w:type="spellStart"/>
+      <w:r>
+        <w:rPr>
+          <w:rFonts w:ascii="Arial" w:hAnsi="Arial" w:cs="Arial"/>
+          <w:highlight w:val="yellow"/>
+        </w:rPr>
+        <w:t>outliers</w:t>
+      </w:r>
+      <w:proofErr w:type="spellEnd"/>
+      <w:r>
+        <w:rPr>
+          <w:rFonts w:ascii="Arial" w:hAnsi="Arial" w:cs="Arial"/>
+          <w:highlight w:val="yellow"/>
+        </w:rPr>
+        <w:t xml:space="preserve">, datos faltantes, valores que no respetan los formatos, etc.  </w:t>
+      </w:r>
+    </w:p>
+    <w:p>
+      <w:pPr>
+        <w:pStyle w:val="Prrafodelista"/>
+        <w:numPr>
+          <w:ilvl w:val="1"/>
+          <w:numId w:val="43"/>
+        </w:numPr>
+        <w:spacing w:line="360" w:lineRule="auto"/>
+        <w:jc w:val="both"/>
+        <w:rPr>
+          <w:rFonts w:ascii="Arial" w:hAnsi="Arial" w:cs="Arial"/>
+          <w:highlight w:val="yellow"/>
+        </w:rPr>
+      </w:pPr>
+      <w:proofErr w:type="spellStart"/>
+      <w:r>
+        <w:rPr>
+          <w:rFonts w:ascii="Arial" w:hAnsi="Arial" w:cs="Arial"/>
+          <w:highlight w:val="yellow"/>
+        </w:rPr>
+        <w:t>Ingestar</w:t>
+      </w:r>
+      <w:proofErr w:type="spellEnd"/>
+      <w:r>
+        <w:rPr>
+          <w:rFonts w:ascii="Arial" w:hAnsi="Arial" w:cs="Arial"/>
+          <w:highlight w:val="yellow"/>
+        </w:rPr>
+        <w:t xml:space="preserve"> los datos de Ingesta1 en el DWA definido. Las datos se deben insertar desde las tablas temporales creadas. Actualizar todas las capas. Siempre y cuando se superen los umbrales de calidad. </w:t>
+      </w:r>
+    </w:p>
+    <w:p>
+      <w:pPr>
+        <w:pStyle w:val="Prrafodelista"/>
+        <w:numPr>
+          <w:ilvl w:val="0"/>
+          <w:numId w:val="43"/>
+        </w:numPr>
+        <w:spacing w:line="360" w:lineRule="auto"/>
+        <w:jc w:val="both"/>
+        <w:rPr>
+          <w:rFonts w:ascii="Arial" w:hAnsi="Arial" w:cs="Arial"/>
+          <w:highlight w:val="yellow"/>
+        </w:rPr>
+      </w:pPr>
+      <w:r>
+        <w:rPr>
+          <w:rFonts w:ascii="Arial" w:hAnsi="Arial" w:cs="Arial"/>
+          <w:highlight w:val="yellow"/>
+        </w:rPr>
+        <w:t xml:space="preserve">Actualización: </w:t>
+      </w:r>
+    </w:p>
+    <w:p>
+      <w:pPr>
+        <w:pStyle w:val="Prrafodelista"/>
+        <w:numPr>
+          <w:ilvl w:val="1"/>
+          <w:numId w:val="43"/>
+        </w:numPr>
+        <w:spacing w:line="360" w:lineRule="auto"/>
+        <w:jc w:val="both"/>
+        <w:rPr>
+          <w:rFonts w:ascii="Arial" w:hAnsi="Arial" w:cs="Arial"/>
+          <w:highlight w:val="yellow"/>
+        </w:rPr>
+      </w:pPr>
+      <w:r>
+        <w:rPr>
+          <w:rFonts w:ascii="Arial" w:hAnsi="Arial" w:cs="Arial"/>
+          <w:highlight w:val="yellow"/>
+        </w:rPr>
+        <w:t xml:space="preserve">Persistir en área temporal las tablas entregadas como Ingesta2. </w:t>
+      </w:r>
+    </w:p>
+    <w:p>
+      <w:pPr>
+        <w:pStyle w:val="Prrafodelista"/>
+        <w:numPr>
+          <w:ilvl w:val="1"/>
+          <w:numId w:val="43"/>
+        </w:numPr>
+        <w:spacing w:line="360" w:lineRule="auto"/>
+        <w:jc w:val="both"/>
+        <w:rPr>
+          <w:rFonts w:ascii="Arial" w:hAnsi="Arial" w:cs="Arial"/>
+          <w:highlight w:val="yellow"/>
+        </w:rPr>
+      </w:pPr>
+      <w:r>
+        <w:rPr>
+          <w:rFonts w:ascii="Arial" w:hAnsi="Arial" w:cs="Arial"/>
+          <w:highlight w:val="yellow"/>
+        </w:rPr>
+        <w:t xml:space="preserve">Repetir los pasos definidos para Ingesta1 que sean adecuados para Ingesta2.  </w:t>
+      </w:r>
+    </w:p>
+    <w:p>
+      <w:pPr>
+        <w:pStyle w:val="Prrafodelista"/>
+        <w:numPr>
+          <w:ilvl w:val="1"/>
+          <w:numId w:val="43"/>
+        </w:numPr>
+        <w:spacing w:line="360" w:lineRule="auto"/>
+        <w:jc w:val="both"/>
+        <w:rPr>
+          <w:rFonts w:ascii="Arial" w:hAnsi="Arial" w:cs="Arial"/>
+          <w:highlight w:val="yellow"/>
+        </w:rPr>
+      </w:pPr>
+      <w:r>
+        <w:rPr>
+          <w:rFonts w:ascii="Arial" w:hAnsi="Arial" w:cs="Arial"/>
+          <w:highlight w:val="yellow"/>
+        </w:rPr>
+        <w:t xml:space="preserve">Considerar altas, bajas y modificaciones. Tener en cuenta el orden de prevalencia para las actualizaciones. </w:t>
+      </w:r>
+    </w:p>
+    <w:p>
+      <w:pPr>
+        <w:pStyle w:val="Prrafodelista"/>
+        <w:numPr>
+          <w:ilvl w:val="1"/>
+          <w:numId w:val="43"/>
+        </w:numPr>
+        <w:spacing w:line="360" w:lineRule="auto"/>
+        <w:jc w:val="both"/>
+        <w:rPr>
+          <w:rFonts w:ascii="Arial" w:hAnsi="Arial" w:cs="Arial"/>
+          <w:highlight w:val="yellow"/>
+        </w:rPr>
+      </w:pPr>
+      <w:r>
+        <w:rPr>
+          <w:rFonts w:ascii="Arial" w:hAnsi="Arial" w:cs="Arial"/>
+          <w:highlight w:val="yellow"/>
+        </w:rPr>
+        <w:t xml:space="preserve">Si hubiera errores se debe decidir si se cancela toda la actualización, se procesa en parte o en su totalidad. Lo que suceda debe quedar registrado en el DQM. </w:t>
+      </w:r>
+    </w:p>
+    <w:p>
+      <w:pPr>
+        <w:pStyle w:val="Prrafodelista"/>
+        <w:numPr>
+          <w:ilvl w:val="1"/>
+          <w:numId w:val="43"/>
+        </w:numPr>
+        <w:spacing w:line="360" w:lineRule="auto"/>
+        <w:jc w:val="both"/>
+        <w:rPr>
+          <w:rFonts w:ascii="Arial" w:hAnsi="Arial" w:cs="Arial"/>
+          <w:highlight w:val="yellow"/>
+        </w:rPr>
+      </w:pPr>
+      <w:r>
+        <w:rPr>
+          <w:rFonts w:ascii="Arial" w:hAnsi="Arial" w:cs="Arial"/>
+          <w:highlight w:val="yellow"/>
+        </w:rPr>
+        <w:t xml:space="preserve">Se debe considerar además la capa de Memoria para persistir la historia de los campos que han sido modificados.  </w:t>
+      </w:r>
+    </w:p>
+    <w:p>
+      <w:pPr>
+        <w:pStyle w:val="Prrafodelista"/>
+        <w:numPr>
+          <w:ilvl w:val="1"/>
+          <w:numId w:val="43"/>
+        </w:numPr>
+        <w:spacing w:line="360" w:lineRule="auto"/>
+        <w:jc w:val="both"/>
+        <w:rPr>
+          <w:rFonts w:ascii="Arial" w:hAnsi="Arial" w:cs="Arial"/>
+          <w:highlight w:val="yellow"/>
+        </w:rPr>
+      </w:pPr>
+      <w:r>
+        <w:rPr>
+          <w:rFonts w:ascii="Arial" w:hAnsi="Arial" w:cs="Arial"/>
+          <w:highlight w:val="yellow"/>
+        </w:rPr>
+        <w:t xml:space="preserve">Se debe considerar además actualizar la capa de Enriquecimiento para persistir los datos derivados que se vean afectados.  </w:t>
+      </w:r>
+    </w:p>
+    <w:p>
+      <w:pPr>
+        <w:pStyle w:val="Prrafodelista"/>
+        <w:numPr>
+          <w:ilvl w:val="1"/>
+          <w:numId w:val="43"/>
+        </w:numPr>
+        <w:spacing w:line="360" w:lineRule="auto"/>
+        <w:jc w:val="both"/>
+        <w:rPr>
+          <w:rFonts w:ascii="Arial" w:hAnsi="Arial" w:cs="Arial"/>
+          <w:highlight w:val="yellow"/>
+        </w:rPr>
+      </w:pPr>
+      <w:r>
+        <w:rPr>
+          <w:rFonts w:ascii="Arial" w:hAnsi="Arial" w:cs="Arial"/>
+          <w:highlight w:val="yellow"/>
+        </w:rPr>
+        <w:t xml:space="preserve">Desarrollar y ejecutar los scripts correspondientes para actualizar el DWA con los nuevos datos. </w:t>
+      </w:r>
+    </w:p>
+    <w:p>
+      <w:pPr>
+        <w:pStyle w:val="Prrafodelista"/>
+        <w:numPr>
+          <w:ilvl w:val="1"/>
+          <w:numId w:val="43"/>
+        </w:numPr>
+        <w:spacing w:line="360" w:lineRule="auto"/>
+        <w:jc w:val="both"/>
+        <w:rPr>
+          <w:rFonts w:ascii="Arial" w:hAnsi="Arial" w:cs="Arial"/>
+          <w:highlight w:val="yellow"/>
+        </w:rPr>
+      </w:pPr>
+      <w:r>
+        <w:rPr>
+          <w:rFonts w:ascii="Arial" w:hAnsi="Arial" w:cs="Arial"/>
+          <w:highlight w:val="yellow"/>
+        </w:rPr>
+        <w:t xml:space="preserve">Actualizar el DQM si fuera necesario. </w:t>
+      </w:r>
+    </w:p>
+    <w:p>
+      <w:pPr>
+        <w:pStyle w:val="Prrafodelista"/>
+        <w:numPr>
+          <w:ilvl w:val="1"/>
+          <w:numId w:val="43"/>
+        </w:numPr>
+        <w:spacing w:line="360" w:lineRule="auto"/>
+        <w:jc w:val="both"/>
+        <w:rPr>
+          <w:rFonts w:ascii="Arial" w:hAnsi="Arial" w:cs="Arial"/>
+          <w:highlight w:val="yellow"/>
+        </w:rPr>
+      </w:pPr>
+      <w:r>
+        <w:rPr>
+          <w:rFonts w:ascii="Arial" w:hAnsi="Arial" w:cs="Arial"/>
+          <w:highlight w:val="yellow"/>
+        </w:rPr>
+        <w:t xml:space="preserve">Actualizar la </w:t>
+      </w:r>
+      <w:proofErr w:type="spellStart"/>
+      <w:r>
+        <w:rPr>
+          <w:rFonts w:ascii="Arial" w:hAnsi="Arial" w:cs="Arial"/>
+          <w:highlight w:val="yellow"/>
+        </w:rPr>
+        <w:t>Metadata</w:t>
+      </w:r>
+      <w:proofErr w:type="spellEnd"/>
+      <w:r>
+        <w:rPr>
+          <w:rFonts w:ascii="Arial" w:hAnsi="Arial" w:cs="Arial"/>
+          <w:highlight w:val="yellow"/>
+        </w:rPr>
+        <w:t xml:space="preserve"> si fuera necesario. </w:t>
+      </w:r>
+    </w:p>
+    <w:p>
+      <w:pPr>
+        <w:spacing w:line="360" w:lineRule="auto"/>
+        <w:ind w:firstLine="720"/>
+        <w:jc w:val="both"/>
+        <w:rPr>
+          <w:rFonts w:ascii="Arial" w:hAnsi="Arial" w:cs="Arial"/>
+        </w:rPr>
+      </w:pPr>
+    </w:p>
+    <w:p/>
+    <w:p>
+      <w:pPr>
+        <w:pStyle w:val="Ttulo2"/>
+      </w:pPr>
+      <w:bookmarkStart w:id="8" w:name="_Toc198886888"/>
+      <w:r>
+        <w:t>Publicación</w:t>
+      </w:r>
+      <w:bookmarkEnd w:id="8"/>
+    </w:p>
+    <w:p>
+      <w:pPr>
+        <w:spacing w:line="360" w:lineRule="auto"/>
+        <w:ind w:firstLine="720"/>
+        <w:jc w:val="both"/>
+        <w:rPr>
+          <w:rFonts w:ascii="Arial" w:hAnsi="Arial" w:cs="Arial"/>
+        </w:rPr>
+      </w:pPr>
+      <w:r>
+        <w:rPr>
+          <w:rFonts w:ascii="Arial" w:hAnsi="Arial" w:cs="Arial"/>
+          <w:highlight w:val="yellow"/>
+        </w:rPr>
+        <w:t>Respuesta</w:t>
+      </w:r>
+      <w:r>
+        <w:rPr>
+          <w:rFonts w:ascii="Arial" w:hAnsi="Arial" w:cs="Arial"/>
+        </w:rPr>
+        <w:t xml:space="preserve"> </w:t>
+      </w:r>
+    </w:p>
+    <w:p>
+      <w:pPr>
+        <w:pStyle w:val="Prrafodelista"/>
+        <w:numPr>
+          <w:ilvl w:val="0"/>
+          <w:numId w:val="43"/>
+        </w:numPr>
+        <w:spacing w:line="360" w:lineRule="auto"/>
+        <w:jc w:val="both"/>
+        <w:rPr>
+          <w:rFonts w:ascii="Arial" w:hAnsi="Arial" w:cs="Arial"/>
+          <w:highlight w:val="yellow"/>
+        </w:rPr>
+      </w:pPr>
+      <w:r>
+        <w:rPr>
+          <w:rFonts w:ascii="Arial" w:hAnsi="Arial" w:cs="Arial"/>
+          <w:highlight w:val="yellow"/>
+        </w:rPr>
+        <w:t xml:space="preserve">Publicar un producto de datos resultante del DWA para un caso de negocio particular y un período dado si corresponde.  </w:t>
+      </w:r>
+    </w:p>
+    <w:p>
+      <w:pPr>
+        <w:pStyle w:val="Prrafodelista"/>
+        <w:numPr>
+          <w:ilvl w:val="1"/>
+          <w:numId w:val="43"/>
+        </w:numPr>
+        <w:spacing w:line="360" w:lineRule="auto"/>
+        <w:jc w:val="both"/>
+        <w:rPr>
+          <w:rFonts w:ascii="Arial" w:hAnsi="Arial" w:cs="Arial"/>
+          <w:highlight w:val="yellow"/>
+        </w:rPr>
+      </w:pPr>
+      <w:r>
+        <w:rPr>
+          <w:rFonts w:ascii="Arial" w:hAnsi="Arial" w:cs="Arial"/>
+          <w:highlight w:val="yellow"/>
+        </w:rPr>
+        <w:t xml:space="preserve">Desarrollar y ejecutar los scripts necesarios.  </w:t>
+      </w:r>
+    </w:p>
+    <w:p>
+      <w:pPr>
+        <w:pStyle w:val="Prrafodelista"/>
+        <w:numPr>
+          <w:ilvl w:val="1"/>
+          <w:numId w:val="43"/>
+        </w:numPr>
+        <w:spacing w:line="360" w:lineRule="auto"/>
+        <w:jc w:val="both"/>
+        <w:rPr>
+          <w:rFonts w:ascii="Arial" w:hAnsi="Arial" w:cs="Arial"/>
+          <w:highlight w:val="yellow"/>
+        </w:rPr>
+      </w:pPr>
+      <w:r>
+        <w:rPr>
+          <w:rFonts w:ascii="Arial" w:hAnsi="Arial" w:cs="Arial"/>
+          <w:highlight w:val="yellow"/>
+        </w:rPr>
+        <w:t xml:space="preserve">Dejar huella en el DQM. </w:t>
+      </w:r>
+    </w:p>
+    <w:p>
+      <w:pPr>
+        <w:pStyle w:val="Prrafodelista"/>
+        <w:numPr>
+          <w:ilvl w:val="1"/>
+          <w:numId w:val="43"/>
+        </w:numPr>
+        <w:spacing w:line="360" w:lineRule="auto"/>
+        <w:jc w:val="both"/>
+        <w:rPr>
+          <w:rFonts w:ascii="Arial" w:hAnsi="Arial" w:cs="Arial"/>
+          <w:highlight w:val="yellow"/>
+        </w:rPr>
+      </w:pPr>
+      <w:r>
+        <w:rPr>
+          <w:rFonts w:ascii="Arial" w:hAnsi="Arial" w:cs="Arial"/>
+          <w:highlight w:val="yellow"/>
+        </w:rPr>
+        <w:t xml:space="preserve">Dejar huella en la </w:t>
+      </w:r>
+      <w:proofErr w:type="spellStart"/>
+      <w:r>
+        <w:rPr>
+          <w:rFonts w:ascii="Arial" w:hAnsi="Arial" w:cs="Arial"/>
+          <w:highlight w:val="yellow"/>
+        </w:rPr>
+        <w:t>Metadata</w:t>
+      </w:r>
+      <w:proofErr w:type="spellEnd"/>
+      <w:r>
+        <w:rPr>
+          <w:rFonts w:ascii="Arial" w:hAnsi="Arial" w:cs="Arial"/>
+          <w:highlight w:val="yellow"/>
+        </w:rPr>
+        <w:t xml:space="preserve"> de ser necesario. </w:t>
+      </w:r>
+    </w:p>
+    <w:p>
+      <w:pPr>
+        <w:pStyle w:val="Prrafodelista"/>
+        <w:numPr>
+          <w:ilvl w:val="0"/>
+          <w:numId w:val="43"/>
+        </w:numPr>
+        <w:spacing w:line="360" w:lineRule="auto"/>
+        <w:jc w:val="both"/>
+        <w:rPr>
+          <w:rFonts w:ascii="Arial" w:hAnsi="Arial" w:cs="Arial"/>
+          <w:highlight w:val="yellow"/>
+        </w:rPr>
+      </w:pPr>
+      <w:r>
+        <w:rPr>
+          <w:rFonts w:ascii="Arial" w:hAnsi="Arial" w:cs="Arial"/>
+          <w:highlight w:val="yellow"/>
+        </w:rPr>
+        <w:lastRenderedPageBreak/>
+        <w:t xml:space="preserve">Explotación </w:t>
+      </w:r>
+    </w:p>
+    <w:p>
+      <w:pPr>
+        <w:pStyle w:val="Prrafodelista"/>
+        <w:numPr>
+          <w:ilvl w:val="1"/>
+          <w:numId w:val="43"/>
+        </w:numPr>
+        <w:spacing w:line="360" w:lineRule="auto"/>
+        <w:jc w:val="both"/>
+        <w:rPr>
+          <w:rFonts w:ascii="Arial" w:hAnsi="Arial" w:cs="Arial"/>
+          <w:highlight w:val="yellow"/>
+        </w:rPr>
+      </w:pPr>
+      <w:r>
+        <w:rPr>
+          <w:rFonts w:ascii="Arial" w:hAnsi="Arial" w:cs="Arial"/>
+          <w:highlight w:val="yellow"/>
+        </w:rPr>
+        <w:t xml:space="preserve">Desarrollar y publicar un tablero para la visualización del producto de datos desarrollado. Dejar huella en el DQM y en </w:t>
+      </w:r>
+      <w:proofErr w:type="spellStart"/>
+      <w:r>
+        <w:rPr>
+          <w:rFonts w:ascii="Arial" w:hAnsi="Arial" w:cs="Arial"/>
+          <w:highlight w:val="yellow"/>
+        </w:rPr>
+        <w:t>Metadata</w:t>
+      </w:r>
+      <w:proofErr w:type="spellEnd"/>
+      <w:r>
+        <w:rPr>
+          <w:rFonts w:ascii="Arial" w:hAnsi="Arial" w:cs="Arial"/>
+          <w:highlight w:val="yellow"/>
+        </w:rPr>
+        <w:t xml:space="preserve"> de ser necesario. </w:t>
+      </w:r>
+    </w:p>
+    <w:p>
+      <w:pPr>
+        <w:pStyle w:val="Prrafodelista"/>
+        <w:numPr>
+          <w:ilvl w:val="1"/>
+          <w:numId w:val="43"/>
+        </w:numPr>
+        <w:spacing w:line="360" w:lineRule="auto"/>
+        <w:jc w:val="both"/>
+        <w:rPr>
+          <w:rFonts w:ascii="Arial" w:hAnsi="Arial" w:cs="Arial"/>
+          <w:highlight w:val="yellow"/>
+        </w:rPr>
+      </w:pPr>
+      <w:r>
+        <w:rPr>
+          <w:rFonts w:ascii="Arial" w:hAnsi="Arial" w:cs="Arial"/>
+          <w:highlight w:val="yellow"/>
+        </w:rPr>
+        <w:t xml:space="preserve">Desarrollar y publicar un tablero de visualización que permita navegar por los datos persistidos en el DQM. Dejar huella en el DQM y en </w:t>
+      </w:r>
+      <w:proofErr w:type="spellStart"/>
+      <w:r>
+        <w:rPr>
+          <w:rFonts w:ascii="Arial" w:hAnsi="Arial" w:cs="Arial"/>
+          <w:highlight w:val="yellow"/>
+        </w:rPr>
+        <w:t>Metadata</w:t>
+      </w:r>
+      <w:proofErr w:type="spellEnd"/>
+      <w:r>
+        <w:rPr>
+          <w:rFonts w:ascii="Arial" w:hAnsi="Arial" w:cs="Arial"/>
+          <w:highlight w:val="yellow"/>
+        </w:rPr>
+        <w:t xml:space="preserve"> de ser necesario. </w:t>
+      </w:r>
+    </w:p>
+    <w:p>
+      <w:pPr>
+        <w:spacing w:line="360" w:lineRule="auto"/>
+        <w:ind w:firstLine="720"/>
+        <w:jc w:val="both"/>
+        <w:rPr>
+          <w:rFonts w:ascii="Arial" w:hAnsi="Arial" w:cs="Arial"/>
+        </w:rPr>
+      </w:pPr>
+    </w:p>
+    <w:p/>
+    <w:p/>
+    <w:p>
+      <w:pPr>
+        <w:spacing w:line="360" w:lineRule="auto"/>
+        <w:ind w:firstLine="720"/>
+        <w:jc w:val="both"/>
+        <w:rPr>
+          <w:rFonts w:ascii="Arial" w:hAnsi="Arial" w:cs="Arial"/>
+        </w:rPr>
+      </w:pPr>
+    </w:p>
+    <w:p>
+      <w:pPr>
+        <w:spacing w:line="360" w:lineRule="auto"/>
+        <w:ind w:firstLine="720"/>
+        <w:jc w:val="both"/>
+        <w:rPr>
+          <w:rFonts w:ascii="Arial" w:hAnsi="Arial" w:cs="Arial"/>
+        </w:rPr>
+      </w:pPr>
     </w:p>
     <w:p>
       <w:pPr>
@@ -3633,12 +5508,21 @@
           <w:lang w:val="pt-BR"/>
         </w:rPr>
       </w:pPr>
+      <w:proofErr w:type="spellStart"/>
       <w:r>
         <w:rPr>
           <w:rFonts w:ascii="Arial" w:hAnsi="Arial" w:cs="Arial"/>
           <w:highlight w:val="yellow"/>
         </w:rPr>
-        <w:t>Argadoña, A. (2</w:t>
+        <w:t>Argadoña</w:t>
+      </w:r>
+      <w:proofErr w:type="spellEnd"/>
+      <w:r>
+        <w:rPr>
+          <w:rFonts w:ascii="Arial" w:hAnsi="Arial" w:cs="Arial"/>
+          <w:highlight w:val="yellow"/>
+        </w:rPr>
+        <w:t>, A. (2</w:t>
       </w:r>
       <w:r>
         <w:rPr>
@@ -3689,8 +5573,9 @@
           <w:highlight w:val="yellow"/>
           <w:lang w:val="pt-BR"/>
         </w:rPr>
-        <w:t>La responsabilidad social</w:t>
-      </w:r>
+        <w:t xml:space="preserve">La </w:t>
+      </w:r>
+      <w:proofErr w:type="spellStart"/>
       <w:r>
         <w:rPr>
           <w:rFonts w:ascii="Arial" w:hAnsi="Arial" w:cs="Arial"/>
@@ -3698,8 +5583,38 @@
           <w:highlight w:val="yellow"/>
           <w:lang w:val="pt-BR"/>
         </w:rPr>
-        <w:t xml:space="preserve"> como actitud</w:t>
-      </w:r>
+        <w:t>responsabilidad</w:t>
+      </w:r>
+      <w:proofErr w:type="spellEnd"/>
+      <w:r>
+        <w:rPr>
+          <w:rFonts w:ascii="Arial" w:hAnsi="Arial" w:cs="Arial"/>
+          <w:i/>
+          <w:highlight w:val="yellow"/>
+          <w:lang w:val="pt-BR"/>
+        </w:rPr>
+        <w:t xml:space="preserve"> social</w:t>
+      </w:r>
+      <w:r>
+        <w:rPr>
+          <w:rFonts w:ascii="Arial" w:hAnsi="Arial" w:cs="Arial"/>
+          <w:i/>
+          <w:highlight w:val="yellow"/>
+          <w:lang w:val="pt-BR"/>
+        </w:rPr>
+        <w:t xml:space="preserve"> como </w:t>
+      </w:r>
+      <w:proofErr w:type="spellStart"/>
+      <w:r>
+        <w:rPr>
+          <w:rFonts w:ascii="Arial" w:hAnsi="Arial" w:cs="Arial"/>
+          <w:i/>
+          <w:highlight w:val="yellow"/>
+          <w:lang w:val="pt-BR"/>
+        </w:rPr>
+        <w:t>actitud</w:t>
+      </w:r>
+      <w:proofErr w:type="spellEnd"/>
       <w:r>
         <w:rPr>
           <w:rFonts w:ascii="Arial" w:hAnsi="Arial" w:cs="Arial"/>
@@ -3724,83 +5639,196 @@
         <w:jc w:val="both"/>
         <w:rPr>
           <w:rFonts w:ascii="Arial" w:hAnsi="Arial" w:cs="Arial"/>
-          <w:highlight w:val="yellow"/>
           <w:lang w:val="pt-BR"/>
         </w:rPr>
       </w:pPr>
       <w:r>
         <w:rPr>
           <w:rFonts w:ascii="Arial" w:hAnsi="Arial" w:cs="Arial"/>
-          <w:highlight w:val="yellow"/>
-        </w:rPr>
-        <w:t>Argadoña, A. (</w:t>
-      </w:r>
-      <w:r>
-        <w:rPr>
-          <w:rFonts w:ascii="Arial" w:hAnsi="Arial" w:cs="Arial"/>
-          <w:highlight w:val="yellow"/>
-        </w:rPr>
-        <w:t>11</w:t>
-      </w:r>
-      <w:r>
-        <w:rPr>
-          <w:rFonts w:ascii="Arial" w:hAnsi="Arial" w:cs="Arial"/>
-          <w:highlight w:val="yellow"/>
+        </w:rPr>
+        <w:t>Bloomberg Línea</w:t>
+      </w:r>
+      <w:r>
+        <w:rPr>
+          <w:rFonts w:ascii="Arial" w:hAnsi="Arial" w:cs="Arial"/>
+        </w:rPr>
+        <w:t xml:space="preserve"> (</w:t>
+      </w:r>
+      <w:r>
+        <w:rPr>
+          <w:rFonts w:ascii="Arial" w:hAnsi="Arial" w:cs="Arial"/>
+        </w:rPr>
+        <w:t>5</w:t>
+      </w:r>
+      <w:r>
+        <w:rPr>
+          <w:rFonts w:ascii="Arial" w:hAnsi="Arial" w:cs="Arial"/>
         </w:rPr>
         <w:t xml:space="preserve"> de </w:t>
       </w:r>
       <w:r>
         <w:rPr>
           <w:rFonts w:ascii="Arial" w:hAnsi="Arial" w:cs="Arial"/>
-          <w:highlight w:val="yellow"/>
-        </w:rPr>
-        <w:t>abril</w:t>
-      </w:r>
-      <w:r>
-        <w:rPr>
-          <w:rFonts w:ascii="Arial" w:hAnsi="Arial" w:cs="Arial"/>
-          <w:highlight w:val="yellow"/>
+        </w:rPr>
+        <w:t>enero</w:t>
+      </w:r>
+      <w:r>
+        <w:rPr>
+          <w:rFonts w:ascii="Arial" w:hAnsi="Arial" w:cs="Arial"/>
         </w:rPr>
         <w:t xml:space="preserve"> de 202</w:t>
       </w:r>
       <w:r>
         <w:rPr>
           <w:rFonts w:ascii="Arial" w:hAnsi="Arial" w:cs="Arial"/>
-          <w:highlight w:val="yellow"/>
         </w:rPr>
         <w:t>4</w:t>
       </w:r>
       <w:r>
         <w:rPr>
           <w:rFonts w:ascii="Arial" w:hAnsi="Arial" w:cs="Arial"/>
-          <w:highlight w:val="yellow"/>
         </w:rPr>
         <w:t xml:space="preserve">). </w:t>
       </w:r>
+      <w:proofErr w:type="spellStart"/>
       <w:r>
         <w:rPr>
           <w:rFonts w:ascii="Arial" w:hAnsi="Arial" w:cs="Arial"/>
           <w:i/>
-          <w:highlight w:val="yellow"/>
           <w:lang w:val="pt-BR"/>
         </w:rPr>
-        <w:t>Sobre las relaciones entre responsabilidad social y ESG</w:t>
-      </w:r>
-      <w:r>
-        <w:rPr>
-          <w:rFonts w:ascii="Arial" w:hAnsi="Arial" w:cs="Arial"/>
-          <w:highlight w:val="yellow"/>
+        <w:t>Precio</w:t>
+      </w:r>
+      <w:proofErr w:type="spellEnd"/>
+      <w:r>
+        <w:rPr>
+          <w:rFonts w:ascii="Arial" w:hAnsi="Arial" w:cs="Arial"/>
+          <w:i/>
           <w:lang w:val="pt-BR"/>
         </w:rPr>
+        <w:t xml:space="preserve"> de </w:t>
+      </w:r>
+      <w:proofErr w:type="spellStart"/>
+      <w:r>
+        <w:rPr>
+          <w:rFonts w:ascii="Arial" w:hAnsi="Arial" w:cs="Arial"/>
+          <w:i/>
+          <w:lang w:val="pt-BR"/>
+        </w:rPr>
+        <w:t>la</w:t>
+      </w:r>
+      <w:proofErr w:type="spellEnd"/>
+      <w:r>
+        <w:rPr>
+          <w:rFonts w:ascii="Arial" w:hAnsi="Arial" w:cs="Arial"/>
+          <w:i/>
+          <w:lang w:val="pt-BR"/>
+        </w:rPr>
+        <w:t xml:space="preserve"> gasolina </w:t>
+      </w:r>
+      <w:proofErr w:type="spellStart"/>
+      <w:r>
+        <w:rPr>
+          <w:rFonts w:ascii="Arial" w:hAnsi="Arial" w:cs="Arial"/>
+          <w:i/>
+          <w:lang w:val="pt-BR"/>
+        </w:rPr>
+        <w:t>en</w:t>
+      </w:r>
+      <w:proofErr w:type="spellEnd"/>
+      <w:r>
+        <w:rPr>
+          <w:rFonts w:ascii="Arial" w:hAnsi="Arial" w:cs="Arial"/>
+          <w:i/>
+          <w:lang w:val="pt-BR"/>
+        </w:rPr>
+        <w:t xml:space="preserve"> Latinoamérica: </w:t>
+      </w:r>
+      <w:proofErr w:type="spellStart"/>
+      <w:r>
+        <w:rPr>
+          <w:rFonts w:ascii="Arial" w:hAnsi="Arial" w:cs="Arial"/>
+          <w:i/>
+          <w:lang w:val="pt-BR"/>
+        </w:rPr>
+        <w:t>los</w:t>
+      </w:r>
+      <w:proofErr w:type="spellEnd"/>
+      <w:r>
+        <w:rPr>
+          <w:rFonts w:ascii="Arial" w:hAnsi="Arial" w:cs="Arial"/>
+          <w:i/>
+          <w:lang w:val="pt-BR"/>
+        </w:rPr>
+        <w:t xml:space="preserve"> países </w:t>
+      </w:r>
+      <w:proofErr w:type="spellStart"/>
+      <w:r>
+        <w:rPr>
+          <w:rFonts w:ascii="Arial" w:hAnsi="Arial" w:cs="Arial"/>
+          <w:i/>
+          <w:lang w:val="pt-BR"/>
+        </w:rPr>
+        <w:t>con</w:t>
+      </w:r>
+      <w:proofErr w:type="spellEnd"/>
+      <w:r>
+        <w:rPr>
+          <w:rFonts w:ascii="Arial" w:hAnsi="Arial" w:cs="Arial"/>
+          <w:i/>
+          <w:lang w:val="pt-BR"/>
+        </w:rPr>
+        <w:t xml:space="preserve"> </w:t>
+      </w:r>
+      <w:proofErr w:type="spellStart"/>
+      <w:r>
+        <w:rPr>
+          <w:rFonts w:ascii="Arial" w:hAnsi="Arial" w:cs="Arial"/>
+          <w:i/>
+          <w:lang w:val="pt-BR"/>
+        </w:rPr>
+        <w:t>el</w:t>
+      </w:r>
+      <w:proofErr w:type="spellEnd"/>
+      <w:r>
+        <w:rPr>
+          <w:rFonts w:ascii="Arial" w:hAnsi="Arial" w:cs="Arial"/>
+          <w:i/>
+          <w:lang w:val="pt-BR"/>
+        </w:rPr>
+        <w:t xml:space="preserve"> litro más caro </w:t>
+      </w:r>
+      <w:proofErr w:type="spellStart"/>
+      <w:r>
+        <w:rPr>
+          <w:rFonts w:ascii="Arial" w:hAnsi="Arial" w:cs="Arial"/>
+          <w:i/>
+          <w:lang w:val="pt-BR"/>
+        </w:rPr>
+        <w:t>en</w:t>
+      </w:r>
+      <w:proofErr w:type="spellEnd"/>
+      <w:r>
+        <w:rPr>
+          <w:rFonts w:ascii="Arial" w:hAnsi="Arial" w:cs="Arial"/>
+          <w:i/>
+          <w:lang w:val="pt-BR"/>
+        </w:rPr>
+        <w:t xml:space="preserve"> 2024</w:t>
+      </w:r>
+      <w:r>
+        <w:rPr>
+          <w:rFonts w:ascii="Arial" w:hAnsi="Arial" w:cs="Arial"/>
+          <w:lang w:val="pt-BR"/>
+        </w:rPr>
         <w:t xml:space="preserve">. </w:t>
       </w:r>
       <w:r>
         <w:rPr>
           <w:rFonts w:ascii="Arial" w:hAnsi="Arial" w:cs="Arial"/>
-          <w:highlight w:val="yellow"/>
           <w:lang w:val="pt-BR"/>
         </w:rPr>
-        <w:t>https://blog.iese.edu/antonioargandona/2024/04/11/sobre-las-relaciones-entre-responsabilidad-social-y-esg/</w:t>
+        <w:t>https://www.bloomberglinea.com/2024/01/05/precio-de-la-gasolina-en-latinoamerica-los-paises-con-el-litro-mas-caro-en-2024/</w:t>
       </w:r>
     </w:p>
     <w:p>
@@ -3817,22 +5845,286 @@
       <w:r>
         <w:rPr>
           <w:rFonts w:ascii="Arial" w:hAnsi="Arial" w:cs="Arial"/>
+        </w:rPr>
+        <w:t>CIA.gov</w:t>
+      </w:r>
+      <w:r>
+        <w:rPr>
+          <w:rFonts w:ascii="Arial" w:hAnsi="Arial" w:cs="Arial"/>
+        </w:rPr>
+        <w:t>. (</w:t>
+      </w:r>
+      <w:r>
+        <w:rPr>
+          <w:rFonts w:ascii="Arial" w:hAnsi="Arial" w:cs="Arial"/>
+        </w:rPr>
+        <w:t xml:space="preserve">21 de mayo de </w:t>
+      </w:r>
+      <w:r>
+        <w:rPr>
+          <w:rFonts w:ascii="Arial" w:hAnsi="Arial" w:cs="Arial"/>
+        </w:rPr>
+        <w:t>202</w:t>
+      </w:r>
+      <w:r>
+        <w:rPr>
+          <w:rFonts w:ascii="Arial" w:hAnsi="Arial" w:cs="Arial"/>
+        </w:rPr>
+        <w:t>5</w:t>
+      </w:r>
+      <w:r>
+        <w:rPr>
+          <w:rFonts w:ascii="Arial" w:hAnsi="Arial" w:cs="Arial"/>
+        </w:rPr>
+        <w:t>).</w:t>
+      </w:r>
+      <w:r>
+        <w:t xml:space="preserve"> </w:t>
+      </w:r>
+      <w:proofErr w:type="spellStart"/>
+      <w:r>
+        <w:rPr>
+          <w:rFonts w:ascii="Arial" w:hAnsi="Arial" w:cs="Arial"/>
+          <w:i/>
+          <w:iCs/>
+        </w:rPr>
+        <w:t>The</w:t>
+      </w:r>
+      <w:proofErr w:type="spellEnd"/>
+      <w:r>
+        <w:rPr>
+          <w:rFonts w:ascii="Arial" w:hAnsi="Arial" w:cs="Arial"/>
+          <w:i/>
+          <w:iCs/>
+        </w:rPr>
+        <w:t xml:space="preserve"> </w:t>
+      </w:r>
+      <w:proofErr w:type="spellStart"/>
+      <w:r>
+        <w:rPr>
+          <w:rFonts w:ascii="Arial" w:hAnsi="Arial" w:cs="Arial"/>
+          <w:i/>
+          <w:iCs/>
+        </w:rPr>
+        <w:t>World</w:t>
+      </w:r>
+      <w:proofErr w:type="spellEnd"/>
+      <w:r>
+        <w:rPr>
+          <w:rFonts w:ascii="Arial" w:hAnsi="Arial" w:cs="Arial"/>
+          <w:i/>
+          <w:iCs/>
+        </w:rPr>
+        <w:t xml:space="preserve"> </w:t>
+      </w:r>
+      <w:proofErr w:type="spellStart"/>
+      <w:r>
+        <w:rPr>
+          <w:rFonts w:ascii="Arial" w:hAnsi="Arial" w:cs="Arial"/>
+          <w:i/>
+          <w:iCs/>
+        </w:rPr>
+        <w:t>Factbook</w:t>
+      </w:r>
+      <w:proofErr w:type="spellEnd"/>
+      <w:r>
+        <w:rPr>
+          <w:rFonts w:ascii="Arial" w:hAnsi="Arial" w:cs="Arial"/>
+          <w:i/>
+          <w:iCs/>
+        </w:rPr>
+        <w:t xml:space="preserve">. </w:t>
+      </w:r>
+      <w:r>
+        <w:rPr>
+          <w:rFonts w:ascii="Arial" w:hAnsi="Arial" w:cs="Arial"/>
+          <w:i/>
+          <w:iCs/>
+        </w:rPr>
+        <w:t xml:space="preserve">Explore </w:t>
+      </w:r>
+      <w:proofErr w:type="spellStart"/>
+      <w:r>
+        <w:rPr>
+          <w:rFonts w:ascii="Arial" w:hAnsi="Arial" w:cs="Arial"/>
+          <w:i/>
+          <w:iCs/>
+        </w:rPr>
+        <w:t>All</w:t>
+      </w:r>
+      <w:proofErr w:type="spellEnd"/>
+      <w:r>
+        <w:rPr>
+          <w:rFonts w:ascii="Arial" w:hAnsi="Arial" w:cs="Arial"/>
+          <w:i/>
+          <w:iCs/>
+        </w:rPr>
+        <w:t xml:space="preserve"> </w:t>
+      </w:r>
+      <w:proofErr w:type="spellStart"/>
+      <w:r>
+        <w:rPr>
+          <w:rFonts w:ascii="Arial" w:hAnsi="Arial" w:cs="Arial"/>
+          <w:i/>
+          <w:iCs/>
+        </w:rPr>
+        <w:t>Countries</w:t>
+      </w:r>
+      <w:proofErr w:type="spellEnd"/>
+      <w:r>
+        <w:rPr>
+          <w:rFonts w:ascii="Arial" w:hAnsi="Arial" w:cs="Arial"/>
+          <w:i/>
+          <w:iCs/>
+        </w:rPr>
+        <w:t xml:space="preserve"> - </w:t>
+      </w:r>
+      <w:proofErr w:type="spellStart"/>
+      <w:r>
+        <w:rPr>
+          <w:rFonts w:ascii="Arial" w:hAnsi="Arial" w:cs="Arial"/>
+          <w:i/>
+          <w:iCs/>
+        </w:rPr>
+        <w:t>Ireland</w:t>
+      </w:r>
+      <w:proofErr w:type="spellEnd"/>
+      <w:r>
+        <w:rPr>
+          <w:rFonts w:ascii="Arial" w:hAnsi="Arial" w:cs="Arial"/>
+          <w:i/>
+          <w:iCs/>
+        </w:rPr>
+        <w:t>.</w:t>
+      </w:r>
+      <w:r>
+        <w:rPr>
+          <w:rFonts w:ascii="Arial" w:hAnsi="Arial" w:cs="Arial"/>
+        </w:rPr>
+        <w:t xml:space="preserve"> </w:t>
+      </w:r>
+      <w:r>
+        <w:rPr>
+          <w:rFonts w:ascii="Arial" w:hAnsi="Arial" w:cs="Arial"/>
+        </w:rPr>
+        <w:t>https://www.cia.gov/the-world-factbook/countries/ireland/</w:t>
+      </w:r>
+    </w:p>
+    <w:p>
+      <w:pPr>
+        <w:ind w:left="720" w:hanging="720"/>
+        <w:jc w:val="both"/>
+        <w:rPr>
+          <w:rFonts w:ascii="Arial" w:hAnsi="Arial" w:cs="Arial"/>
+          <w:i/>
+          <w:iCs/>
+        </w:rPr>
+      </w:pPr>
+      <w:r>
+        <w:rPr>
+          <w:rFonts w:ascii="Arial" w:hAnsi="Arial" w:cs="Arial"/>
+        </w:rPr>
+        <w:t>T</w:t>
+      </w:r>
+      <w:r>
+        <w:rPr>
+          <w:rFonts w:ascii="Arial" w:hAnsi="Arial" w:cs="Arial"/>
+        </w:rPr>
+        <w:t xml:space="preserve">rading </w:t>
+      </w:r>
+      <w:proofErr w:type="spellStart"/>
+      <w:r>
+        <w:rPr>
+          <w:rFonts w:ascii="Arial" w:hAnsi="Arial" w:cs="Arial"/>
+        </w:rPr>
+        <w:t>Economics</w:t>
+      </w:r>
+      <w:proofErr w:type="spellEnd"/>
+      <w:r>
+        <w:rPr>
+          <w:rFonts w:ascii="Arial" w:hAnsi="Arial" w:cs="Arial"/>
+        </w:rPr>
+        <w:t>. (</w:t>
+      </w:r>
+      <w:proofErr w:type="spellStart"/>
+      <w:r>
+        <w:rPr>
+          <w:rFonts w:ascii="Arial" w:hAnsi="Arial" w:cs="Arial"/>
+        </w:rPr>
+        <w:t>sf</w:t>
+      </w:r>
+      <w:proofErr w:type="spellEnd"/>
+      <w:r>
+        <w:rPr>
+          <w:rFonts w:ascii="Arial" w:hAnsi="Arial" w:cs="Arial"/>
+        </w:rPr>
+        <w:t>).</w:t>
+      </w:r>
+      <w:r>
+        <w:rPr>
+          <w:rFonts w:ascii="Arial" w:hAnsi="Arial" w:cs="Arial"/>
+          <w:i/>
+          <w:iCs/>
+        </w:rPr>
+        <w:t xml:space="preserve"> </w:t>
+      </w:r>
+      <w:r>
+        <w:rPr>
+          <w:rFonts w:ascii="Arial" w:hAnsi="Arial" w:cs="Arial"/>
+          <w:i/>
+          <w:iCs/>
+        </w:rPr>
+        <w:t>Irlanda - Precios de la gasolina</w:t>
+      </w:r>
+      <w:r>
+        <w:rPr>
+          <w:rFonts w:ascii="Arial" w:hAnsi="Arial" w:cs="Arial"/>
+        </w:rPr>
+        <w:t>.</w:t>
+      </w:r>
+      <w:r>
+        <w:rPr>
+          <w:rFonts w:ascii="Arial" w:hAnsi="Arial" w:cs="Arial"/>
+        </w:rPr>
+        <w:t xml:space="preserve"> </w:t>
+      </w:r>
+      <w:r>
+        <w:rPr>
+          <w:rFonts w:ascii="Arial" w:hAnsi="Arial" w:cs="Arial"/>
+        </w:rPr>
+        <w:t>https://es.tradingeconomics.com/ireland/gasoline-prices</w:t>
+      </w:r>
+    </w:p>
+    <w:p>
+      <w:pPr>
+        <w:ind w:left="720" w:hanging="720"/>
+        <w:jc w:val="both"/>
+        <w:rPr>
+          <w:rFonts w:ascii="Arial" w:hAnsi="Arial" w:cs="Arial"/>
           <w:highlight w:val="yellow"/>
         </w:rPr>
-        <w:t>Bito</w:t>
-      </w:r>
+      </w:pPr>
       <w:r>
         <w:rPr>
           <w:rFonts w:ascii="Arial" w:hAnsi="Arial" w:cs="Arial"/>
           <w:highlight w:val="yellow"/>
         </w:rPr>
-        <w:t>cchi, G. C</w:t>
-      </w:r>
+        <w:t xml:space="preserve">TEDx </w:t>
+      </w:r>
+      <w:proofErr w:type="spellStart"/>
       <w:r>
         <w:rPr>
           <w:rFonts w:ascii="Arial" w:hAnsi="Arial" w:cs="Arial"/>
           <w:highlight w:val="yellow"/>
         </w:rPr>
+        <w:t>Talks</w:t>
+      </w:r>
+      <w:proofErr w:type="spellEnd"/>
+      <w:r>
+        <w:rPr>
+          <w:rFonts w:ascii="Arial" w:hAnsi="Arial" w:cs="Arial"/>
+          <w:highlight w:val="yellow"/>
+        </w:rPr>
         <w:t>. (</w:t>
       </w:r>
       <w:r>
@@ -3840,20 +6132,42 @@
           <w:rFonts w:ascii="Arial" w:hAnsi="Arial" w:cs="Arial"/>
           <w:highlight w:val="yellow"/>
         </w:rPr>
-        <w:t>2023</w:t>
+        <w:t>7</w:t>
       </w:r>
       <w:r>
         <w:rPr>
           <w:rFonts w:ascii="Arial" w:hAnsi="Arial" w:cs="Arial"/>
           <w:highlight w:val="yellow"/>
         </w:rPr>
-        <w:t>).</w:t>
-      </w:r>
-      <w:r>
-        <w:rPr>
+        <w:t xml:space="preserve"> de ma</w:t>
+      </w:r>
+      <w:r>
+        <w:rPr>
+          <w:rFonts w:ascii="Arial" w:hAnsi="Arial" w:cs="Arial"/>
           <w:highlight w:val="yellow"/>
         </w:rPr>
-        <w:t xml:space="preserve"> </w:t>
+        <w:t>y</w:t>
+      </w:r>
+      <w:r>
+        <w:rPr>
+          <w:rFonts w:ascii="Arial" w:hAnsi="Arial" w:cs="Arial"/>
+          <w:highlight w:val="yellow"/>
+        </w:rPr>
+        <w:t>o de 20</w:t>
+      </w:r>
+      <w:r>
+        <w:rPr>
+          <w:rFonts w:ascii="Arial" w:hAnsi="Arial" w:cs="Arial"/>
+          <w:highlight w:val="yellow"/>
+        </w:rPr>
+        <w:t>18</w:t>
+      </w:r>
+      <w:r>
+        <w:rPr>
+          <w:rFonts w:ascii="Arial" w:hAnsi="Arial" w:cs="Arial"/>
+          <w:highlight w:val="yellow"/>
+        </w:rPr>
+        <w:t xml:space="preserve">). </w:t>
       </w:r>
       <w:r>
         <w:rPr>
@@ -3862,8 +6176,9 @@
           <w:iCs/>
           <w:highlight w:val="yellow"/>
         </w:rPr>
-        <w:t>Un Mundo Digital. Nociones de industria 4.0</w:t>
-      </w:r>
+        <w:t>Qué es la ética de la tecnología y por qué debería importarte | Gemma Galdón-</w:t>
+      </w:r>
+      <w:proofErr w:type="spellStart"/>
       <w:r>
         <w:rPr>
           <w:rFonts w:ascii="Arial" w:hAnsi="Arial" w:cs="Arial"/>
@@ -3871,41 +6186,19 @@
           <w:iCs/>
           <w:highlight w:val="yellow"/>
         </w:rPr>
-        <w:t xml:space="preserve"> o revolución digital para una reflexión ética.</w:t>
-      </w:r>
-      <w:r>
-        <w:rPr>
-          <w:rFonts w:ascii="Arial" w:hAnsi="Arial" w:cs="Arial"/>
-          <w:highlight w:val="yellow"/>
-        </w:rPr>
-        <w:t xml:space="preserve"> </w:t>
-      </w:r>
-      <w:r>
-        <w:rPr>
-          <w:rFonts w:ascii="Arial" w:hAnsi="Arial" w:cs="Arial"/>
-          <w:highlight w:val="yellow"/>
-        </w:rPr>
-        <w:t>Universidad Austral.</w:t>
-      </w:r>
-    </w:p>
-    <w:p>
-      <w:pPr>
-        <w:ind w:left="720" w:hanging="720"/>
-        <w:jc w:val="both"/>
+        <w:t>Clavell</w:t>
+      </w:r>
+      <w:proofErr w:type="spellEnd"/>
+      <w:r>
         <w:rPr>
           <w:rFonts w:ascii="Arial" w:hAnsi="Arial" w:cs="Arial"/>
           <w:i/>
           <w:iCs/>
           <w:highlight w:val="yellow"/>
         </w:rPr>
-      </w:pPr>
-      <w:r>
-        <w:rPr>
-          <w:rFonts w:ascii="Arial" w:hAnsi="Arial" w:cs="Arial"/>
-          <w:highlight w:val="yellow"/>
-        </w:rPr>
-        <w:t xml:space="preserve">TEDx Talks. (22 de septiembre de 2015). </w:t>
-      </w:r>
+        <w:t xml:space="preserve"> | </w:t>
+      </w:r>
+      <w:proofErr w:type="spellStart"/>
       <w:r>
         <w:rPr>
           <w:rFonts w:ascii="Arial" w:hAnsi="Arial" w:cs="Arial"/>
@@ -3913,14 +6206,38 @@
           <w:iCs/>
           <w:highlight w:val="yellow"/>
         </w:rPr>
-        <w:t>¿Por qué me vigilan, si no soy nadie? | Marta Peirano | TEDxMadrid</w:t>
-      </w:r>
+        <w:t>TEDxZaragoza</w:t>
+      </w:r>
+      <w:proofErr w:type="spellEnd"/>
       <w:r>
         <w:rPr>
           <w:rFonts w:ascii="Arial" w:hAnsi="Arial" w:cs="Arial"/>
           <w:highlight w:val="yellow"/>
         </w:rPr>
-        <w:t>[Archivo de Video]. Youtube. https://www.youtube.com/watch?v=NPE7i8wuupk&amp;ab_channel=TEDxTalks</w:t>
+        <w:t xml:space="preserve">[Archivo de Video]. </w:t>
+      </w:r>
+      <w:proofErr w:type="spellStart"/>
+      <w:r>
+        <w:rPr>
+          <w:rFonts w:ascii="Arial" w:hAnsi="Arial" w:cs="Arial"/>
+          <w:highlight w:val="yellow"/>
+        </w:rPr>
+        <w:t>Youtube</w:t>
+      </w:r>
+      <w:proofErr w:type="spellEnd"/>
+      <w:r>
+        <w:rPr>
+          <w:rFonts w:ascii="Arial" w:hAnsi="Arial" w:cs="Arial"/>
+          <w:highlight w:val="yellow"/>
+        </w:rPr>
+        <w:t xml:space="preserve">. </w:t>
+      </w:r>
+      <w:r>
+        <w:rPr>
+          <w:rFonts w:ascii="Arial" w:hAnsi="Arial" w:cs="Arial"/>
+          <w:highlight w:val="yellow"/>
+        </w:rPr>
+        <w:t>https://www.youtube.com/watch?v=XJDBN2j9rr4&amp;ab_channel=TEDxTalks</w:t>
       </w:r>
     </w:p>
     <w:p>
@@ -3929,64 +6246,32 @@
         <w:jc w:val="both"/>
         <w:rPr>
           <w:rFonts w:ascii="Arial" w:hAnsi="Arial" w:cs="Arial"/>
+          <w:i/>
+          <w:iCs/>
+        </w:rPr>
+      </w:pPr>
+      <w:r>
+        <w:rPr>
+          <w:rFonts w:ascii="Arial" w:hAnsi="Arial" w:cs="Arial"/>
           <w:highlight w:val="yellow"/>
         </w:rPr>
-      </w:pPr>
+        <w:t xml:space="preserve">TEDx </w:t>
+      </w:r>
+      <w:proofErr w:type="spellStart"/>
       <w:r>
         <w:rPr>
           <w:rFonts w:ascii="Arial" w:hAnsi="Arial" w:cs="Arial"/>
           <w:highlight w:val="yellow"/>
         </w:rPr>
-        <w:t>TEDx Talks</w:t>
-      </w:r>
+        <w:t>Talks</w:t>
+      </w:r>
+      <w:proofErr w:type="spellEnd"/>
       <w:r>
         <w:rPr>
           <w:rFonts w:ascii="Arial" w:hAnsi="Arial" w:cs="Arial"/>
           <w:highlight w:val="yellow"/>
         </w:rPr>
-        <w:t>. (</w:t>
-      </w:r>
-      <w:r>
-        <w:rPr>
-          <w:rFonts w:ascii="Arial" w:hAnsi="Arial" w:cs="Arial"/>
-          <w:highlight w:val="yellow"/>
-        </w:rPr>
-        <w:t>7</w:t>
-      </w:r>
-      <w:r>
-        <w:rPr>
-          <w:rFonts w:ascii="Arial" w:hAnsi="Arial" w:cs="Arial"/>
-          <w:highlight w:val="yellow"/>
-        </w:rPr>
-        <w:t xml:space="preserve"> de ma</w:t>
-      </w:r>
-      <w:r>
-        <w:rPr>
-          <w:rFonts w:ascii="Arial" w:hAnsi="Arial" w:cs="Arial"/>
-          <w:highlight w:val="yellow"/>
-        </w:rPr>
-        <w:t>y</w:t>
-      </w:r>
-      <w:r>
-        <w:rPr>
-          <w:rFonts w:ascii="Arial" w:hAnsi="Arial" w:cs="Arial"/>
-          <w:highlight w:val="yellow"/>
-        </w:rPr>
-        <w:t>o de 20</w:t>
-      </w:r>
-      <w:r>
-        <w:rPr>
-          <w:rFonts w:ascii="Arial" w:hAnsi="Arial" w:cs="Arial"/>
-          <w:highlight w:val="yellow"/>
-        </w:rPr>
-        <w:t>18</w:t>
-      </w:r>
-      <w:r>
-        <w:rPr>
-          <w:rFonts w:ascii="Arial" w:hAnsi="Arial" w:cs="Arial"/>
-          <w:highlight w:val="yellow"/>
-        </w:rPr>
-        <w:t xml:space="preserve">). </w:t>
+        <w:t xml:space="preserve">. (15 de agosto de 2018). </w:t>
       </w:r>
       <w:r>
         <w:rPr>
@@ -3995,40 +6280,9 @@
           <w:iCs/>
           <w:highlight w:val="yellow"/>
         </w:rPr>
-        <w:t>Qué es la ética de la tecnología y por qué debería importarte | Gemma Galdón-Clavell | TEDxZaragoza</w:t>
-      </w:r>
-      <w:r>
-        <w:rPr>
-          <w:rFonts w:ascii="Arial" w:hAnsi="Arial" w:cs="Arial"/>
-          <w:highlight w:val="yellow"/>
-        </w:rPr>
-        <w:t xml:space="preserve">[Archivo de Video]. Youtube. </w:t>
-      </w:r>
-      <w:r>
-        <w:rPr>
-          <w:rFonts w:ascii="Arial" w:hAnsi="Arial" w:cs="Arial"/>
-          <w:highlight w:val="yellow"/>
-        </w:rPr>
-        <w:t>https://www.youtube.com/watch?v=XJDBN2j9rr4&amp;ab_channel=TEDxTalks</w:t>
-      </w:r>
-    </w:p>
-    <w:p>
-      <w:pPr>
-        <w:ind w:left="720" w:hanging="720"/>
-        <w:jc w:val="both"/>
-        <w:rPr>
-          <w:rFonts w:ascii="Arial" w:hAnsi="Arial" w:cs="Arial"/>
-          <w:i/>
-          <w:iCs/>
-        </w:rPr>
-      </w:pPr>
-      <w:r>
-        <w:rPr>
-          <w:rFonts w:ascii="Arial" w:hAnsi="Arial" w:cs="Arial"/>
-          <w:highlight w:val="yellow"/>
-        </w:rPr>
-        <w:t xml:space="preserve">TEDx Talks. (15 de agosto de 2018). </w:t>
-      </w:r>
+        <w:t xml:space="preserve">Industria 4.0: una revolución para las personas | Beatriz </w:t>
+      </w:r>
+      <w:proofErr w:type="spellStart"/>
       <w:r>
         <w:rPr>
           <w:rFonts w:ascii="Arial" w:hAnsi="Arial" w:cs="Arial"/>
@@ -4036,32 +6290,9 @@
           <w:iCs/>
           <w:highlight w:val="yellow"/>
         </w:rPr>
-        <w:t xml:space="preserve">Industria 4.0: una revolución para las personas | Beatriz Gonzalez | TEDxUDeusto </w:t>
-      </w:r>
-      <w:r>
-        <w:rPr>
-          <w:rFonts w:ascii="Arial" w:hAnsi="Arial" w:cs="Arial"/>
-          <w:highlight w:val="yellow"/>
-        </w:rPr>
-        <w:t>[Archivo de Video]. Youtube. https://www.youtube.com/watch?v=a0Ycxn-bZak&amp;ab_channel=TEDxTalks</w:t>
-      </w:r>
-    </w:p>
-    <w:p>
-      <w:pPr>
-        <w:ind w:left="720" w:hanging="720"/>
-        <w:jc w:val="both"/>
-        <w:rPr>
-          <w:rFonts w:ascii="Arial" w:hAnsi="Arial" w:cs="Arial"/>
-          <w:highlight w:val="yellow"/>
-        </w:rPr>
-      </w:pPr>
-      <w:r>
-        <w:rPr>
-          <w:rFonts w:ascii="Arial" w:hAnsi="Arial" w:cs="Arial"/>
-          <w:highlight w:val="yellow"/>
-        </w:rPr>
-        <w:t xml:space="preserve">Universidad Austral. (2025). </w:t>
-      </w:r>
+        <w:t>Gonzalez</w:t>
+      </w:r>
+      <w:proofErr w:type="spellEnd"/>
       <w:r>
         <w:rPr>
           <w:rFonts w:ascii="Arial" w:hAnsi="Arial" w:cs="Arial"/>
@@ -4069,34 +6300,19 @@
           <w:iCs/>
           <w:highlight w:val="yellow"/>
         </w:rPr>
-        <w:t>EMPRESA Y SUS RESPONSABILIDADES – 2da parte</w:t>
-      </w:r>
-      <w:r>
-        <w:rPr>
-          <w:rFonts w:ascii="Arial" w:hAnsi="Arial" w:cs="Arial"/>
-          <w:highlight w:val="yellow"/>
-        </w:rPr>
-        <w:t xml:space="preserve"> [Archivo PDF]. https://campusvirtual.austral.edu.ar/pluginfile.php/3284956/mod_resource/content/5/Clase%2005_12%20-%20RSE%20MCD.pdf</w:t>
-      </w:r>
-    </w:p>
-    <w:p>
-      <w:pPr>
-        <w:ind w:left="720" w:hanging="720"/>
-        <w:jc w:val="both"/>
+        <w:t xml:space="preserve"> | </w:t>
+      </w:r>
+      <w:proofErr w:type="spellStart"/>
+      <w:r>
         <w:rPr>
           <w:rFonts w:ascii="Arial" w:hAnsi="Arial" w:cs="Arial"/>
           <w:i/>
           <w:iCs/>
           <w:highlight w:val="yellow"/>
         </w:rPr>
-      </w:pPr>
-      <w:r>
-        <w:rPr>
-          <w:rFonts w:ascii="Arial" w:hAnsi="Arial" w:cs="Arial"/>
-          <w:highlight w:val="yellow"/>
-        </w:rPr>
-        <w:t xml:space="preserve">Valenzia Plaza. (3 de noviembre de 2021). </w:t>
-      </w:r>
+        <w:t>TEDxUDeusto</w:t>
+      </w:r>
+      <w:proofErr w:type="spellEnd"/>
       <w:r>
         <w:rPr>
           <w:rFonts w:ascii="Arial" w:hAnsi="Arial" w:cs="Arial"/>
@@ -4104,49 +6320,107 @@
           <w:iCs/>
           <w:highlight w:val="yellow"/>
         </w:rPr>
-        <w:t>Adela Cortina: "A una empresa que no sea ética se le van a cerrar puertas”.</w:t>
+        <w:t xml:space="preserve"> </w:t>
       </w:r>
       <w:r>
         <w:rPr>
           <w:rFonts w:ascii="Arial" w:hAnsi="Arial" w:cs="Arial"/>
           <w:highlight w:val="yellow"/>
         </w:rPr>
-        <w:t xml:space="preserve"> https://valenciaplaza.com/adela-cortina-a-una-empresa-que-no-sea-etica-se-le-van-a-cerrar-puertas</w:t>
+        <w:t xml:space="preserve">[Archivo de Video]. </w:t>
+      </w:r>
+      <w:proofErr w:type="spellStart"/>
+      <w:r>
+        <w:rPr>
+          <w:rFonts w:ascii="Arial" w:hAnsi="Arial" w:cs="Arial"/>
+          <w:highlight w:val="yellow"/>
+        </w:rPr>
+        <w:t>Youtube</w:t>
+      </w:r>
+      <w:proofErr w:type="spellEnd"/>
+      <w:r>
+        <w:rPr>
+          <w:rFonts w:ascii="Arial" w:hAnsi="Arial" w:cs="Arial"/>
+          <w:highlight w:val="yellow"/>
+        </w:rPr>
+        <w:t>. https://www.youtube.com/watch?v=a0Ycxn-bZak&amp;ab_channel=TEDxTalks</w:t>
       </w:r>
     </w:p>
     <w:p>
       <w:pPr>
         <w:ind w:left="720" w:hanging="720"/>
         <w:jc w:val="both"/>
+        <w:rPr>
+          <w:rFonts w:ascii="Arial" w:hAnsi="Arial" w:cs="Arial"/>
+          <w:highlight w:val="yellow"/>
+        </w:rPr>
+      </w:pPr>
+      <w:r>
+        <w:rPr>
+          <w:rFonts w:ascii="Arial" w:hAnsi="Arial" w:cs="Arial"/>
+          <w:highlight w:val="yellow"/>
+        </w:rPr>
+        <w:t xml:space="preserve">Universidad Austral. (2025). </w:t>
+      </w:r>
+      <w:r>
         <w:rPr>
           <w:rFonts w:ascii="Arial" w:hAnsi="Arial" w:cs="Arial"/>
           <w:i/>
           <w:iCs/>
           <w:highlight w:val="yellow"/>
         </w:rPr>
-      </w:pPr>
+        <w:t>EMPRESA Y SUS RESPONSABILIDADES – 2da parte</w:t>
+      </w:r>
       <w:r>
         <w:rPr>
           <w:rFonts w:ascii="Arial" w:hAnsi="Arial" w:cs="Arial"/>
           <w:highlight w:val="yellow"/>
         </w:rPr>
-        <w:t xml:space="preserve">Worldcob. (6 de mayo de 2014). </w:t>
-      </w:r>
-      <w:r>
+        <w:t xml:space="preserve"> [Archivo PDF]. https://campusvirtual.austral.edu.ar/pluginfile.php/3284956/mod_resource/content/5/Clase%2005_12%20-%20RSE%20MCD.pdf</w:t>
+      </w:r>
+    </w:p>
+    <w:p>
+      <w:pPr>
+        <w:ind w:left="720" w:hanging="720"/>
+        <w:jc w:val="both"/>
         <w:rPr>
           <w:rFonts w:ascii="Arial" w:hAnsi="Arial" w:cs="Arial"/>
           <w:i/>
           <w:iCs/>
           <w:highlight w:val="yellow"/>
         </w:rPr>
-        <w:t>2. ¿Qué es la RSE?</w:t>
-      </w:r>
+      </w:pPr>
+      <w:proofErr w:type="spellStart"/>
       <w:r>
         <w:rPr>
           <w:rFonts w:ascii="Arial" w:hAnsi="Arial" w:cs="Arial"/>
           <w:highlight w:val="yellow"/>
         </w:rPr>
-        <w:t>[Archivo de Video]. Youtube. https://www.youtube.com/watch?v=9j9gZTo4SO0</w:t>
+        <w:t>Valenzia</w:t>
+      </w:r>
+      <w:proofErr w:type="spellEnd"/>
+      <w:r>
+        <w:rPr>
+          <w:rFonts w:ascii="Arial" w:hAnsi="Arial" w:cs="Arial"/>
+          <w:highlight w:val="yellow"/>
+        </w:rPr>
+        <w:t xml:space="preserve"> Plaza. (3 de noviembre de 2021). </w:t>
+      </w:r>
+      <w:r>
+        <w:rPr>
+          <w:rFonts w:ascii="Arial" w:hAnsi="Arial" w:cs="Arial"/>
+          <w:i/>
+          <w:iCs/>
+          <w:highlight w:val="yellow"/>
+        </w:rPr>
+        <w:t>Adela Cortina: "A una empresa que no sea ética se le van a cerrar puertas”.</w:t>
+      </w:r>
+      <w:r>
+        <w:rPr>
+          <w:rFonts w:ascii="Arial" w:hAnsi="Arial" w:cs="Arial"/>
+          <w:highlight w:val="yellow"/>
+        </w:rPr>
+        <w:t xml:space="preserve"> https://valenciaplaza.com/adela-cortina-a-una-empresa-que-no-sea-etica-se-le-van-a-cerrar-puertas</w:t>
       </w:r>
     </w:p>
     <w:p>
@@ -4155,14 +6429,74 @@
         <w:jc w:val="both"/>
         <w:rPr>
           <w:rFonts w:ascii="Arial" w:hAnsi="Arial" w:cs="Arial"/>
+          <w:i/>
+          <w:iCs/>
+          <w:highlight w:val="yellow"/>
+        </w:rPr>
+      </w:pPr>
+      <w:proofErr w:type="spellStart"/>
+      <w:r>
+        <w:rPr>
+          <w:rFonts w:ascii="Arial" w:hAnsi="Arial" w:cs="Arial"/>
+          <w:highlight w:val="yellow"/>
+        </w:rPr>
+        <w:t>Worldcob</w:t>
+      </w:r>
+      <w:proofErr w:type="spellEnd"/>
+      <w:r>
+        <w:rPr>
+          <w:rFonts w:ascii="Arial" w:hAnsi="Arial" w:cs="Arial"/>
+          <w:highlight w:val="yellow"/>
+        </w:rPr>
+        <w:t xml:space="preserve">. (6 de mayo de 2014). </w:t>
+      </w:r>
+      <w:r>
+        <w:rPr>
+          <w:rFonts w:ascii="Arial" w:hAnsi="Arial" w:cs="Arial"/>
+          <w:i/>
+          <w:iCs/>
+          <w:highlight w:val="yellow"/>
+        </w:rPr>
+        <w:t>2. ¿Qué es la RSE?</w:t>
+      </w:r>
+      <w:r>
+        <w:rPr>
+          <w:rFonts w:ascii="Arial" w:hAnsi="Arial" w:cs="Arial"/>
+          <w:highlight w:val="yellow"/>
+        </w:rPr>
+        <w:t xml:space="preserve">[Archivo de Video]. </w:t>
+      </w:r>
+      <w:proofErr w:type="spellStart"/>
+      <w:r>
+        <w:rPr>
+          <w:rFonts w:ascii="Arial" w:hAnsi="Arial" w:cs="Arial"/>
+          <w:highlight w:val="yellow"/>
+        </w:rPr>
+        <w:t>Youtube</w:t>
+      </w:r>
+      <w:proofErr w:type="spellEnd"/>
+      <w:r>
+        <w:rPr>
+          <w:rFonts w:ascii="Arial" w:hAnsi="Arial" w:cs="Arial"/>
+          <w:highlight w:val="yellow"/>
+        </w:rPr>
+        <w:t>. https://www.youtube.com/watch?v=9j9gZTo4SO0</w:t>
+      </w:r>
+    </w:p>
+    <w:p>
+      <w:pPr>
+        <w:ind w:left="720" w:hanging="720"/>
+        <w:jc w:val="both"/>
+        <w:rPr>
+          <w:rFonts w:ascii="Arial" w:hAnsi="Arial" w:cs="Arial"/>
         </w:rPr>
       </w:pPr>
     </w:p>
     <w:sectPr>
-      <w:headerReference w:type="default" r:id="rId15"/>
-      <w:footerReference w:type="default" r:id="rId16"/>
-      <w:headerReference w:type="first" r:id="rId17"/>
-      <w:footerReference w:type="first" r:id="rId18"/>
+      <w:headerReference w:type="default" r:id="rId16"/>
+      <w:footerReference w:type="default" r:id="rId17"/>
+      <w:headerReference w:type="first" r:id="rId18"/>
+      <w:footerReference w:type="first" r:id="rId19"/>
       <w:pgSz w:w="11906" w:h="16838"/>
       <w:pgMar w:top="288" w:right="1440" w:bottom="1440" w:left="1440" w:header="709" w:footer="709" w:gutter="0"/>
       <w:cols w:space="708"/>
@@ -4375,6 +6709,7 @@
         <w:docPartUnique/>
       </w:docPartObj>
     </w:sdtPr>
+    <w:sdtEndPr/>
     <w:sdtContent>
       <w:p>
         <w:pPr>

</xml_diff>

<commit_message>
Actualización informe y tablero_dqm
</commit_message>
<xml_diff>
--- a/Cancelas_Nicolau_Informe_IDW.docx
+++ b/Cancelas_Nicolau_Informe_IDW.docx
@@ -452,7 +452,7 @@
           <w:r>
             <w:fldChar w:fldCharType="separate"/>
           </w:r>
-          <w:hyperlink w:anchor="_Toc198911171" w:history="1">
+          <w:hyperlink w:anchor="_Toc198914609" w:history="1">
             <w:r>
               <w:rPr>
                 <w:rStyle w:val="Hipervnculo"/>
@@ -479,7 +479,7 @@
                 <w:noProof/>
                 <w:webHidden/>
               </w:rPr>
-              <w:instrText xml:space="preserve"> PAGEREF _Toc198911171 \h </w:instrText>
+              <w:instrText xml:space="preserve"> PAGEREF _Toc198914609 \h </w:instrText>
             </w:r>
             <w:r>
               <w:rPr>
@@ -523,7 +523,7 @@
               <w:lang w:eastAsia="es-AR"/>
             </w:rPr>
           </w:pPr>
-          <w:hyperlink w:anchor="_Toc198911172" w:history="1">
+          <w:hyperlink w:anchor="_Toc198914610" w:history="1">
             <w:r>
               <w:rPr>
                 <w:rStyle w:val="Hipervnculo"/>
@@ -551,7 +551,7 @@
                 <w:noProof/>
                 <w:webHidden/>
               </w:rPr>
-              <w:instrText xml:space="preserve"> PAGEREF _Toc198911172 \h </w:instrText>
+              <w:instrText xml:space="preserve"> PAGEREF _Toc198914610 \h </w:instrText>
             </w:r>
             <w:r>
               <w:rPr>
@@ -595,7 +595,7 @@
               <w:lang w:eastAsia="es-AR"/>
             </w:rPr>
           </w:pPr>
-          <w:hyperlink w:anchor="_Toc198911173" w:history="1">
+          <w:hyperlink w:anchor="_Toc198914611" w:history="1">
             <w:r>
               <w:rPr>
                 <w:rStyle w:val="Hipervnculo"/>
@@ -623,7 +623,7 @@
                 <w:noProof/>
                 <w:webHidden/>
               </w:rPr>
-              <w:instrText xml:space="preserve"> PAGEREF _Toc198911173 \h </w:instrText>
+              <w:instrText xml:space="preserve"> PAGEREF _Toc198914611 \h </w:instrText>
             </w:r>
             <w:r>
               <w:rPr>
@@ -667,7 +667,7 @@
               <w:lang w:eastAsia="es-AR"/>
             </w:rPr>
           </w:pPr>
-          <w:hyperlink w:anchor="_Toc198911174" w:history="1">
+          <w:hyperlink w:anchor="_Toc198914612" w:history="1">
             <w:r>
               <w:rPr>
                 <w:rStyle w:val="Hipervnculo"/>
@@ -695,7 +695,7 @@
                 <w:noProof/>
                 <w:webHidden/>
               </w:rPr>
-              <w:instrText xml:space="preserve"> PAGEREF _Toc198911174 \h </w:instrText>
+              <w:instrText xml:space="preserve"> PAGEREF _Toc198914612 \h </w:instrText>
             </w:r>
             <w:r>
               <w:rPr>
@@ -739,7 +739,7 @@
               <w:lang w:eastAsia="es-AR"/>
             </w:rPr>
           </w:pPr>
-          <w:hyperlink w:anchor="_Toc198911175" w:history="1">
+          <w:hyperlink w:anchor="_Toc198914613" w:history="1">
             <w:r>
               <w:rPr>
                 <w:rStyle w:val="Hipervnculo"/>
@@ -766,7 +766,7 @@
                 <w:noProof/>
                 <w:webHidden/>
               </w:rPr>
-              <w:instrText xml:space="preserve"> PAGEREF _Toc198911175 \h </w:instrText>
+              <w:instrText xml:space="preserve"> PAGEREF _Toc198914613 \h </w:instrText>
             </w:r>
             <w:r>
               <w:rPr>
@@ -811,7 +811,7 @@
               <w:lang w:eastAsia="es-AR"/>
             </w:rPr>
           </w:pPr>
-          <w:hyperlink w:anchor="_Toc198911176" w:history="1">
+          <w:hyperlink w:anchor="_Toc198914614" w:history="1">
             <w:r>
               <w:rPr>
                 <w:rStyle w:val="Hipervnculo"/>
@@ -838,7 +838,7 @@
                 <w:noProof/>
                 <w:webHidden/>
               </w:rPr>
-              <w:instrText xml:space="preserve"> PAGEREF _Toc198911176 \h </w:instrText>
+              <w:instrText xml:space="preserve"> PAGEREF _Toc198914614 \h </w:instrText>
             </w:r>
             <w:r>
               <w:rPr>
@@ -883,7 +883,7 @@
               <w:lang w:eastAsia="es-AR"/>
             </w:rPr>
           </w:pPr>
-          <w:hyperlink w:anchor="_Toc198911177" w:history="1">
+          <w:hyperlink w:anchor="_Toc198914615" w:history="1">
             <w:r>
               <w:rPr>
                 <w:rStyle w:val="Hipervnculo"/>
@@ -910,7 +910,7 @@
                 <w:noProof/>
                 <w:webHidden/>
               </w:rPr>
-              <w:instrText xml:space="preserve"> PAGEREF _Toc198911177 \h </w:instrText>
+              <w:instrText xml:space="preserve"> PAGEREF _Toc198914615 \h </w:instrText>
             </w:r>
             <w:r>
               <w:rPr>
@@ -955,7 +955,7 @@
               <w:lang w:eastAsia="es-AR"/>
             </w:rPr>
           </w:pPr>
-          <w:hyperlink w:anchor="_Toc198911178" w:history="1">
+          <w:hyperlink w:anchor="_Toc198914616" w:history="1">
             <w:r>
               <w:rPr>
                 <w:rStyle w:val="Hipervnculo"/>
@@ -982,7 +982,7 @@
                 <w:noProof/>
                 <w:webHidden/>
               </w:rPr>
-              <w:instrText xml:space="preserve"> PAGEREF _Toc198911178 \h </w:instrText>
+              <w:instrText xml:space="preserve"> PAGEREF _Toc198914616 \h </w:instrText>
             </w:r>
             <w:r>
               <w:rPr>
@@ -1026,7 +1026,7 @@
               <w:lang w:eastAsia="es-AR"/>
             </w:rPr>
           </w:pPr>
-          <w:hyperlink w:anchor="_Toc198911179" w:history="1">
+          <w:hyperlink w:anchor="_Toc198914617" w:history="1">
             <w:r>
               <w:rPr>
                 <w:rStyle w:val="Hipervnculo"/>
@@ -1053,7 +1053,7 @@
                 <w:noProof/>
                 <w:webHidden/>
               </w:rPr>
-              <w:instrText xml:space="preserve"> PAGEREF _Toc198911179 \h </w:instrText>
+              <w:instrText xml:space="preserve"> PAGEREF _Toc198914617 \h </w:instrText>
             </w:r>
             <w:r>
               <w:rPr>
@@ -1073,7 +1073,7 @@
                 <w:noProof/>
                 <w:webHidden/>
               </w:rPr>
-              <w:t>17</w:t>
+              <w:t>18</w:t>
             </w:r>
             <w:r>
               <w:rPr>
@@ -1140,9 +1140,8 @@
           <w:b/>
         </w:rPr>
       </w:pPr>
-      <w:bookmarkStart w:id="0" w:name="_Toc198911171"/>
-      <w:r>
-        <w:lastRenderedPageBreak/>
+      <w:bookmarkStart w:id="0" w:name="_Toc198914609"/>
+      <w:r>
         <w:t>Objetivo</w:t>
       </w:r>
       <w:bookmarkEnd w:id="0"/>
@@ -1227,7 +1226,7 @@
           <w:rFonts w:cs="Arial"/>
         </w:rPr>
       </w:pPr>
-      <w:bookmarkStart w:id="1" w:name="_Toc198911172"/>
+      <w:bookmarkStart w:id="1" w:name="_Toc198914610"/>
       <w:r>
         <w:rPr>
           <w:rFonts w:cs="Arial"/>
@@ -1515,7 +1514,7 @@
           <w:rFonts w:cs="Arial"/>
         </w:rPr>
       </w:pPr>
-      <w:bookmarkStart w:id="2" w:name="_Toc198911173"/>
+      <w:bookmarkStart w:id="2" w:name="_Toc198914611"/>
       <w:r>
         <w:rPr>
           <w:rFonts w:cs="Arial"/>
@@ -1603,7 +1602,6 @@
           <w:b/>
           <w:bCs/>
         </w:rPr>
-        <w:lastRenderedPageBreak/>
         <w:t>Ingesta2</w:t>
       </w:r>
       <w:r>
@@ -1757,7 +1755,7 @@
           <w:rFonts w:cs="Arial"/>
         </w:rPr>
       </w:pPr>
-      <w:bookmarkStart w:id="3" w:name="_Toc198911174"/>
+      <w:bookmarkStart w:id="3" w:name="_Toc198914612"/>
       <w:r>
         <w:rPr>
           <w:rFonts w:cs="Arial"/>
@@ -1827,7 +1825,6 @@
         <w:rPr>
           <w:rFonts w:ascii="Arial" w:hAnsi="Arial" w:cs="Arial"/>
         </w:rPr>
-        <w:lastRenderedPageBreak/>
         <w:t>Se pide:</w:t>
       </w:r>
       <w:r>
@@ -2366,7 +2363,6 @@
         <w:rPr>
           <w:rFonts w:ascii="Arial" w:hAnsi="Arial" w:cs="Arial"/>
         </w:rPr>
-        <w:lastRenderedPageBreak/>
         <w:t>S</w:t>
       </w:r>
       <w:r>
@@ -2967,7 +2963,6 @@
         <w:rPr>
           <w:rFonts w:ascii="Arial" w:hAnsi="Arial" w:cs="Arial"/>
         </w:rPr>
-        <w:lastRenderedPageBreak/>
         <w:t>En todo control se deben detectar los errores, faltantes o inconsistencias y describir el proceso que se llevaría adelante para corregirlos. Los indicadores de calidad deberán permitir decidir si la entidad se procesa o no.</w:t>
       </w:r>
     </w:p>
@@ -3412,9 +3407,8 @@
       <w:pPr>
         <w:pStyle w:val="Ttulo1"/>
       </w:pPr>
-      <w:bookmarkStart w:id="4" w:name="_Toc198911175"/>
-      <w:r>
-        <w:lastRenderedPageBreak/>
+      <w:bookmarkStart w:id="4" w:name="_Toc198914613"/>
+      <w:r>
         <w:t>Informe</w:t>
       </w:r>
       <w:bookmarkEnd w:id="4"/>
@@ -3865,7 +3859,6 @@
         <w:rPr>
           <w:rFonts w:ascii="Arial" w:hAnsi="Arial" w:cs="Arial"/>
         </w:rPr>
-        <w:lastRenderedPageBreak/>
         <w:t xml:space="preserve">Por último, </w:t>
       </w:r>
       <w:r>
@@ -3963,7 +3956,7 @@
       <w:pPr>
         <w:pStyle w:val="Ttulo2"/>
       </w:pPr>
-      <w:bookmarkStart w:id="6" w:name="_Toc198911176"/>
+      <w:bookmarkStart w:id="6" w:name="_Toc198914614"/>
       <w:r>
         <w:t>Adquisición</w:t>
       </w:r>
@@ -3982,79 +3975,127 @@
         <w:rPr>
           <w:rFonts w:ascii="Arial" w:hAnsi="Arial" w:cs="Arial"/>
         </w:rPr>
-        <w:t>En el inicio del ciclo de este proceso, s</w:t>
-      </w:r>
-      <w:r>
-        <w:rPr>
-          <w:rFonts w:ascii="Arial" w:hAnsi="Arial" w:cs="Arial"/>
-        </w:rPr>
-        <w:t>e crean las distintas tablas temporales</w:t>
-      </w:r>
-      <w:r>
-        <w:rPr>
-          <w:rFonts w:ascii="Arial" w:hAnsi="Arial" w:cs="Arial"/>
-        </w:rPr>
-        <w:t>, una por cada archivo .</w:t>
-      </w:r>
-      <w:proofErr w:type="spellStart"/>
-      <w:r>
-        <w:rPr>
-          <w:rFonts w:ascii="Arial" w:hAnsi="Arial" w:cs="Arial"/>
-        </w:rPr>
-        <w:t>csv</w:t>
-      </w:r>
-      <w:proofErr w:type="spellEnd"/>
-      <w:r>
-        <w:rPr>
-          <w:rFonts w:ascii="Arial" w:hAnsi="Arial" w:cs="Arial"/>
-        </w:rPr>
-        <w:t xml:space="preserve"> con datos de origen,</w:t>
-      </w:r>
-      <w:r>
-        <w:rPr>
-          <w:rFonts w:ascii="Arial" w:hAnsi="Arial" w:cs="Arial"/>
-        </w:rPr>
-        <w:t xml:space="preserve"> determinando tanto las claves primarias, así como las foráneas donde correspondiera. </w:t>
-      </w:r>
-      <w:r>
-        <w:rPr>
-          <w:rFonts w:ascii="Arial" w:hAnsi="Arial" w:cs="Arial"/>
-        </w:rPr>
-        <w:t xml:space="preserve">Asimismo, </w:t>
-      </w:r>
-      <w:r>
-        <w:rPr>
-          <w:rFonts w:ascii="Arial" w:hAnsi="Arial" w:cs="Arial"/>
-        </w:rPr>
-        <w:t xml:space="preserve">se crean las tablas soporte para la </w:t>
-      </w:r>
-      <w:proofErr w:type="spellStart"/>
+        <w:t>Para iniciar el ciclo completo</w:t>
+      </w:r>
+      <w:r>
+        <w:rPr>
+          <w:rFonts w:ascii="Arial" w:hAnsi="Arial" w:cs="Arial"/>
+        </w:rPr>
+        <w:t xml:space="preserve"> de carga inicial</w:t>
+      </w:r>
+      <w:r>
+        <w:rPr>
+          <w:rFonts w:ascii="Arial" w:hAnsi="Arial" w:cs="Arial"/>
+        </w:rPr>
+        <w:t xml:space="preserve">, es </w:t>
+      </w:r>
+      <w:r>
+        <w:rPr>
+          <w:rFonts w:ascii="Arial" w:hAnsi="Arial" w:cs="Arial"/>
+        </w:rPr>
+        <w:t>necesario</w:t>
+      </w:r>
+      <w:r>
+        <w:rPr>
+          <w:rFonts w:ascii="Arial" w:hAnsi="Arial" w:cs="Arial"/>
+        </w:rPr>
+        <w:t xml:space="preserve"> ejecutar el </w:t>
+      </w:r>
       <w:r>
         <w:rPr>
           <w:rFonts w:ascii="Arial" w:hAnsi="Arial" w:cs="Arial"/>
           <w:i/>
           <w:iCs/>
         </w:rPr>
-        <w:t>metadata</w:t>
-      </w:r>
-      <w:proofErr w:type="spellEnd"/>
-      <w:r>
-        <w:rPr>
-          <w:rFonts w:ascii="Arial" w:hAnsi="Arial" w:cs="Arial"/>
-        </w:rPr>
-        <w:t xml:space="preserve"> y se </w:t>
-      </w:r>
-      <w:r>
-        <w:rPr>
-          <w:rFonts w:ascii="Arial" w:hAnsi="Arial" w:cs="Arial"/>
-        </w:rPr>
-        <w:t xml:space="preserve">deja registro allí de </w:t>
-      </w:r>
-      <w:r>
-        <w:rPr>
-          <w:rFonts w:ascii="Arial" w:hAnsi="Arial" w:cs="Arial"/>
-        </w:rPr>
-        <w:t>este paso.</w:t>
+        <w:t>script “</w:t>
+      </w:r>
+      <w:r>
+        <w:rPr>
+          <w:rFonts w:ascii="Arial" w:hAnsi="Arial" w:cs="Arial"/>
+        </w:rPr>
+        <w:t>00a_</w:t>
+      </w:r>
+      <w:r>
+        <w:rPr>
+          <w:rFonts w:ascii="Arial" w:hAnsi="Arial" w:cs="Arial"/>
+          <w:i/>
+          <w:iCs/>
+        </w:rPr>
+        <w:t>run</w:t>
+      </w:r>
+      <w:r>
+        <w:rPr>
+          <w:rFonts w:ascii="Arial" w:hAnsi="Arial" w:cs="Arial"/>
+        </w:rPr>
+        <w:t>_</w:t>
+      </w:r>
+      <w:r>
+        <w:rPr>
+          <w:rFonts w:ascii="Arial" w:hAnsi="Arial" w:cs="Arial"/>
+          <w:i/>
+          <w:iCs/>
+        </w:rPr>
+        <w:t>start</w:t>
+      </w:r>
+      <w:r>
+        <w:rPr>
+          <w:rFonts w:ascii="Arial" w:hAnsi="Arial" w:cs="Arial"/>
+        </w:rPr>
+        <w:t>_</w:t>
+      </w:r>
+      <w:r>
+        <w:rPr>
+          <w:rFonts w:ascii="Arial" w:hAnsi="Arial" w:cs="Arial"/>
+          <w:i/>
+          <w:iCs/>
+        </w:rPr>
+        <w:t>pipeline</w:t>
+      </w:r>
+      <w:r>
+        <w:rPr>
+          <w:rFonts w:ascii="Arial" w:hAnsi="Arial" w:cs="Arial"/>
+        </w:rPr>
+        <w:t xml:space="preserve">.py”, y, para </w:t>
+      </w:r>
+      <w:r>
+        <w:rPr>
+          <w:rFonts w:ascii="Arial" w:hAnsi="Arial" w:cs="Arial"/>
+        </w:rPr>
+        <w:t xml:space="preserve">realizar la actualización incremental, es necesario ejecutar el </w:t>
+      </w:r>
+      <w:r>
+        <w:rPr>
+          <w:rFonts w:ascii="Arial" w:hAnsi="Arial" w:cs="Arial"/>
+          <w:i/>
+          <w:iCs/>
+        </w:rPr>
+        <w:t>script “</w:t>
+      </w:r>
+      <w:r>
+        <w:rPr>
+          <w:rFonts w:ascii="Arial" w:hAnsi="Arial" w:cs="Arial"/>
+        </w:rPr>
+        <w:t>00b</w:t>
+      </w:r>
+      <w:r>
+        <w:rPr>
+          <w:rFonts w:ascii="Arial" w:hAnsi="Arial" w:cs="Arial"/>
+          <w:i/>
+          <w:iCs/>
+        </w:rPr>
+        <w:t>_run_update_pipeline.</w:t>
+      </w:r>
+      <w:r>
+        <w:rPr>
+          <w:rFonts w:ascii="Arial" w:hAnsi="Arial" w:cs="Arial"/>
+        </w:rPr>
+        <w:t>py</w:t>
+      </w:r>
+      <w:r>
+        <w:rPr>
+          <w:rFonts w:ascii="Arial" w:hAnsi="Arial" w:cs="Arial"/>
+        </w:rPr>
+        <w:t>”.</w:t>
       </w:r>
     </w:p>
     <w:p>
@@ -4070,91 +4111,79 @@
         <w:rPr>
           <w:rFonts w:ascii="Arial" w:hAnsi="Arial" w:cs="Arial"/>
         </w:rPr>
-        <w:t xml:space="preserve">Sobre las tablas de “Ingesta1”, es posible observar que, la tabla </w:t>
-      </w:r>
+        <w:t>En el inicio del ciclo de este proceso, s</w:t>
+      </w:r>
+      <w:r>
+        <w:rPr>
+          <w:rFonts w:ascii="Arial" w:hAnsi="Arial" w:cs="Arial"/>
+        </w:rPr>
+        <w:t>e crean las distintas tablas temporales</w:t>
+      </w:r>
+      <w:r>
+        <w:rPr>
+          <w:rFonts w:ascii="Arial" w:hAnsi="Arial" w:cs="Arial"/>
+        </w:rPr>
+        <w:t>, una por cada archivo .</w:t>
+      </w:r>
+      <w:proofErr w:type="spellStart"/>
+      <w:r>
+        <w:rPr>
+          <w:rFonts w:ascii="Arial" w:hAnsi="Arial" w:cs="Arial"/>
+        </w:rPr>
+        <w:t>csv</w:t>
+      </w:r>
+      <w:proofErr w:type="spellEnd"/>
+      <w:r>
+        <w:rPr>
+          <w:rFonts w:ascii="Arial" w:hAnsi="Arial" w:cs="Arial"/>
+        </w:rPr>
+        <w:t xml:space="preserve"> con datos de origen,</w:t>
+      </w:r>
+      <w:r>
+        <w:rPr>
+          <w:rFonts w:ascii="Arial" w:hAnsi="Arial" w:cs="Arial"/>
+        </w:rPr>
+        <w:t xml:space="preserve"> determinando tanto las claves primarias, así como las foráneas donde correspondiera. </w:t>
+      </w:r>
+      <w:r>
+        <w:rPr>
+          <w:rFonts w:ascii="Arial" w:hAnsi="Arial" w:cs="Arial"/>
+        </w:rPr>
+        <w:t xml:space="preserve">Asimismo, </w:t>
+      </w:r>
+      <w:r>
+        <w:rPr>
+          <w:rFonts w:ascii="Arial" w:hAnsi="Arial" w:cs="Arial"/>
+        </w:rPr>
+        <w:t xml:space="preserve">se crean las tablas soporte para la </w:t>
+      </w:r>
+      <w:proofErr w:type="spellStart"/>
       <w:r>
         <w:rPr>
           <w:rFonts w:ascii="Arial" w:hAnsi="Arial" w:cs="Arial"/>
           <w:i/>
           <w:iCs/>
         </w:rPr>
-        <w:t>World</w:t>
-      </w:r>
-      <w:r>
-        <w:rPr>
-          <w:rFonts w:ascii="Arial" w:hAnsi="Arial" w:cs="Arial"/>
-        </w:rPr>
-        <w:t>-</w:t>
-      </w:r>
-      <w:r>
-        <w:rPr>
-          <w:rFonts w:ascii="Arial" w:hAnsi="Arial" w:cs="Arial"/>
-          <w:i/>
-          <w:iCs/>
-        </w:rPr>
-        <w:t>Data</w:t>
-      </w:r>
-      <w:r>
-        <w:rPr>
-          <w:rFonts w:ascii="Arial" w:hAnsi="Arial" w:cs="Arial"/>
-        </w:rPr>
-        <w:t>-2023</w:t>
-      </w:r>
-      <w:r>
-        <w:rPr>
-          <w:rFonts w:ascii="Arial" w:hAnsi="Arial" w:cs="Arial"/>
-        </w:rPr>
-        <w:t xml:space="preserve"> </w:t>
-      </w:r>
-      <w:r>
-        <w:rPr>
-          <w:rFonts w:ascii="Arial" w:hAnsi="Arial" w:cs="Arial"/>
-        </w:rPr>
-        <w:t xml:space="preserve">cuenta con </w:t>
-      </w:r>
-      <w:r>
-        <w:rPr>
-          <w:rFonts w:ascii="Arial" w:hAnsi="Arial" w:cs="Arial"/>
-        </w:rPr>
-        <w:t xml:space="preserve">una estructura no adecuada en su cabecera, por lo que se ha considerado dentro del </w:t>
-      </w:r>
-      <w:r>
-        <w:rPr>
-          <w:rFonts w:ascii="Arial" w:hAnsi="Arial" w:cs="Arial"/>
-          <w:i/>
-          <w:iCs/>
-        </w:rPr>
-        <w:t>script</w:t>
-      </w:r>
-      <w:r>
-        <w:rPr>
-          <w:rFonts w:ascii="Arial" w:hAnsi="Arial" w:cs="Arial"/>
-        </w:rPr>
-        <w:t xml:space="preserve"> de carga de datos en </w:t>
-      </w:r>
-      <w:r>
-        <w:rPr>
-          <w:rFonts w:ascii="Arial" w:hAnsi="Arial" w:cs="Arial"/>
-        </w:rPr>
-        <w:t>las tablas temporales la corrección de este formato, con el objetivo de que se obtengan todas las columnas, en principio, de forma correcta.</w:t>
-      </w:r>
-      <w:r>
-        <w:rPr>
-          <w:rFonts w:ascii="Arial" w:hAnsi="Arial" w:cs="Arial"/>
-        </w:rPr>
-        <w:t xml:space="preserve"> El resto de </w:t>
-      </w:r>
-      <w:r>
-        <w:rPr>
-          <w:rFonts w:ascii="Arial" w:hAnsi="Arial" w:cs="Arial"/>
-        </w:rPr>
-        <w:t>las tablas</w:t>
-      </w:r>
-      <w:r>
-        <w:rPr>
-          <w:rFonts w:ascii="Arial" w:hAnsi="Arial" w:cs="Arial"/>
-        </w:rPr>
-        <w:t xml:space="preserve"> se pueden ingresar al área temporal de forma satisfactoria, habiendo creado correctamente las tablas en la base de datos a utilizar.</w:t>
+        <w:t>metadata</w:t>
+      </w:r>
+      <w:proofErr w:type="spellEnd"/>
+      <w:r>
+        <w:rPr>
+          <w:rFonts w:ascii="Arial" w:hAnsi="Arial" w:cs="Arial"/>
+        </w:rPr>
+        <w:t xml:space="preserve"> y se </w:t>
+      </w:r>
+      <w:r>
+        <w:rPr>
+          <w:rFonts w:ascii="Arial" w:hAnsi="Arial" w:cs="Arial"/>
+        </w:rPr>
+        <w:t xml:space="preserve">deja registro allí de </w:t>
+      </w:r>
+      <w:r>
+        <w:rPr>
+          <w:rFonts w:ascii="Arial" w:hAnsi="Arial" w:cs="Arial"/>
+        </w:rPr>
+        <w:t>este paso.</w:t>
       </w:r>
     </w:p>
     <w:p>
@@ -4170,6 +4199,106 @@
         <w:rPr>
           <w:rFonts w:ascii="Arial" w:hAnsi="Arial" w:cs="Arial"/>
         </w:rPr>
+        <w:t xml:space="preserve">Sobre las tablas de “Ingesta1”, es posible observar que, la tabla </w:t>
+      </w:r>
+      <w:r>
+        <w:rPr>
+          <w:rFonts w:ascii="Arial" w:hAnsi="Arial" w:cs="Arial"/>
+          <w:i/>
+          <w:iCs/>
+        </w:rPr>
+        <w:t>World</w:t>
+      </w:r>
+      <w:r>
+        <w:rPr>
+          <w:rFonts w:ascii="Arial" w:hAnsi="Arial" w:cs="Arial"/>
+        </w:rPr>
+        <w:t>-</w:t>
+      </w:r>
+      <w:r>
+        <w:rPr>
+          <w:rFonts w:ascii="Arial" w:hAnsi="Arial" w:cs="Arial"/>
+          <w:i/>
+          <w:iCs/>
+        </w:rPr>
+        <w:t>Data</w:t>
+      </w:r>
+      <w:r>
+        <w:rPr>
+          <w:rFonts w:ascii="Arial" w:hAnsi="Arial" w:cs="Arial"/>
+        </w:rPr>
+        <w:t>-2023</w:t>
+      </w:r>
+      <w:r>
+        <w:rPr>
+          <w:rFonts w:ascii="Arial" w:hAnsi="Arial" w:cs="Arial"/>
+        </w:rPr>
+        <w:t xml:space="preserve"> </w:t>
+      </w:r>
+      <w:r>
+        <w:rPr>
+          <w:rFonts w:ascii="Arial" w:hAnsi="Arial" w:cs="Arial"/>
+        </w:rPr>
+        <w:t xml:space="preserve">cuenta con </w:t>
+      </w:r>
+      <w:r>
+        <w:rPr>
+          <w:rFonts w:ascii="Arial" w:hAnsi="Arial" w:cs="Arial"/>
+        </w:rPr>
+        <w:t xml:space="preserve">una estructura no adecuada en su cabecera, por lo que se ha considerado dentro del </w:t>
+      </w:r>
+      <w:r>
+        <w:rPr>
+          <w:rFonts w:ascii="Arial" w:hAnsi="Arial" w:cs="Arial"/>
+          <w:i/>
+          <w:iCs/>
+        </w:rPr>
+        <w:t>script</w:t>
+      </w:r>
+      <w:r>
+        <w:rPr>
+          <w:rFonts w:ascii="Arial" w:hAnsi="Arial" w:cs="Arial"/>
+        </w:rPr>
+        <w:t xml:space="preserve"> de carga de datos en </w:t>
+      </w:r>
+      <w:r>
+        <w:rPr>
+          <w:rFonts w:ascii="Arial" w:hAnsi="Arial" w:cs="Arial"/>
+        </w:rPr>
+        <w:t>las tablas temporales la corrección de este formato, con el objetivo de que se obtengan todas las columnas, en principio, de forma correcta.</w:t>
+      </w:r>
+      <w:r>
+        <w:rPr>
+          <w:rFonts w:ascii="Arial" w:hAnsi="Arial" w:cs="Arial"/>
+        </w:rPr>
+        <w:t xml:space="preserve"> El resto de </w:t>
+      </w:r>
+      <w:r>
+        <w:rPr>
+          <w:rFonts w:ascii="Arial" w:hAnsi="Arial" w:cs="Arial"/>
+        </w:rPr>
+        <w:t>las tablas</w:t>
+      </w:r>
+      <w:r>
+        <w:rPr>
+          <w:rFonts w:ascii="Arial" w:hAnsi="Arial" w:cs="Arial"/>
+        </w:rPr>
+        <w:t xml:space="preserve"> se pueden ingresar al área temporal de forma satisfactoria, habiendo creado correctamente las tablas en la base de datos a utilizar.</w:t>
+      </w:r>
+    </w:p>
+    <w:p>
+      <w:pPr>
+        <w:spacing w:line="360" w:lineRule="auto"/>
+        <w:ind w:firstLine="720"/>
+        <w:jc w:val="both"/>
+        <w:rPr>
+          <w:rFonts w:ascii="Arial" w:hAnsi="Arial" w:cs="Arial"/>
+        </w:rPr>
+      </w:pPr>
+      <w:r>
+        <w:rPr>
+          <w:rFonts w:ascii="Arial" w:hAnsi="Arial" w:cs="Arial"/>
+        </w:rPr>
         <w:t xml:space="preserve">Una vez </w:t>
       </w:r>
       <w:r>
@@ -4230,8 +4359,107 @@
         <w:rPr>
           <w:rFonts w:ascii="Arial" w:hAnsi="Arial" w:cs="Arial"/>
         </w:rPr>
-        <w:t>:</w:t>
-      </w:r>
+        <w:t>.</w:t>
+      </w:r>
+    </w:p>
+    <w:p>
+      <w:pPr>
+        <w:spacing w:line="360" w:lineRule="auto"/>
+        <w:jc w:val="both"/>
+        <w:rPr>
+          <w:rFonts w:ascii="Arial" w:hAnsi="Arial" w:cs="Arial"/>
+          <w:b/>
+          <w:bCs/>
+        </w:rPr>
+      </w:pPr>
+    </w:p>
+    <w:p>
+      <w:pPr>
+        <w:spacing w:line="360" w:lineRule="auto"/>
+        <w:jc w:val="both"/>
+        <w:rPr>
+          <w:rFonts w:ascii="Arial" w:hAnsi="Arial" w:cs="Arial"/>
+          <w:b/>
+          <w:bCs/>
+        </w:rPr>
+      </w:pPr>
+    </w:p>
+    <w:p>
+      <w:pPr>
+        <w:spacing w:line="360" w:lineRule="auto"/>
+        <w:jc w:val="both"/>
+        <w:rPr>
+          <w:rFonts w:ascii="Arial" w:hAnsi="Arial" w:cs="Arial"/>
+          <w:b/>
+          <w:bCs/>
+        </w:rPr>
+      </w:pPr>
+    </w:p>
+    <w:p>
+      <w:pPr>
+        <w:spacing w:line="360" w:lineRule="auto"/>
+        <w:jc w:val="both"/>
+        <w:rPr>
+          <w:rFonts w:ascii="Arial" w:hAnsi="Arial" w:cs="Arial"/>
+          <w:b/>
+          <w:bCs/>
+        </w:rPr>
+      </w:pPr>
+    </w:p>
+    <w:p>
+      <w:pPr>
+        <w:spacing w:line="360" w:lineRule="auto"/>
+        <w:jc w:val="both"/>
+        <w:rPr>
+          <w:rFonts w:ascii="Arial" w:hAnsi="Arial" w:cs="Arial"/>
+          <w:b/>
+          <w:bCs/>
+        </w:rPr>
+      </w:pPr>
+    </w:p>
+    <w:p>
+      <w:pPr>
+        <w:spacing w:line="360" w:lineRule="auto"/>
+        <w:jc w:val="both"/>
+        <w:rPr>
+          <w:rFonts w:ascii="Arial" w:hAnsi="Arial" w:cs="Arial"/>
+          <w:b/>
+          <w:bCs/>
+        </w:rPr>
+      </w:pPr>
+    </w:p>
+    <w:p>
+      <w:pPr>
+        <w:spacing w:line="360" w:lineRule="auto"/>
+        <w:jc w:val="both"/>
+        <w:rPr>
+          <w:rFonts w:ascii="Arial" w:hAnsi="Arial" w:cs="Arial"/>
+          <w:b/>
+          <w:bCs/>
+        </w:rPr>
+      </w:pPr>
+    </w:p>
+    <w:p>
+      <w:pPr>
+        <w:spacing w:line="360" w:lineRule="auto"/>
+        <w:jc w:val="both"/>
+        <w:rPr>
+          <w:rFonts w:ascii="Arial" w:hAnsi="Arial" w:cs="Arial"/>
+          <w:b/>
+          <w:bCs/>
+        </w:rPr>
+      </w:pPr>
+    </w:p>
+    <w:p>
+      <w:pPr>
+        <w:spacing w:line="360" w:lineRule="auto"/>
+        <w:jc w:val="both"/>
+        <w:rPr>
+          <w:rFonts w:ascii="Arial" w:hAnsi="Arial" w:cs="Arial"/>
+          <w:b/>
+          <w:bCs/>
+        </w:rPr>
+      </w:pPr>
     </w:p>
     <w:p>
       <w:pPr>
@@ -4296,11 +4524,10 @@
           <w:iCs/>
           <w:noProof/>
         </w:rPr>
-        <w:lastRenderedPageBreak/>
         <w:drawing>
-          <wp:inline distT="0" distB="0" distL="0" distR="0" wp14:anchorId="48603BA9" wp14:editId="73C13486">
+          <wp:inline distT="0" distB="0" distL="0" distR="0" wp14:anchorId="48603BA9" wp14:editId="27D92984">
             <wp:extent cx="5731510" cy="3283585"/>
-            <wp:effectExtent l="0" t="0" r="2540" b="0"/>
+            <wp:effectExtent l="0" t="0" r="0" b="0"/>
             <wp:docPr id="1708173105" name="Imagen 1"/>
             <wp:cNvGraphicFramePr>
               <a:graphicFrameLocks xmlns:a="http://schemas.openxmlformats.org/drawingml/2006/main" noChangeAspect="1"/>
@@ -4678,9 +4905,8 @@
       <w:pPr>
         <w:pStyle w:val="Ttulo2"/>
       </w:pPr>
-      <w:bookmarkStart w:id="7" w:name="_Toc198911177"/>
-      <w:r>
-        <w:lastRenderedPageBreak/>
+      <w:bookmarkStart w:id="7" w:name="_Toc198914615"/>
+      <w:r>
         <w:t>Ingeniería</w:t>
       </w:r>
       <w:bookmarkEnd w:id="7"/>
@@ -4987,7 +5213,6 @@
         <w:rPr>
           <w:rFonts w:ascii="Arial" w:hAnsi="Arial" w:cs="Arial"/>
         </w:rPr>
-        <w:lastRenderedPageBreak/>
         <w:t xml:space="preserve">Una vez realizadas las asignaciones, se </w:t>
       </w:r>
       <w:r>
@@ -5037,15 +5262,53 @@
       <w:r>
         <w:rPr>
           <w:rFonts w:ascii="Arial" w:hAnsi="Arial" w:cs="Arial"/>
+        </w:rPr>
+        <w:t xml:space="preserve">Se han realizado controles de calidad a las distintas tablas, detectando principalmente valores nulos y duplicados. </w:t>
+      </w:r>
+      <w:r>
+        <w:rPr>
+          <w:rFonts w:ascii="Arial" w:hAnsi="Arial" w:cs="Arial"/>
+        </w:rPr>
+        <w:t>Se ha decidido considerar umbrales relativos de aceptación, permitiendo mayor flexibilidad en tablas de menor importancia, como puede ser STG_</w:t>
+      </w:r>
+      <w:r>
+        <w:rPr>
+          <w:rFonts w:ascii="Arial" w:hAnsi="Arial" w:cs="Arial"/>
+          <w:i/>
+          <w:iCs/>
+        </w:rPr>
+        <w:t>WorldData</w:t>
+      </w:r>
+      <w:r>
+        <w:rPr>
+          <w:rFonts w:ascii="Arial" w:hAnsi="Arial" w:cs="Arial"/>
+        </w:rPr>
+        <w:t>2023</w:t>
+      </w:r>
+      <w:r>
+        <w:rPr>
+          <w:rFonts w:ascii="Arial" w:hAnsi="Arial" w:cs="Arial"/>
+        </w:rPr>
+        <w:t>, la cual, a pesar de contener una cantidad importante de valores nulos, no afectan al ciclo de trabajo ni a los productos finales o a los tableros publicados.</w:t>
+      </w:r>
+      <w:r>
+        <w:rPr>
+          <w:rFonts w:ascii="Arial" w:hAnsi="Arial" w:cs="Arial"/>
+        </w:rPr>
+        <w:t xml:space="preserve"> En el caso de las restantes tablas</w:t>
+      </w:r>
+      <w:r>
+        <w:rPr>
+          <w:rFonts w:ascii="Arial" w:hAnsi="Arial" w:cs="Arial"/>
+        </w:rPr>
+        <w:t xml:space="preserve">, no se encontraron valores que representen, al menos, </w:t>
+      </w:r>
+      <w:r>
+        <w:rPr>
+          <w:rFonts w:ascii="Arial" w:hAnsi="Arial" w:cs="Arial"/>
           <w:highlight w:val="yellow"/>
         </w:rPr>
-        <w:t>En base a las estadísticas extraídas de los datos,</w:t>
-      </w:r>
-      <w:r>
-        <w:rPr>
-          <w:rFonts w:ascii="Arial" w:hAnsi="Arial" w:cs="Arial"/>
-        </w:rPr>
-        <w:t xml:space="preserve"> </w:t>
+        <w:t>el 5% del total con estas observaciones.</w:t>
       </w:r>
     </w:p>
     <w:p>
@@ -5060,9 +5323,334 @@
       <w:r>
         <w:rPr>
           <w:rFonts w:ascii="Arial" w:hAnsi="Arial" w:cs="Arial"/>
-          <w:highlight w:val="yellow"/>
-        </w:rPr>
-        <w:t>HABLAR DE LOS CONTROLES DE CALIDAD</w:t>
+        </w:rPr>
+        <w:t xml:space="preserve">Al ejecutar el </w:t>
+      </w:r>
+      <w:r>
+        <w:rPr>
+          <w:rFonts w:ascii="Arial" w:hAnsi="Arial" w:cs="Arial"/>
+          <w:i/>
+          <w:iCs/>
+        </w:rPr>
+        <w:t xml:space="preserve">pipeline </w:t>
+      </w:r>
+      <w:r>
+        <w:rPr>
+          <w:rFonts w:ascii="Arial" w:hAnsi="Arial" w:cs="Arial"/>
+        </w:rPr>
+        <w:t>de actualización de información</w:t>
+      </w:r>
+      <w:r>
+        <w:rPr>
+          <w:rFonts w:ascii="Arial" w:hAnsi="Arial" w:cs="Arial"/>
+        </w:rPr>
+        <w:t xml:space="preserve">, </w:t>
+      </w:r>
+      <w:r>
+        <w:rPr>
+          <w:rFonts w:ascii="Arial" w:hAnsi="Arial" w:cs="Arial"/>
+        </w:rPr>
+        <w:t>se toman las tablas de “Ingesta2”, se procesan, de igual forma que en el ciclo de iniciación, y se cargan</w:t>
+      </w:r>
+      <w:r>
+        <w:rPr>
+          <w:rFonts w:ascii="Arial" w:hAnsi="Arial" w:cs="Arial"/>
+        </w:rPr>
+        <w:t xml:space="preserve"> en las tablas TMP, con su correspondiente copia en STG</w:t>
+      </w:r>
+      <w:r>
+        <w:rPr>
+          <w:rFonts w:ascii="Arial" w:hAnsi="Arial" w:cs="Arial"/>
+        </w:rPr>
+        <w:t xml:space="preserve">. </w:t>
+      </w:r>
+      <w:r>
+        <w:rPr>
+          <w:rFonts w:ascii="Arial" w:hAnsi="Arial" w:cs="Arial"/>
+        </w:rPr>
+        <w:t xml:space="preserve">Se revisa que las nuevas fechas se incluyan en la tabla </w:t>
+      </w:r>
+      <w:proofErr w:type="spellStart"/>
+      <w:r>
+        <w:rPr>
+          <w:rFonts w:ascii="Arial" w:hAnsi="Arial" w:cs="Arial"/>
+        </w:rPr>
+        <w:t>DWA_</w:t>
+      </w:r>
+      <w:r>
+        <w:rPr>
+          <w:rFonts w:ascii="Arial" w:hAnsi="Arial" w:cs="Arial"/>
+          <w:i/>
+          <w:iCs/>
+        </w:rPr>
+        <w:t>Time</w:t>
+      </w:r>
+      <w:proofErr w:type="spellEnd"/>
+      <w:r>
+        <w:rPr>
+          <w:rFonts w:ascii="Arial" w:hAnsi="Arial" w:cs="Arial"/>
+        </w:rPr>
+        <w:t xml:space="preserve"> y, en caso de que así no fuera, </w:t>
+      </w:r>
+      <w:r>
+        <w:rPr>
+          <w:rFonts w:ascii="Arial" w:hAnsi="Arial" w:cs="Arial"/>
+        </w:rPr>
+        <w:t xml:space="preserve">se incorporan las novedades a esta. </w:t>
+      </w:r>
+      <w:r>
+        <w:rPr>
+          <w:rFonts w:ascii="Arial" w:hAnsi="Arial" w:cs="Arial"/>
+        </w:rPr>
+        <w:t xml:space="preserve"> </w:t>
+      </w:r>
+      <w:r>
+        <w:rPr>
+          <w:rFonts w:ascii="Arial" w:hAnsi="Arial" w:cs="Arial"/>
+        </w:rPr>
+        <w:t>Posteriormente, debido a que no hay datos que pudieran generar conflictos, se traslada al DWA la actualización.</w:t>
+      </w:r>
+      <w:r>
+        <w:rPr>
+          <w:rFonts w:ascii="Arial" w:hAnsi="Arial" w:cs="Arial"/>
+        </w:rPr>
+        <w:t xml:space="preserve"> </w:t>
+      </w:r>
+      <w:r>
+        <w:rPr>
+          <w:rFonts w:ascii="Arial" w:hAnsi="Arial" w:cs="Arial"/>
+        </w:rPr>
+        <w:t>Como se realizó en</w:t>
+      </w:r>
+      <w:r>
+        <w:rPr>
+          <w:rFonts w:ascii="Arial" w:hAnsi="Arial" w:cs="Arial"/>
+        </w:rPr>
+        <w:t xml:space="preserve"> el primer </w:t>
+      </w:r>
+      <w:r>
+        <w:rPr>
+          <w:rFonts w:ascii="Arial" w:hAnsi="Arial" w:cs="Arial"/>
+          <w:i/>
+          <w:iCs/>
+        </w:rPr>
+        <w:t>pipeline</w:t>
+      </w:r>
+      <w:r>
+        <w:rPr>
+          <w:rFonts w:ascii="Arial" w:hAnsi="Arial" w:cs="Arial"/>
+        </w:rPr>
+        <w:t>, se asignan las claves de fechas a las tablas de hechos</w:t>
+      </w:r>
+      <w:r>
+        <w:rPr>
+          <w:rFonts w:ascii="Arial" w:hAnsi="Arial" w:cs="Arial"/>
+        </w:rPr>
+        <w:t>, para incorporar</w:t>
+      </w:r>
+      <w:r>
+        <w:rPr>
+          <w:rFonts w:ascii="Arial" w:hAnsi="Arial" w:cs="Arial"/>
+        </w:rPr>
+        <w:t xml:space="preserve"> este dato a las novedades, y, </w:t>
+      </w:r>
+      <w:r>
+        <w:rPr>
+          <w:rFonts w:ascii="Arial" w:hAnsi="Arial" w:cs="Arial"/>
+        </w:rPr>
+        <w:t xml:space="preserve">esto </w:t>
+      </w:r>
+      <w:r>
+        <w:rPr>
+          <w:rFonts w:ascii="Arial" w:hAnsi="Arial" w:cs="Arial"/>
+        </w:rPr>
+        <w:t xml:space="preserve">deja registro en la </w:t>
+      </w:r>
+      <w:proofErr w:type="spellStart"/>
+      <w:r>
+        <w:rPr>
+          <w:rFonts w:ascii="Arial" w:hAnsi="Arial" w:cs="Arial"/>
+          <w:i/>
+          <w:iCs/>
+        </w:rPr>
+        <w:t>metadata</w:t>
+      </w:r>
+      <w:proofErr w:type="spellEnd"/>
+      <w:r>
+        <w:rPr>
+          <w:rFonts w:ascii="Arial" w:hAnsi="Arial" w:cs="Arial"/>
+        </w:rPr>
+        <w:t xml:space="preserve"> y en </w:t>
+      </w:r>
+      <w:r>
+        <w:rPr>
+          <w:rFonts w:ascii="Arial" w:hAnsi="Arial" w:cs="Arial"/>
+        </w:rPr>
+        <w:t xml:space="preserve">los controles de calidad. </w:t>
+      </w:r>
+      <w:r>
+        <w:rPr>
+          <w:rFonts w:ascii="Arial" w:hAnsi="Arial" w:cs="Arial"/>
+        </w:rPr>
+        <w:t xml:space="preserve">En este momento se </w:t>
+      </w:r>
+      <w:r>
+        <w:rPr>
+          <w:rFonts w:ascii="Arial" w:hAnsi="Arial" w:cs="Arial"/>
+        </w:rPr>
+        <w:t xml:space="preserve">actualizan, en las tablas de memoria, las siguientes: </w:t>
+      </w:r>
+      <w:proofErr w:type="spellStart"/>
+      <w:r>
+        <w:rPr>
+          <w:rFonts w:ascii="Arial" w:hAnsi="Arial" w:cs="Arial"/>
+        </w:rPr>
+        <w:t>DWA_</w:t>
+      </w:r>
+      <w:r>
+        <w:rPr>
+          <w:rFonts w:ascii="Arial" w:hAnsi="Arial" w:cs="Arial"/>
+          <w:i/>
+          <w:iCs/>
+        </w:rPr>
+        <w:t>Customers</w:t>
+      </w:r>
+      <w:proofErr w:type="spellEnd"/>
+      <w:r>
+        <w:rPr>
+          <w:rFonts w:ascii="Arial" w:hAnsi="Arial" w:cs="Arial"/>
+        </w:rPr>
+        <w:t xml:space="preserve">, </w:t>
+      </w:r>
+      <w:proofErr w:type="spellStart"/>
+      <w:r>
+        <w:rPr>
+          <w:rFonts w:ascii="Arial" w:hAnsi="Arial" w:cs="Arial"/>
+        </w:rPr>
+        <w:t>DWA_</w:t>
+      </w:r>
+      <w:r>
+        <w:rPr>
+          <w:rFonts w:ascii="Arial" w:hAnsi="Arial" w:cs="Arial"/>
+          <w:i/>
+          <w:iCs/>
+        </w:rPr>
+        <w:t>Employees</w:t>
+      </w:r>
+      <w:proofErr w:type="spellEnd"/>
+      <w:r>
+        <w:rPr>
+          <w:rFonts w:ascii="Arial" w:hAnsi="Arial" w:cs="Arial"/>
+        </w:rPr>
+        <w:t xml:space="preserve">, </w:t>
+      </w:r>
+      <w:proofErr w:type="spellStart"/>
+      <w:r>
+        <w:rPr>
+          <w:rFonts w:ascii="Arial" w:hAnsi="Arial" w:cs="Arial"/>
+        </w:rPr>
+        <w:t>DWA_</w:t>
+      </w:r>
+      <w:r>
+        <w:rPr>
+          <w:rFonts w:ascii="Arial" w:hAnsi="Arial" w:cs="Arial"/>
+          <w:i/>
+          <w:iCs/>
+        </w:rPr>
+        <w:t>Products</w:t>
+      </w:r>
+      <w:proofErr w:type="spellEnd"/>
+      <w:r>
+        <w:rPr>
+          <w:rFonts w:ascii="Arial" w:hAnsi="Arial" w:cs="Arial"/>
+        </w:rPr>
+        <w:t>, DWA_</w:t>
+      </w:r>
+      <w:r>
+        <w:rPr>
+          <w:rFonts w:ascii="Arial" w:hAnsi="Arial" w:cs="Arial"/>
+          <w:i/>
+          <w:iCs/>
+        </w:rPr>
+        <w:t>WorldData</w:t>
+      </w:r>
+      <w:r>
+        <w:rPr>
+          <w:rFonts w:ascii="Arial" w:hAnsi="Arial" w:cs="Arial"/>
+        </w:rPr>
+        <w:t xml:space="preserve">2023, </w:t>
+      </w:r>
+      <w:proofErr w:type="spellStart"/>
+      <w:r>
+        <w:rPr>
+          <w:rFonts w:ascii="Arial" w:hAnsi="Arial" w:cs="Arial"/>
+        </w:rPr>
+        <w:t>DWA_</w:t>
+      </w:r>
+      <w:r>
+        <w:rPr>
+          <w:rFonts w:ascii="Arial" w:hAnsi="Arial" w:cs="Arial"/>
+          <w:i/>
+          <w:iCs/>
+        </w:rPr>
+        <w:t>SalesFact</w:t>
+      </w:r>
+      <w:proofErr w:type="spellEnd"/>
+      <w:r>
+        <w:rPr>
+          <w:rFonts w:ascii="Arial" w:hAnsi="Arial" w:cs="Arial"/>
+        </w:rPr>
+        <w:t xml:space="preserve"> y </w:t>
+      </w:r>
+      <w:proofErr w:type="spellStart"/>
+      <w:r>
+        <w:rPr>
+          <w:rFonts w:ascii="Arial" w:hAnsi="Arial" w:cs="Arial"/>
+        </w:rPr>
+        <w:t>DWA_</w:t>
+      </w:r>
+      <w:r>
+        <w:rPr>
+          <w:rFonts w:ascii="Arial" w:hAnsi="Arial" w:cs="Arial"/>
+          <w:i/>
+          <w:iCs/>
+        </w:rPr>
+        <w:t>DeliveriesFact</w:t>
+      </w:r>
+      <w:proofErr w:type="spellEnd"/>
+      <w:r>
+        <w:rPr>
+          <w:rFonts w:ascii="Arial" w:hAnsi="Arial" w:cs="Arial"/>
+        </w:rPr>
+        <w:t>.</w:t>
+      </w:r>
+      <w:r>
+        <w:rPr>
+          <w:rFonts w:ascii="Arial" w:hAnsi="Arial" w:cs="Arial"/>
+        </w:rPr>
+        <w:t xml:space="preserve"> Nuevamente, a</w:t>
+      </w:r>
+      <w:r>
+        <w:rPr>
+          <w:rFonts w:ascii="Arial" w:hAnsi="Arial" w:cs="Arial"/>
+        </w:rPr>
+        <w:t xml:space="preserve">l igual que en el ciclo de carga inicial, se deja registro de calidad y en la </w:t>
+      </w:r>
+      <w:proofErr w:type="spellStart"/>
+      <w:r>
+        <w:rPr>
+          <w:rFonts w:ascii="Arial" w:hAnsi="Arial" w:cs="Arial"/>
+          <w:i/>
+          <w:iCs/>
+        </w:rPr>
+        <w:t>metadata</w:t>
+      </w:r>
+      <w:proofErr w:type="spellEnd"/>
+      <w:r>
+        <w:rPr>
+          <w:rFonts w:ascii="Arial" w:hAnsi="Arial" w:cs="Arial"/>
+        </w:rPr>
+        <w:t xml:space="preserve"> del proyecto.</w:t>
       </w:r>
     </w:p>
     <w:p>
@@ -5074,445 +5662,13 @@
           <w:rFonts w:ascii="Arial" w:hAnsi="Arial" w:cs="Arial"/>
         </w:rPr>
       </w:pPr>
-      <w:r>
-        <w:rPr>
-          <w:rFonts w:ascii="Arial" w:hAnsi="Arial" w:cs="Arial"/>
-          <w:highlight w:val="yellow"/>
-        </w:rPr>
-        <w:t>HABLAR DE LA ACTUALIZACIÓN INGESTA2 Y TODO LO QUE PREGUNTA</w:t>
-      </w:r>
     </w:p>
     <w:p>
       <w:pPr>
-        <w:spacing w:line="360" w:lineRule="auto"/>
-        <w:ind w:firstLine="720"/>
-        <w:jc w:val="both"/>
-        <w:rPr>
-          <w:rFonts w:ascii="Arial" w:hAnsi="Arial" w:cs="Arial"/>
-        </w:rPr>
-      </w:pPr>
-    </w:p>
-    <w:p>
-      <w:pPr>
-        <w:pStyle w:val="Prrafodelista"/>
-        <w:numPr>
-          <w:ilvl w:val="0"/>
-          <w:numId w:val="43"/>
-        </w:numPr>
-        <w:spacing w:line="360" w:lineRule="auto"/>
-        <w:jc w:val="both"/>
-        <w:rPr>
-          <w:rFonts w:ascii="Arial" w:hAnsi="Arial" w:cs="Arial"/>
-          <w:highlight w:val="green"/>
-        </w:rPr>
-      </w:pPr>
-      <w:r>
-        <w:rPr>
-          <w:rFonts w:ascii="Arial" w:hAnsi="Arial" w:cs="Arial"/>
-          <w:highlight w:val="green"/>
-        </w:rPr>
-        <w:t>Realizar la carga inicial del DWA con los datos que se seleccionen de las tablas recibidas y procesadas.</w:t>
-      </w:r>
-    </w:p>
-    <w:p>
-      <w:pPr>
-        <w:pStyle w:val="Prrafodelista"/>
-        <w:numPr>
-          <w:ilvl w:val="1"/>
-          <w:numId w:val="43"/>
-        </w:numPr>
-        <w:spacing w:line="360" w:lineRule="auto"/>
-        <w:jc w:val="both"/>
-        <w:rPr>
-          <w:rFonts w:ascii="Arial" w:hAnsi="Arial" w:cs="Arial"/>
-          <w:highlight w:val="green"/>
-        </w:rPr>
-      </w:pPr>
-      <w:r>
-        <w:rPr>
-          <w:rFonts w:ascii="Arial" w:hAnsi="Arial" w:cs="Arial"/>
-          <w:highlight w:val="green"/>
-        </w:rPr>
-        <w:t xml:space="preserve">Definir los controles de calidad de </w:t>
-      </w:r>
-      <w:r>
-        <w:rPr>
-          <w:rFonts w:ascii="Arial" w:hAnsi="Arial" w:cs="Arial"/>
-          <w:b/>
-          <w:bCs/>
-          <w:highlight w:val="green"/>
-        </w:rPr>
-        <w:t>ingesta</w:t>
-      </w:r>
-      <w:r>
-        <w:rPr>
-          <w:rFonts w:ascii="Arial" w:hAnsi="Arial" w:cs="Arial"/>
-          <w:highlight w:val="green"/>
-        </w:rPr>
-        <w:t xml:space="preserve"> para cada tabla, los datos que se persistirán en el DQM y los indicadores y límites para aceptar o rechazar los </w:t>
-      </w:r>
-      <w:proofErr w:type="spellStart"/>
-      <w:r>
-        <w:rPr>
-          <w:rFonts w:ascii="Arial" w:hAnsi="Arial" w:cs="Arial"/>
-          <w:highlight w:val="green"/>
-        </w:rPr>
-        <w:t>datasets</w:t>
-      </w:r>
-      <w:proofErr w:type="spellEnd"/>
-      <w:r>
-        <w:rPr>
-          <w:rFonts w:ascii="Arial" w:hAnsi="Arial" w:cs="Arial"/>
-          <w:highlight w:val="green"/>
-        </w:rPr>
-        <w:t xml:space="preserve">. Realizar y ejecutar los scripts correspondientes. </w:t>
-      </w:r>
-    </w:p>
-    <w:p>
-      <w:pPr>
-        <w:pStyle w:val="Prrafodelista"/>
-        <w:numPr>
-          <w:ilvl w:val="1"/>
-          <w:numId w:val="43"/>
-        </w:numPr>
-        <w:spacing w:line="360" w:lineRule="auto"/>
-        <w:jc w:val="both"/>
-        <w:rPr>
-          <w:rFonts w:ascii="Arial" w:hAnsi="Arial" w:cs="Arial"/>
-          <w:highlight w:val="green"/>
-        </w:rPr>
-      </w:pPr>
-      <w:r>
-        <w:rPr>
-          <w:rFonts w:ascii="Arial" w:hAnsi="Arial" w:cs="Arial"/>
-          <w:highlight w:val="green"/>
-        </w:rPr>
-        <w:t xml:space="preserve">Definir los controles de calidad de </w:t>
-      </w:r>
-      <w:r>
-        <w:rPr>
-          <w:rFonts w:ascii="Arial" w:hAnsi="Arial" w:cs="Arial"/>
-          <w:b/>
-          <w:bCs/>
-          <w:highlight w:val="green"/>
-        </w:rPr>
-        <w:t>integración</w:t>
-      </w:r>
-      <w:r>
-        <w:rPr>
-          <w:rFonts w:ascii="Arial" w:hAnsi="Arial" w:cs="Arial"/>
-          <w:highlight w:val="green"/>
-        </w:rPr>
-        <w:t xml:space="preserve"> para el conjunto de tablas, los datos que se persistirán en el DQM y los indicadores y límites para aceptar o rechazar los </w:t>
-      </w:r>
-      <w:proofErr w:type="spellStart"/>
-      <w:r>
-        <w:rPr>
-          <w:rFonts w:ascii="Arial" w:hAnsi="Arial" w:cs="Arial"/>
-          <w:highlight w:val="green"/>
-        </w:rPr>
-        <w:t>datasets</w:t>
-      </w:r>
-      <w:proofErr w:type="spellEnd"/>
-      <w:r>
-        <w:rPr>
-          <w:rFonts w:ascii="Arial" w:hAnsi="Arial" w:cs="Arial"/>
-          <w:highlight w:val="green"/>
-        </w:rPr>
-        <w:t xml:space="preserve">. Realizar y ejecutar los scripts correspondientes. Tener en cuenta: </w:t>
-      </w:r>
-      <w:proofErr w:type="spellStart"/>
-      <w:r>
-        <w:rPr>
-          <w:rFonts w:ascii="Arial" w:hAnsi="Arial" w:cs="Arial"/>
-          <w:highlight w:val="green"/>
-        </w:rPr>
-        <w:t>outliers</w:t>
-      </w:r>
-      <w:proofErr w:type="spellEnd"/>
-      <w:r>
-        <w:rPr>
-          <w:rFonts w:ascii="Arial" w:hAnsi="Arial" w:cs="Arial"/>
-          <w:highlight w:val="green"/>
-        </w:rPr>
-        <w:t xml:space="preserve">, datos faltantes, valores que no respetan los formatos, etc.  </w:t>
-      </w:r>
-    </w:p>
-    <w:p>
-      <w:pPr>
-        <w:pStyle w:val="Prrafodelista"/>
-        <w:numPr>
-          <w:ilvl w:val="1"/>
-          <w:numId w:val="43"/>
-        </w:numPr>
-        <w:spacing w:line="360" w:lineRule="auto"/>
-        <w:jc w:val="both"/>
-        <w:rPr>
-          <w:rFonts w:ascii="Arial" w:hAnsi="Arial" w:cs="Arial"/>
-          <w:highlight w:val="green"/>
-        </w:rPr>
-      </w:pPr>
-      <w:proofErr w:type="spellStart"/>
-      <w:r>
-        <w:rPr>
-          <w:rFonts w:ascii="Arial" w:hAnsi="Arial" w:cs="Arial"/>
-          <w:highlight w:val="green"/>
-        </w:rPr>
-        <w:t>Ingestar</w:t>
-      </w:r>
-      <w:proofErr w:type="spellEnd"/>
-      <w:r>
-        <w:rPr>
-          <w:rFonts w:ascii="Arial" w:hAnsi="Arial" w:cs="Arial"/>
-          <w:highlight w:val="green"/>
-        </w:rPr>
-        <w:t xml:space="preserve"> los datos de Ingesta1 en el DWA definido. Las datos se deben insertar desde las tablas temporales creadas. Actualizar todas las capas. Siempre y cuando se superen los umbrales de calidad. </w:t>
-      </w:r>
-    </w:p>
-    <w:p>
-      <w:pPr>
-        <w:pStyle w:val="Prrafodelista"/>
-        <w:numPr>
-          <w:ilvl w:val="0"/>
-          <w:numId w:val="43"/>
-        </w:numPr>
-        <w:spacing w:line="360" w:lineRule="auto"/>
-        <w:jc w:val="both"/>
-        <w:rPr>
-          <w:rFonts w:ascii="Arial" w:hAnsi="Arial" w:cs="Arial"/>
-          <w:highlight w:val="yellow"/>
-        </w:rPr>
-      </w:pPr>
-      <w:r>
-        <w:rPr>
-          <w:rFonts w:ascii="Arial" w:hAnsi="Arial" w:cs="Arial"/>
-          <w:highlight w:val="yellow"/>
-        </w:rPr>
-        <w:t xml:space="preserve">Actualización: </w:t>
-      </w:r>
-    </w:p>
-    <w:p>
-      <w:pPr>
-        <w:pStyle w:val="Prrafodelista"/>
-        <w:numPr>
-          <w:ilvl w:val="1"/>
-          <w:numId w:val="43"/>
-        </w:numPr>
-        <w:spacing w:line="360" w:lineRule="auto"/>
-        <w:jc w:val="both"/>
-        <w:rPr>
-          <w:rFonts w:ascii="Arial" w:hAnsi="Arial" w:cs="Arial"/>
-          <w:highlight w:val="yellow"/>
-        </w:rPr>
-      </w:pPr>
-      <w:r>
-        <w:rPr>
-          <w:rFonts w:ascii="Arial" w:hAnsi="Arial" w:cs="Arial"/>
-          <w:highlight w:val="yellow"/>
-        </w:rPr>
-        <w:t xml:space="preserve">Persistir en área temporal las tablas entregadas como Ingesta2. </w:t>
-      </w:r>
-    </w:p>
-    <w:p>
-      <w:pPr>
-        <w:pStyle w:val="Prrafodelista"/>
-        <w:numPr>
-          <w:ilvl w:val="1"/>
-          <w:numId w:val="43"/>
-        </w:numPr>
-        <w:spacing w:line="360" w:lineRule="auto"/>
-        <w:jc w:val="both"/>
-        <w:rPr>
-          <w:rFonts w:ascii="Arial" w:hAnsi="Arial" w:cs="Arial"/>
-          <w:highlight w:val="yellow"/>
-        </w:rPr>
-      </w:pPr>
-      <w:r>
-        <w:rPr>
-          <w:rFonts w:ascii="Arial" w:hAnsi="Arial" w:cs="Arial"/>
-          <w:highlight w:val="yellow"/>
-        </w:rPr>
-        <w:t xml:space="preserve">Repetir los pasos definidos para Ingesta1 que sean adecuados para Ingesta2.  </w:t>
-      </w:r>
-    </w:p>
-    <w:p>
-      <w:pPr>
-        <w:pStyle w:val="Prrafodelista"/>
-        <w:numPr>
-          <w:ilvl w:val="1"/>
-          <w:numId w:val="43"/>
-        </w:numPr>
-        <w:spacing w:line="360" w:lineRule="auto"/>
-        <w:jc w:val="both"/>
-        <w:rPr>
-          <w:rFonts w:ascii="Arial" w:hAnsi="Arial" w:cs="Arial"/>
-          <w:highlight w:val="yellow"/>
-        </w:rPr>
-      </w:pPr>
-      <w:r>
-        <w:rPr>
-          <w:rFonts w:ascii="Arial" w:hAnsi="Arial" w:cs="Arial"/>
-          <w:highlight w:val="yellow"/>
-        </w:rPr>
-        <w:t xml:space="preserve">Considerar altas, bajas y modificaciones. Tener en cuenta el orden de prevalencia para las actualizaciones. </w:t>
-      </w:r>
-    </w:p>
-    <w:p>
-      <w:pPr>
-        <w:pStyle w:val="Prrafodelista"/>
-        <w:numPr>
-          <w:ilvl w:val="1"/>
-          <w:numId w:val="43"/>
-        </w:numPr>
-        <w:spacing w:line="360" w:lineRule="auto"/>
-        <w:jc w:val="both"/>
-        <w:rPr>
-          <w:rFonts w:ascii="Arial" w:hAnsi="Arial" w:cs="Arial"/>
-          <w:highlight w:val="yellow"/>
-        </w:rPr>
-      </w:pPr>
-      <w:r>
-        <w:rPr>
-          <w:rFonts w:ascii="Arial" w:hAnsi="Arial" w:cs="Arial"/>
-          <w:highlight w:val="yellow"/>
-        </w:rPr>
-        <w:t xml:space="preserve">Si hubiera errores se debe decidir si se cancela toda la actualización, se procesa en parte o en su totalidad. Lo que suceda debe quedar registrado en el DQM. </w:t>
-      </w:r>
-    </w:p>
-    <w:p>
-      <w:pPr>
-        <w:pStyle w:val="Prrafodelista"/>
-        <w:numPr>
-          <w:ilvl w:val="1"/>
-          <w:numId w:val="43"/>
-        </w:numPr>
-        <w:spacing w:line="360" w:lineRule="auto"/>
-        <w:jc w:val="both"/>
-        <w:rPr>
-          <w:rFonts w:ascii="Arial" w:hAnsi="Arial" w:cs="Arial"/>
-          <w:highlight w:val="yellow"/>
-        </w:rPr>
-      </w:pPr>
-      <w:r>
-        <w:rPr>
-          <w:rFonts w:ascii="Arial" w:hAnsi="Arial" w:cs="Arial"/>
-          <w:highlight w:val="yellow"/>
-        </w:rPr>
-        <w:t xml:space="preserve">Se debe considerar además la capa de Memoria para persistir la historia de los campos que han sido modificados.  </w:t>
-      </w:r>
-    </w:p>
-    <w:p>
-      <w:pPr>
-        <w:pStyle w:val="Prrafodelista"/>
-        <w:numPr>
-          <w:ilvl w:val="1"/>
-          <w:numId w:val="43"/>
-        </w:numPr>
-        <w:spacing w:line="360" w:lineRule="auto"/>
-        <w:jc w:val="both"/>
-        <w:rPr>
-          <w:rFonts w:ascii="Arial" w:hAnsi="Arial" w:cs="Arial"/>
-          <w:highlight w:val="yellow"/>
-        </w:rPr>
-      </w:pPr>
-      <w:r>
-        <w:rPr>
-          <w:rFonts w:ascii="Arial" w:hAnsi="Arial" w:cs="Arial"/>
-          <w:highlight w:val="yellow"/>
-        </w:rPr>
-        <w:t xml:space="preserve">Se debe considerar además actualizar la capa de Enriquecimiento para persistir los datos derivados que se vean afectados.  </w:t>
-      </w:r>
-    </w:p>
-    <w:p>
-      <w:pPr>
-        <w:pStyle w:val="Prrafodelista"/>
-        <w:numPr>
-          <w:ilvl w:val="1"/>
-          <w:numId w:val="43"/>
-        </w:numPr>
-        <w:spacing w:line="360" w:lineRule="auto"/>
-        <w:jc w:val="both"/>
-        <w:rPr>
-          <w:rFonts w:ascii="Arial" w:hAnsi="Arial" w:cs="Arial"/>
-          <w:highlight w:val="yellow"/>
-        </w:rPr>
-      </w:pPr>
-      <w:r>
-        <w:rPr>
-          <w:rFonts w:ascii="Arial" w:hAnsi="Arial" w:cs="Arial"/>
-          <w:highlight w:val="yellow"/>
-        </w:rPr>
-        <w:t xml:space="preserve">Desarrollar y ejecutar los scripts correspondientes para actualizar el DWA con los nuevos datos. </w:t>
-      </w:r>
-    </w:p>
-    <w:p>
-      <w:pPr>
-        <w:pStyle w:val="Prrafodelista"/>
-        <w:numPr>
-          <w:ilvl w:val="1"/>
-          <w:numId w:val="43"/>
-        </w:numPr>
-        <w:spacing w:line="360" w:lineRule="auto"/>
-        <w:jc w:val="both"/>
-        <w:rPr>
-          <w:rFonts w:ascii="Arial" w:hAnsi="Arial" w:cs="Arial"/>
-          <w:highlight w:val="yellow"/>
-        </w:rPr>
-      </w:pPr>
-      <w:r>
-        <w:rPr>
-          <w:rFonts w:ascii="Arial" w:hAnsi="Arial" w:cs="Arial"/>
-          <w:highlight w:val="yellow"/>
-        </w:rPr>
-        <w:t xml:space="preserve">Actualizar el DQM si fuera necesario. </w:t>
-      </w:r>
-    </w:p>
-    <w:p>
-      <w:pPr>
-        <w:pStyle w:val="Prrafodelista"/>
-        <w:numPr>
-          <w:ilvl w:val="1"/>
-          <w:numId w:val="43"/>
-        </w:numPr>
-        <w:spacing w:line="360" w:lineRule="auto"/>
-        <w:jc w:val="both"/>
-        <w:rPr>
-          <w:rFonts w:ascii="Arial" w:hAnsi="Arial" w:cs="Arial"/>
-          <w:highlight w:val="yellow"/>
-        </w:rPr>
-      </w:pPr>
-      <w:r>
-        <w:rPr>
-          <w:rFonts w:ascii="Arial" w:hAnsi="Arial" w:cs="Arial"/>
-          <w:highlight w:val="yellow"/>
-        </w:rPr>
-        <w:t xml:space="preserve">Actualizar la </w:t>
-      </w:r>
-      <w:proofErr w:type="spellStart"/>
-      <w:r>
-        <w:rPr>
-          <w:rFonts w:ascii="Arial" w:hAnsi="Arial" w:cs="Arial"/>
-          <w:highlight w:val="yellow"/>
-        </w:rPr>
-        <w:t>Metadata</w:t>
-      </w:r>
-      <w:proofErr w:type="spellEnd"/>
-      <w:r>
-        <w:rPr>
-          <w:rFonts w:ascii="Arial" w:hAnsi="Arial" w:cs="Arial"/>
-          <w:highlight w:val="yellow"/>
-        </w:rPr>
-        <w:t xml:space="preserve"> si fuera necesario. </w:t>
-      </w:r>
-    </w:p>
-    <w:p/>
-    <w:p>
-      <w:pPr>
         <w:pStyle w:val="Ttulo2"/>
       </w:pPr>
-      <w:bookmarkStart w:id="8" w:name="_Toc198911178"/>
-      <w:r>
-        <w:lastRenderedPageBreak/>
+      <w:bookmarkStart w:id="8" w:name="_Toc198914616"/>
+      <w:r>
         <w:t>Publicación</w:t>
       </w:r>
       <w:bookmarkEnd w:id="8"/>
@@ -5770,9 +5926,10 @@
       <w:r>
         <w:rPr>
           <w:rFonts w:ascii="Arial" w:hAnsi="Arial" w:cs="Arial"/>
+          <w:noProof/>
         </w:rPr>
         <w:drawing>
-          <wp:inline distT="0" distB="0" distL="0" distR="0" wp14:anchorId="0370D2BB" wp14:editId="58E362BF">
+          <wp:inline distT="0" distB="0" distL="0" distR="0" wp14:anchorId="0370D2BB" wp14:editId="5389B031">
             <wp:extent cx="5715000" cy="3215005"/>
             <wp:effectExtent l="0" t="0" r="0" b="4445"/>
             <wp:docPr id="1608134437" name="Imagen 1" descr="Gráfico, Gráfico de embudo&#10;&#10;El contenido generado por IA puede ser incorrecto."/>
@@ -5884,7 +6041,6 @@
         <w:rPr>
           <w:rFonts w:ascii="Arial" w:hAnsi="Arial" w:cs="Arial"/>
         </w:rPr>
-        <w:lastRenderedPageBreak/>
         <w:t xml:space="preserve">Se destaca a la vendedora Anne </w:t>
       </w:r>
       <w:proofErr w:type="spellStart"/>
@@ -5939,11 +6095,12 @@
       <w:r>
         <w:rPr>
           <w:rFonts w:ascii="Arial" w:hAnsi="Arial" w:cs="Arial"/>
+          <w:noProof/>
         </w:rPr>
         <w:drawing>
-          <wp:inline distT="0" distB="0" distL="0" distR="0" wp14:anchorId="748EDBA7" wp14:editId="724BE8A3">
+          <wp:inline distT="0" distB="0" distL="0" distR="0" wp14:anchorId="748EDBA7" wp14:editId="5F01B067">
             <wp:extent cx="5676900" cy="3162300"/>
-            <wp:effectExtent l="0" t="0" r="0" b="0"/>
+            <wp:effectExtent l="0" t="0" r="1270" b="0"/>
             <wp:docPr id="1296638895" name="Imagen 1" descr="Gráfico, Gráfico de barras&#10;&#10;El contenido generado por IA puede ser incorrecto."/>
             <wp:cNvGraphicFramePr>
               <a:graphicFrameLocks xmlns:a="http://schemas.openxmlformats.org/drawingml/2006/main" noChangeAspect="1"/>
@@ -6111,10 +6268,10 @@
       <w:r>
         <w:rPr>
           <w:rFonts w:ascii="Arial" w:hAnsi="Arial" w:cs="Arial"/>
-        </w:rPr>
-        <w:lastRenderedPageBreak/>
+          <w:noProof/>
+        </w:rPr>
         <w:drawing>
-          <wp:inline distT="0" distB="0" distL="0" distR="0" wp14:anchorId="2FB160E6" wp14:editId="52748DD3">
+          <wp:inline distT="0" distB="0" distL="0" distR="0" wp14:anchorId="2FB160E6" wp14:editId="56D43508">
             <wp:extent cx="5731510" cy="3197225"/>
             <wp:effectExtent l="0" t="0" r="2540" b="3175"/>
             <wp:docPr id="37550539" name="Imagen 1" descr="Interfaz de usuario gráfica, Aplicación&#10;&#10;El contenido generado por IA puede ser incorrecto."/>
@@ -6331,10 +6488,10 @@
       <w:r>
         <w:rPr>
           <w:rFonts w:ascii="Arial" w:hAnsi="Arial" w:cs="Arial"/>
-        </w:rPr>
-        <w:lastRenderedPageBreak/>
+          <w:noProof/>
+        </w:rPr>
         <w:drawing>
-          <wp:inline distT="0" distB="0" distL="0" distR="0" wp14:anchorId="39A57559" wp14:editId="7C119C9E">
+          <wp:inline distT="0" distB="0" distL="0" distR="0" wp14:anchorId="39A57559" wp14:editId="2CE5C39E">
             <wp:extent cx="5731510" cy="3195320"/>
             <wp:effectExtent l="0" t="0" r="2540" b="5080"/>
             <wp:docPr id="1030087374" name="Imagen 1" descr="Gráfico&#10;&#10;El contenido generado por IA puede ser incorrecto."/>
@@ -6533,14 +6690,7 @@
         <w:rPr>
           <w:rFonts w:ascii="Arial" w:hAnsi="Arial" w:cs="Arial"/>
         </w:rPr>
-        <w:t xml:space="preserve">de los países participantes del producto, aquellos que tuvieran un precio de combustible mayor a </w:t>
-      </w:r>
-      <w:r>
-        <w:rPr>
-          <w:rFonts w:ascii="Arial" w:hAnsi="Arial" w:cs="Arial"/>
-        </w:rPr>
-        <w:lastRenderedPageBreak/>
-        <w:t xml:space="preserve">la mediana se consideraron costos elevados y, aquellos por debajo de la mediana, con </w:t>
+        <w:t xml:space="preserve">de los países participantes del producto, aquellos que tuvieran un precio de combustible mayor a la mediana se consideraron costos elevados y, aquellos por debajo de la mediana, con </w:t>
       </w:r>
       <w:r>
         <w:rPr>
@@ -6644,7 +6794,6 @@
         </w:rPr>
       </w:pPr>
       <w:bookmarkStart w:id="9" w:name="_Toc197590491"/>
-      <w:bookmarkStart w:id="10" w:name="_Toc198911179"/>
       <w:r>
         <w:br w:type="page"/>
       </w:r>
@@ -6655,8 +6804,8 @@
         <w:spacing w:line="360" w:lineRule="auto"/>
         <w:jc w:val="center"/>
       </w:pPr>
-      <w:r>
-        <w:lastRenderedPageBreak/>
+      <w:bookmarkStart w:id="10" w:name="_Toc198914617"/>
+      <w:r>
         <w:t>Referencias</w:t>
       </w:r>
       <w:bookmarkEnd w:id="9"/>
@@ -6669,132 +6818,33 @@
         <w:jc w:val="both"/>
         <w:rPr>
           <w:rFonts w:ascii="Arial" w:hAnsi="Arial" w:cs="Arial"/>
-          <w:highlight w:val="yellow"/>
-          <w:lang w:val="pt-BR"/>
-        </w:rPr>
-      </w:pPr>
-      <w:proofErr w:type="spellStart"/>
-      <w:r>
-        <w:rPr>
-          <w:rFonts w:ascii="Arial" w:hAnsi="Arial" w:cs="Arial"/>
-          <w:highlight w:val="yellow"/>
-        </w:rPr>
-        <w:t>Argadoña</w:t>
-      </w:r>
-      <w:proofErr w:type="spellEnd"/>
-      <w:r>
-        <w:rPr>
-          <w:rFonts w:ascii="Arial" w:hAnsi="Arial" w:cs="Arial"/>
-          <w:highlight w:val="yellow"/>
-        </w:rPr>
-        <w:t>, A. (2</w:t>
-      </w:r>
-      <w:r>
-        <w:rPr>
-          <w:rFonts w:ascii="Arial" w:hAnsi="Arial" w:cs="Arial"/>
-          <w:highlight w:val="yellow"/>
-        </w:rPr>
-        <w:t>4</w:t>
-      </w:r>
-      <w:r>
-        <w:rPr>
-          <w:rFonts w:ascii="Arial" w:hAnsi="Arial" w:cs="Arial"/>
-          <w:highlight w:val="yellow"/>
-        </w:rPr>
-        <w:t xml:space="preserve"> de </w:t>
-      </w:r>
-      <w:r>
-        <w:rPr>
-          <w:rFonts w:ascii="Arial" w:hAnsi="Arial" w:cs="Arial"/>
-          <w:highlight w:val="yellow"/>
-        </w:rPr>
-        <w:t>septiembre</w:t>
-      </w:r>
-      <w:r>
-        <w:rPr>
-          <w:rFonts w:ascii="Arial" w:hAnsi="Arial" w:cs="Arial"/>
-          <w:highlight w:val="yellow"/>
-        </w:rPr>
-        <w:t xml:space="preserve"> de 20</w:t>
-      </w:r>
-      <w:r>
-        <w:rPr>
-          <w:rFonts w:ascii="Arial" w:hAnsi="Arial" w:cs="Arial"/>
-          <w:highlight w:val="yellow"/>
-        </w:rPr>
-        <w:t>20</w:t>
-      </w:r>
-      <w:r>
-        <w:rPr>
-          <w:rFonts w:ascii="Arial" w:hAnsi="Arial" w:cs="Arial"/>
-          <w:highlight w:val="yellow"/>
-        </w:rPr>
-        <w:t xml:space="preserve">). </w:t>
+        </w:rPr>
+      </w:pPr>
+      <w:r>
+        <w:rPr>
+          <w:rFonts w:ascii="Arial" w:hAnsi="Arial" w:cs="Arial"/>
+        </w:rPr>
+        <w:t xml:space="preserve">Banco Mundial Blogs (1 de julio de 2024). </w:t>
       </w:r>
       <w:r>
         <w:rPr>
           <w:rFonts w:ascii="Arial" w:hAnsi="Arial" w:cs="Arial"/>
           <w:i/>
-          <w:highlight w:val="yellow"/>
-          <w:lang w:val="pt-BR"/>
-        </w:rPr>
-        <w:t xml:space="preserve">La </w:t>
-      </w:r>
-      <w:proofErr w:type="spellStart"/>
-      <w:r>
-        <w:rPr>
-          <w:rFonts w:ascii="Arial" w:hAnsi="Arial" w:cs="Arial"/>
-          <w:i/>
-          <w:highlight w:val="yellow"/>
-          <w:lang w:val="pt-BR"/>
-        </w:rPr>
-        <w:t>responsabilidad</w:t>
-      </w:r>
-      <w:proofErr w:type="spellEnd"/>
-      <w:r>
-        <w:rPr>
-          <w:rFonts w:ascii="Arial" w:hAnsi="Arial" w:cs="Arial"/>
-          <w:i/>
-          <w:highlight w:val="yellow"/>
-          <w:lang w:val="pt-BR"/>
-        </w:rPr>
-        <w:t xml:space="preserve"> social</w:t>
-      </w:r>
-      <w:r>
-        <w:rPr>
-          <w:rFonts w:ascii="Arial" w:hAnsi="Arial" w:cs="Arial"/>
-          <w:i/>
-          <w:highlight w:val="yellow"/>
-          <w:lang w:val="pt-BR"/>
-        </w:rPr>
-        <w:t xml:space="preserve"> como </w:t>
-      </w:r>
-      <w:proofErr w:type="spellStart"/>
-      <w:r>
-        <w:rPr>
-          <w:rFonts w:ascii="Arial" w:hAnsi="Arial" w:cs="Arial"/>
-          <w:i/>
-          <w:highlight w:val="yellow"/>
-          <w:lang w:val="pt-BR"/>
-        </w:rPr>
-        <w:t>actitud</w:t>
-      </w:r>
-      <w:proofErr w:type="spellEnd"/>
-      <w:r>
-        <w:rPr>
-          <w:rFonts w:ascii="Arial" w:hAnsi="Arial" w:cs="Arial"/>
-          <w:highlight w:val="yellow"/>
-          <w:lang w:val="pt-BR"/>
+          <w:iCs/>
+        </w:rPr>
+        <w:t>Clasificación de países del Banco Mundial por nivel de ingreso correspondiente a 2024-25</w:t>
+      </w:r>
+      <w:r>
+        <w:rPr>
+          <w:rFonts w:ascii="Arial" w:hAnsi="Arial" w:cs="Arial"/>
         </w:rPr>
         <w:t xml:space="preserve">. </w:t>
       </w:r>
       <w:r>
         <w:rPr>
           <w:rFonts w:ascii="Arial" w:hAnsi="Arial" w:cs="Arial"/>
-          <w:highlight w:val="yellow"/>
-          <w:lang w:val="pt-BR"/>
-        </w:rPr>
-        <w:t>https://blog.iese.edu/antonioargandona/2020/09/24/la-responsabilidad-social-como-actitud/?utm_source=feedburner&amp;utm_medium=email&amp;utm_campaign=Feed%3A+iese%2Fantonioargandona+%28Blog+de+Antonio+Argando%C3%B1a%29</w:t>
+        </w:rPr>
+        <w:t>https://blogs.worldbank.org/es/opendata/clasificacion-de-paises-del-banco-mundial-por-nivel-de-ingreso-2024-25#:~:text=La%20clasificaci%C3%B3n%20de%20ingresos%20del,disponible%20de%20la%20capacidad%20econ%C3%B3mica.</w:t>
       </w:r>
     </w:p>
     <w:p>
@@ -6804,21 +6854,281 @@
         <w:jc w:val="both"/>
         <w:rPr>
           <w:rFonts w:ascii="Arial" w:hAnsi="Arial" w:cs="Arial"/>
-        </w:rPr>
-      </w:pPr>
-      <w:r>
-        <w:rPr>
-          <w:rFonts w:ascii="Arial" w:hAnsi="Arial" w:cs="Arial"/>
-        </w:rPr>
-        <w:t xml:space="preserve">Banco Mundial Blogs (1 de julio de 2024). </w:t>
-      </w:r>
+          <w:lang w:val="pt-BR"/>
+        </w:rPr>
+      </w:pPr>
+      <w:r>
+        <w:rPr>
+          <w:rFonts w:ascii="Arial" w:hAnsi="Arial" w:cs="Arial"/>
+        </w:rPr>
+        <w:t>Bloomberg Línea</w:t>
+      </w:r>
+      <w:r>
+        <w:rPr>
+          <w:rFonts w:ascii="Arial" w:hAnsi="Arial" w:cs="Arial"/>
+        </w:rPr>
+        <w:t xml:space="preserve"> (</w:t>
+      </w:r>
+      <w:r>
+        <w:rPr>
+          <w:rFonts w:ascii="Arial" w:hAnsi="Arial" w:cs="Arial"/>
+        </w:rPr>
+        <w:t>5</w:t>
+      </w:r>
+      <w:r>
+        <w:rPr>
+          <w:rFonts w:ascii="Arial" w:hAnsi="Arial" w:cs="Arial"/>
+        </w:rPr>
+        <w:t xml:space="preserve"> de </w:t>
+      </w:r>
+      <w:r>
+        <w:rPr>
+          <w:rFonts w:ascii="Arial" w:hAnsi="Arial" w:cs="Arial"/>
+        </w:rPr>
+        <w:t>enero</w:t>
+      </w:r>
+      <w:r>
+        <w:rPr>
+          <w:rFonts w:ascii="Arial" w:hAnsi="Arial" w:cs="Arial"/>
+        </w:rPr>
+        <w:t xml:space="preserve"> de 202</w:t>
+      </w:r>
+      <w:r>
+        <w:rPr>
+          <w:rFonts w:ascii="Arial" w:hAnsi="Arial" w:cs="Arial"/>
+        </w:rPr>
+        <w:t>4</w:t>
+      </w:r>
+      <w:r>
+        <w:rPr>
+          <w:rFonts w:ascii="Arial" w:hAnsi="Arial" w:cs="Arial"/>
+        </w:rPr>
+        <w:t xml:space="preserve">). </w:t>
+      </w:r>
+      <w:proofErr w:type="spellStart"/>
+      <w:r>
+        <w:rPr>
+          <w:rFonts w:ascii="Arial" w:hAnsi="Arial" w:cs="Arial"/>
+          <w:i/>
+          <w:lang w:val="pt-BR"/>
+        </w:rPr>
+        <w:t>Precio</w:t>
+      </w:r>
+      <w:proofErr w:type="spellEnd"/>
+      <w:r>
+        <w:rPr>
+          <w:rFonts w:ascii="Arial" w:hAnsi="Arial" w:cs="Arial"/>
+          <w:i/>
+          <w:lang w:val="pt-BR"/>
+        </w:rPr>
+        <w:t xml:space="preserve"> de </w:t>
+      </w:r>
+      <w:proofErr w:type="spellStart"/>
+      <w:r>
+        <w:rPr>
+          <w:rFonts w:ascii="Arial" w:hAnsi="Arial" w:cs="Arial"/>
+          <w:i/>
+          <w:lang w:val="pt-BR"/>
+        </w:rPr>
+        <w:t>la</w:t>
+      </w:r>
+      <w:proofErr w:type="spellEnd"/>
+      <w:r>
+        <w:rPr>
+          <w:rFonts w:ascii="Arial" w:hAnsi="Arial" w:cs="Arial"/>
+          <w:i/>
+          <w:lang w:val="pt-BR"/>
+        </w:rPr>
+        <w:t xml:space="preserve"> gasolina </w:t>
+      </w:r>
+      <w:proofErr w:type="spellStart"/>
+      <w:r>
+        <w:rPr>
+          <w:rFonts w:ascii="Arial" w:hAnsi="Arial" w:cs="Arial"/>
+          <w:i/>
+          <w:lang w:val="pt-BR"/>
+        </w:rPr>
+        <w:t>en</w:t>
+      </w:r>
+      <w:proofErr w:type="spellEnd"/>
+      <w:r>
+        <w:rPr>
+          <w:rFonts w:ascii="Arial" w:hAnsi="Arial" w:cs="Arial"/>
+          <w:i/>
+          <w:lang w:val="pt-BR"/>
+        </w:rPr>
+        <w:t xml:space="preserve"> Latinoamérica: </w:t>
+      </w:r>
+      <w:proofErr w:type="spellStart"/>
+      <w:r>
+        <w:rPr>
+          <w:rFonts w:ascii="Arial" w:hAnsi="Arial" w:cs="Arial"/>
+          <w:i/>
+          <w:lang w:val="pt-BR"/>
+        </w:rPr>
+        <w:t>los</w:t>
+      </w:r>
+      <w:proofErr w:type="spellEnd"/>
+      <w:r>
+        <w:rPr>
+          <w:rFonts w:ascii="Arial" w:hAnsi="Arial" w:cs="Arial"/>
+          <w:i/>
+          <w:lang w:val="pt-BR"/>
+        </w:rPr>
+        <w:t xml:space="preserve"> países </w:t>
+      </w:r>
+      <w:proofErr w:type="spellStart"/>
+      <w:r>
+        <w:rPr>
+          <w:rFonts w:ascii="Arial" w:hAnsi="Arial" w:cs="Arial"/>
+          <w:i/>
+          <w:lang w:val="pt-BR"/>
+        </w:rPr>
+        <w:t>con</w:t>
+      </w:r>
+      <w:proofErr w:type="spellEnd"/>
+      <w:r>
+        <w:rPr>
+          <w:rFonts w:ascii="Arial" w:hAnsi="Arial" w:cs="Arial"/>
+          <w:i/>
+          <w:lang w:val="pt-BR"/>
+        </w:rPr>
+        <w:t xml:space="preserve"> </w:t>
+      </w:r>
+      <w:proofErr w:type="spellStart"/>
+      <w:r>
+        <w:rPr>
+          <w:rFonts w:ascii="Arial" w:hAnsi="Arial" w:cs="Arial"/>
+          <w:i/>
+          <w:lang w:val="pt-BR"/>
+        </w:rPr>
+        <w:t>el</w:t>
+      </w:r>
+      <w:proofErr w:type="spellEnd"/>
+      <w:r>
+        <w:rPr>
+          <w:rFonts w:ascii="Arial" w:hAnsi="Arial" w:cs="Arial"/>
+          <w:i/>
+          <w:lang w:val="pt-BR"/>
+        </w:rPr>
+        <w:t xml:space="preserve"> litro más caro </w:t>
+      </w:r>
+      <w:proofErr w:type="spellStart"/>
+      <w:r>
+        <w:rPr>
+          <w:rFonts w:ascii="Arial" w:hAnsi="Arial" w:cs="Arial"/>
+          <w:i/>
+          <w:lang w:val="pt-BR"/>
+        </w:rPr>
+        <w:t>en</w:t>
+      </w:r>
+      <w:proofErr w:type="spellEnd"/>
+      <w:r>
+        <w:rPr>
+          <w:rFonts w:ascii="Arial" w:hAnsi="Arial" w:cs="Arial"/>
+          <w:i/>
+          <w:lang w:val="pt-BR"/>
+        </w:rPr>
+        <w:t xml:space="preserve"> 2024</w:t>
+      </w:r>
+      <w:r>
+        <w:rPr>
+          <w:rFonts w:ascii="Arial" w:hAnsi="Arial" w:cs="Arial"/>
+          <w:lang w:val="pt-BR"/>
+        </w:rPr>
+        <w:t xml:space="preserve">. </w:t>
+      </w:r>
+      <w:r>
+        <w:rPr>
+          <w:rFonts w:ascii="Arial" w:hAnsi="Arial" w:cs="Arial"/>
+          <w:lang w:val="pt-BR"/>
+        </w:rPr>
+        <w:t>https://www.bloomberglinea.com/2024/01/05/precio-de-la-gasolina-en-latinoamerica-los-paises-con-el-litro-mas-caro-en-2024/</w:t>
+      </w:r>
+    </w:p>
+    <w:p>
+      <w:pPr>
+        <w:ind w:left="720" w:hanging="720"/>
+        <w:jc w:val="both"/>
+        <w:rPr>
+          <w:rFonts w:ascii="Arial" w:hAnsi="Arial" w:cs="Arial"/>
+        </w:rPr>
+      </w:pPr>
+      <w:r>
+        <w:rPr>
+          <w:rFonts w:ascii="Arial" w:hAnsi="Arial" w:cs="Arial"/>
+        </w:rPr>
+        <w:t>Cancelas, M. y Nicolau, J. (</w:t>
+      </w:r>
+      <w:r>
+        <w:rPr>
+          <w:rFonts w:ascii="Arial" w:hAnsi="Arial" w:cs="Arial"/>
+        </w:rPr>
+        <w:t xml:space="preserve">22 de abril </w:t>
+      </w:r>
+      <w:r>
+        <w:rPr>
+          <w:rFonts w:ascii="Arial" w:hAnsi="Arial" w:cs="Arial"/>
+        </w:rPr>
+        <w:t>de 2025</w:t>
+      </w:r>
+      <w:r>
+        <w:rPr>
+          <w:rFonts w:ascii="Arial" w:hAnsi="Arial" w:cs="Arial"/>
+        </w:rPr>
+        <w:t xml:space="preserve">). </w:t>
+      </w:r>
+      <w:proofErr w:type="spellStart"/>
       <w:r>
         <w:rPr>
           <w:rFonts w:ascii="Arial" w:hAnsi="Arial" w:cs="Arial"/>
           <w:i/>
           <w:iCs/>
         </w:rPr>
-        <w:t>Clasificación de países del Banco Mundial por nivel de ingreso correspondiente a 2024-25</w:t>
+        <w:t>d</w:t>
+      </w:r>
+      <w:r>
+        <w:rPr>
+          <w:rFonts w:ascii="Arial" w:hAnsi="Arial" w:cs="Arial"/>
+          <w:i/>
+          <w:iCs/>
+        </w:rPr>
+        <w:t>wa</w:t>
+      </w:r>
+      <w:proofErr w:type="spellEnd"/>
+      <w:r>
+        <w:rPr>
+          <w:rFonts w:ascii="Arial" w:hAnsi="Arial" w:cs="Arial"/>
+          <w:i/>
+          <w:iCs/>
+        </w:rPr>
+        <w:t>-lite</w:t>
+      </w:r>
+      <w:r>
+        <w:rPr>
+          <w:rFonts w:ascii="Arial" w:hAnsi="Arial" w:cs="Arial"/>
+        </w:rPr>
+        <w:t>[Repositorio]</w:t>
+      </w:r>
+      <w:r>
+        <w:rPr>
+          <w:rFonts w:ascii="Arial" w:hAnsi="Arial" w:cs="Arial"/>
+        </w:rPr>
+        <w:t xml:space="preserve"> (</w:t>
+      </w:r>
+      <w:proofErr w:type="spellStart"/>
+      <w:r>
+        <w:rPr>
+          <w:rFonts w:ascii="Arial" w:hAnsi="Arial" w:cs="Arial"/>
+        </w:rPr>
+        <w:t>Github</w:t>
+      </w:r>
+      <w:proofErr w:type="spellEnd"/>
+      <w:r>
+        <w:rPr>
+          <w:rFonts w:ascii="Arial" w:hAnsi="Arial" w:cs="Arial"/>
+        </w:rPr>
+        <w:t>)</w:t>
       </w:r>
       <w:r>
         <w:rPr>
@@ -6830,206 +7140,7 @@
         <w:rPr>
           <w:rFonts w:ascii="Arial" w:hAnsi="Arial" w:cs="Arial"/>
         </w:rPr>
-        <w:t>https://blogs.worldbank.org/es/opendata/clasificacion-de-paises-del-banco-mundial-por-nivel-de-ingreso-2024-25#:~:text=La%20clasificaci%C3%B3n%20de%20ingresos%20del,disponible%20de%20la%20capacidad%20econ%C3%B3mica.</w:t>
-      </w:r>
-    </w:p>
-    <w:p>
-      <w:pPr>
-        <w:spacing w:line="360" w:lineRule="auto"/>
-        <w:ind w:left="720" w:hanging="720"/>
-        <w:jc w:val="both"/>
-        <w:rPr>
-          <w:rFonts w:ascii="Arial" w:hAnsi="Arial" w:cs="Arial"/>
-          <w:lang w:val="pt-BR"/>
-        </w:rPr>
-      </w:pPr>
-      <w:r>
-        <w:rPr>
-          <w:rFonts w:ascii="Arial" w:hAnsi="Arial" w:cs="Arial"/>
-        </w:rPr>
-        <w:t>Bloomberg Línea</w:t>
-      </w:r>
-      <w:r>
-        <w:rPr>
-          <w:rFonts w:ascii="Arial" w:hAnsi="Arial" w:cs="Arial"/>
-        </w:rPr>
-        <w:t xml:space="preserve"> (</w:t>
-      </w:r>
-      <w:r>
-        <w:rPr>
-          <w:rFonts w:ascii="Arial" w:hAnsi="Arial" w:cs="Arial"/>
-        </w:rPr>
-        <w:t>5</w:t>
-      </w:r>
-      <w:r>
-        <w:rPr>
-          <w:rFonts w:ascii="Arial" w:hAnsi="Arial" w:cs="Arial"/>
-        </w:rPr>
-        <w:t xml:space="preserve"> de </w:t>
-      </w:r>
-      <w:r>
-        <w:rPr>
-          <w:rFonts w:ascii="Arial" w:hAnsi="Arial" w:cs="Arial"/>
-        </w:rPr>
-        <w:t>enero</w:t>
-      </w:r>
-      <w:r>
-        <w:rPr>
-          <w:rFonts w:ascii="Arial" w:hAnsi="Arial" w:cs="Arial"/>
-        </w:rPr>
-        <w:t xml:space="preserve"> de 202</w:t>
-      </w:r>
-      <w:r>
-        <w:rPr>
-          <w:rFonts w:ascii="Arial" w:hAnsi="Arial" w:cs="Arial"/>
-        </w:rPr>
-        <w:t>4</w:t>
-      </w:r>
-      <w:r>
-        <w:rPr>
-          <w:rFonts w:ascii="Arial" w:hAnsi="Arial" w:cs="Arial"/>
-        </w:rPr>
-        <w:t xml:space="preserve">). </w:t>
-      </w:r>
-      <w:proofErr w:type="spellStart"/>
-      <w:r>
-        <w:rPr>
-          <w:rFonts w:ascii="Arial" w:hAnsi="Arial" w:cs="Arial"/>
-          <w:i/>
-          <w:lang w:val="pt-BR"/>
-        </w:rPr>
-        <w:t>Precio</w:t>
-      </w:r>
-      <w:proofErr w:type="spellEnd"/>
-      <w:r>
-        <w:rPr>
-          <w:rFonts w:ascii="Arial" w:hAnsi="Arial" w:cs="Arial"/>
-          <w:i/>
-          <w:lang w:val="pt-BR"/>
-        </w:rPr>
-        <w:t xml:space="preserve"> de </w:t>
-      </w:r>
-      <w:proofErr w:type="spellStart"/>
-      <w:r>
-        <w:rPr>
-          <w:rFonts w:ascii="Arial" w:hAnsi="Arial" w:cs="Arial"/>
-          <w:i/>
-          <w:lang w:val="pt-BR"/>
-        </w:rPr>
-        <w:t>la</w:t>
-      </w:r>
-      <w:proofErr w:type="spellEnd"/>
-      <w:r>
-        <w:rPr>
-          <w:rFonts w:ascii="Arial" w:hAnsi="Arial" w:cs="Arial"/>
-          <w:i/>
-          <w:lang w:val="pt-BR"/>
-        </w:rPr>
-        <w:t xml:space="preserve"> gasolina </w:t>
-      </w:r>
-      <w:proofErr w:type="spellStart"/>
-      <w:r>
-        <w:rPr>
-          <w:rFonts w:ascii="Arial" w:hAnsi="Arial" w:cs="Arial"/>
-          <w:i/>
-          <w:lang w:val="pt-BR"/>
-        </w:rPr>
-        <w:t>en</w:t>
-      </w:r>
-      <w:proofErr w:type="spellEnd"/>
-      <w:r>
-        <w:rPr>
-          <w:rFonts w:ascii="Arial" w:hAnsi="Arial" w:cs="Arial"/>
-          <w:i/>
-          <w:lang w:val="pt-BR"/>
-        </w:rPr>
-        <w:t xml:space="preserve"> Latinoamérica: </w:t>
-      </w:r>
-      <w:proofErr w:type="spellStart"/>
-      <w:r>
-        <w:rPr>
-          <w:rFonts w:ascii="Arial" w:hAnsi="Arial" w:cs="Arial"/>
-          <w:i/>
-          <w:lang w:val="pt-BR"/>
-        </w:rPr>
-        <w:t>los</w:t>
-      </w:r>
-      <w:proofErr w:type="spellEnd"/>
-      <w:r>
-        <w:rPr>
-          <w:rFonts w:ascii="Arial" w:hAnsi="Arial" w:cs="Arial"/>
-          <w:i/>
-          <w:lang w:val="pt-BR"/>
-        </w:rPr>
-        <w:t xml:space="preserve"> países </w:t>
-      </w:r>
-      <w:proofErr w:type="spellStart"/>
-      <w:r>
-        <w:rPr>
-          <w:rFonts w:ascii="Arial" w:hAnsi="Arial" w:cs="Arial"/>
-          <w:i/>
-          <w:lang w:val="pt-BR"/>
-        </w:rPr>
-        <w:t>con</w:t>
-      </w:r>
-      <w:proofErr w:type="spellEnd"/>
-      <w:r>
-        <w:rPr>
-          <w:rFonts w:ascii="Arial" w:hAnsi="Arial" w:cs="Arial"/>
-          <w:i/>
-          <w:lang w:val="pt-BR"/>
-        </w:rPr>
-        <w:t xml:space="preserve"> </w:t>
-      </w:r>
-      <w:proofErr w:type="spellStart"/>
-      <w:r>
-        <w:rPr>
-          <w:rFonts w:ascii="Arial" w:hAnsi="Arial" w:cs="Arial"/>
-          <w:i/>
-          <w:lang w:val="pt-BR"/>
-        </w:rPr>
-        <w:t>el</w:t>
-      </w:r>
-      <w:proofErr w:type="spellEnd"/>
-      <w:r>
-        <w:rPr>
-          <w:rFonts w:ascii="Arial" w:hAnsi="Arial" w:cs="Arial"/>
-          <w:i/>
-          <w:lang w:val="pt-BR"/>
-        </w:rPr>
-        <w:t xml:space="preserve"> litro más caro </w:t>
-      </w:r>
-      <w:proofErr w:type="spellStart"/>
-      <w:r>
-        <w:rPr>
-          <w:rFonts w:ascii="Arial" w:hAnsi="Arial" w:cs="Arial"/>
-          <w:i/>
-          <w:lang w:val="pt-BR"/>
-        </w:rPr>
-        <w:t>en</w:t>
-      </w:r>
-      <w:proofErr w:type="spellEnd"/>
-      <w:r>
-        <w:rPr>
-          <w:rFonts w:ascii="Arial" w:hAnsi="Arial" w:cs="Arial"/>
-          <w:i/>
-          <w:lang w:val="pt-BR"/>
-        </w:rPr>
-        <w:t xml:space="preserve"> 2024</w:t>
-      </w:r>
-      <w:r>
-        <w:rPr>
-          <w:rFonts w:ascii="Arial" w:hAnsi="Arial" w:cs="Arial"/>
-          <w:lang w:val="pt-BR"/>
-        </w:rPr>
-        <w:t xml:space="preserve">. </w:t>
-      </w:r>
-      <w:r>
-        <w:rPr>
-          <w:rFonts w:ascii="Arial" w:hAnsi="Arial" w:cs="Arial"/>
-          <w:lang w:val="pt-BR"/>
-        </w:rPr>
-        <w:t>https://www.bloomberglinea.com/2024/01/05/precio-de-la-gasolina-en-latinoamerica-los-paises-con-el-litro-mas-caro-en-2024/</w:t>
+        <w:t>https://github.com/georgsmeinung/dwa-lite</w:t>
       </w:r>
     </w:p>
     <w:p>
@@ -7288,394 +7399,6 @@
           <w:rFonts w:ascii="Arial" w:hAnsi="Arial" w:cs="Arial"/>
         </w:rPr>
         <w:t xml:space="preserve"> https://es.tradingeconomics.com/ireland/gasoline-prices</w:t>
-      </w:r>
-    </w:p>
-    <w:p>
-      <w:pPr>
-        <w:ind w:left="720" w:hanging="720"/>
-        <w:jc w:val="both"/>
-        <w:rPr>
-          <w:rFonts w:ascii="Arial" w:hAnsi="Arial" w:cs="Arial"/>
-          <w:highlight w:val="yellow"/>
-        </w:rPr>
-      </w:pPr>
-      <w:r>
-        <w:rPr>
-          <w:rFonts w:ascii="Arial" w:hAnsi="Arial" w:cs="Arial"/>
-          <w:highlight w:val="yellow"/>
-        </w:rPr>
-        <w:t xml:space="preserve">TEDx </w:t>
-      </w:r>
-      <w:proofErr w:type="spellStart"/>
-      <w:r>
-        <w:rPr>
-          <w:rFonts w:ascii="Arial" w:hAnsi="Arial" w:cs="Arial"/>
-          <w:highlight w:val="yellow"/>
-        </w:rPr>
-        <w:t>Talks</w:t>
-      </w:r>
-      <w:proofErr w:type="spellEnd"/>
-      <w:r>
-        <w:rPr>
-          <w:rFonts w:ascii="Arial" w:hAnsi="Arial" w:cs="Arial"/>
-          <w:highlight w:val="yellow"/>
-        </w:rPr>
-        <w:t>. (</w:t>
-      </w:r>
-      <w:r>
-        <w:rPr>
-          <w:rFonts w:ascii="Arial" w:hAnsi="Arial" w:cs="Arial"/>
-          <w:highlight w:val="yellow"/>
-        </w:rPr>
-        <w:t>7</w:t>
-      </w:r>
-      <w:r>
-        <w:rPr>
-          <w:rFonts w:ascii="Arial" w:hAnsi="Arial" w:cs="Arial"/>
-          <w:highlight w:val="yellow"/>
-        </w:rPr>
-        <w:t xml:space="preserve"> de ma</w:t>
-      </w:r>
-      <w:r>
-        <w:rPr>
-          <w:rFonts w:ascii="Arial" w:hAnsi="Arial" w:cs="Arial"/>
-          <w:highlight w:val="yellow"/>
-        </w:rPr>
-        <w:t>y</w:t>
-      </w:r>
-      <w:r>
-        <w:rPr>
-          <w:rFonts w:ascii="Arial" w:hAnsi="Arial" w:cs="Arial"/>
-          <w:highlight w:val="yellow"/>
-        </w:rPr>
-        <w:t>o de 20</w:t>
-      </w:r>
-      <w:r>
-        <w:rPr>
-          <w:rFonts w:ascii="Arial" w:hAnsi="Arial" w:cs="Arial"/>
-          <w:highlight w:val="yellow"/>
-        </w:rPr>
-        <w:t>18</w:t>
-      </w:r>
-      <w:r>
-        <w:rPr>
-          <w:rFonts w:ascii="Arial" w:hAnsi="Arial" w:cs="Arial"/>
-          <w:highlight w:val="yellow"/>
-        </w:rPr>
-        <w:t xml:space="preserve">). </w:t>
-      </w:r>
-      <w:r>
-        <w:rPr>
-          <w:rFonts w:ascii="Arial" w:hAnsi="Arial" w:cs="Arial"/>
-          <w:i/>
-          <w:iCs/>
-          <w:highlight w:val="yellow"/>
-        </w:rPr>
-        <w:t>Qué es la ética de la tecnología y por qué debería importarte | Gemma Galdón-</w:t>
-      </w:r>
-      <w:proofErr w:type="spellStart"/>
-      <w:r>
-        <w:rPr>
-          <w:rFonts w:ascii="Arial" w:hAnsi="Arial" w:cs="Arial"/>
-          <w:i/>
-          <w:iCs/>
-          <w:highlight w:val="yellow"/>
-        </w:rPr>
-        <w:t>Clavell</w:t>
-      </w:r>
-      <w:proofErr w:type="spellEnd"/>
-      <w:r>
-        <w:rPr>
-          <w:rFonts w:ascii="Arial" w:hAnsi="Arial" w:cs="Arial"/>
-          <w:i/>
-          <w:iCs/>
-          <w:highlight w:val="yellow"/>
-        </w:rPr>
-        <w:t xml:space="preserve"> | </w:t>
-      </w:r>
-      <w:proofErr w:type="spellStart"/>
-      <w:r>
-        <w:rPr>
-          <w:rFonts w:ascii="Arial" w:hAnsi="Arial" w:cs="Arial"/>
-          <w:i/>
-          <w:iCs/>
-          <w:highlight w:val="yellow"/>
-        </w:rPr>
-        <w:t>TEDxZaragoza</w:t>
-      </w:r>
-      <w:proofErr w:type="spellEnd"/>
-      <w:r>
-        <w:rPr>
-          <w:rFonts w:ascii="Arial" w:hAnsi="Arial" w:cs="Arial"/>
-          <w:highlight w:val="yellow"/>
-        </w:rPr>
-        <w:t xml:space="preserve">[Archivo de Video]. </w:t>
-      </w:r>
-      <w:proofErr w:type="spellStart"/>
-      <w:r>
-        <w:rPr>
-          <w:rFonts w:ascii="Arial" w:hAnsi="Arial" w:cs="Arial"/>
-          <w:highlight w:val="yellow"/>
-        </w:rPr>
-        <w:t>Youtube</w:t>
-      </w:r>
-      <w:proofErr w:type="spellEnd"/>
-      <w:r>
-        <w:rPr>
-          <w:rFonts w:ascii="Arial" w:hAnsi="Arial" w:cs="Arial"/>
-          <w:highlight w:val="yellow"/>
-        </w:rPr>
-        <w:t xml:space="preserve">. </w:t>
-      </w:r>
-      <w:r>
-        <w:rPr>
-          <w:rFonts w:ascii="Arial" w:hAnsi="Arial" w:cs="Arial"/>
-          <w:highlight w:val="yellow"/>
-        </w:rPr>
-        <w:t>https://www.youtube.com/watch?v=XJDBN2j9rr4&amp;ab_channel=TEDxTalks</w:t>
-      </w:r>
-    </w:p>
-    <w:p>
-      <w:pPr>
-        <w:ind w:left="720" w:hanging="720"/>
-        <w:jc w:val="both"/>
-        <w:rPr>
-          <w:rFonts w:ascii="Arial" w:hAnsi="Arial" w:cs="Arial"/>
-          <w:i/>
-          <w:iCs/>
-        </w:rPr>
-      </w:pPr>
-      <w:r>
-        <w:rPr>
-          <w:rFonts w:ascii="Arial" w:hAnsi="Arial" w:cs="Arial"/>
-          <w:highlight w:val="yellow"/>
-        </w:rPr>
-        <w:t xml:space="preserve">TEDx </w:t>
-      </w:r>
-      <w:proofErr w:type="spellStart"/>
-      <w:r>
-        <w:rPr>
-          <w:rFonts w:ascii="Arial" w:hAnsi="Arial" w:cs="Arial"/>
-          <w:highlight w:val="yellow"/>
-        </w:rPr>
-        <w:t>Talks</w:t>
-      </w:r>
-      <w:proofErr w:type="spellEnd"/>
-      <w:r>
-        <w:rPr>
-          <w:rFonts w:ascii="Arial" w:hAnsi="Arial" w:cs="Arial"/>
-          <w:highlight w:val="yellow"/>
-        </w:rPr>
-        <w:t xml:space="preserve">. (15 de agosto de 2018). </w:t>
-      </w:r>
-      <w:r>
-        <w:rPr>
-          <w:rFonts w:ascii="Arial" w:hAnsi="Arial" w:cs="Arial"/>
-          <w:i/>
-          <w:iCs/>
-          <w:highlight w:val="yellow"/>
-        </w:rPr>
-        <w:t xml:space="preserve">Industria 4.0: una revolución para las personas | Beatriz </w:t>
-      </w:r>
-      <w:proofErr w:type="spellStart"/>
-      <w:r>
-        <w:rPr>
-          <w:rFonts w:ascii="Arial" w:hAnsi="Arial" w:cs="Arial"/>
-          <w:i/>
-          <w:iCs/>
-          <w:highlight w:val="yellow"/>
-        </w:rPr>
-        <w:t>Gonzalez</w:t>
-      </w:r>
-      <w:proofErr w:type="spellEnd"/>
-      <w:r>
-        <w:rPr>
-          <w:rFonts w:ascii="Arial" w:hAnsi="Arial" w:cs="Arial"/>
-          <w:i/>
-          <w:iCs/>
-          <w:highlight w:val="yellow"/>
-        </w:rPr>
-        <w:t xml:space="preserve"> | </w:t>
-      </w:r>
-      <w:proofErr w:type="spellStart"/>
-      <w:r>
-        <w:rPr>
-          <w:rFonts w:ascii="Arial" w:hAnsi="Arial" w:cs="Arial"/>
-          <w:i/>
-          <w:iCs/>
-          <w:highlight w:val="yellow"/>
-        </w:rPr>
-        <w:t>TEDxUDeusto</w:t>
-      </w:r>
-      <w:proofErr w:type="spellEnd"/>
-      <w:r>
-        <w:rPr>
-          <w:rFonts w:ascii="Arial" w:hAnsi="Arial" w:cs="Arial"/>
-          <w:i/>
-          <w:iCs/>
-          <w:highlight w:val="yellow"/>
-        </w:rPr>
-        <w:t xml:space="preserve"> </w:t>
-      </w:r>
-      <w:r>
-        <w:rPr>
-          <w:rFonts w:ascii="Arial" w:hAnsi="Arial" w:cs="Arial"/>
-          <w:highlight w:val="yellow"/>
-        </w:rPr>
-        <w:t xml:space="preserve">[Archivo de Video]. </w:t>
-      </w:r>
-      <w:proofErr w:type="spellStart"/>
-      <w:r>
-        <w:rPr>
-          <w:rFonts w:ascii="Arial" w:hAnsi="Arial" w:cs="Arial"/>
-          <w:highlight w:val="yellow"/>
-        </w:rPr>
-        <w:t>Youtube</w:t>
-      </w:r>
-      <w:proofErr w:type="spellEnd"/>
-      <w:r>
-        <w:rPr>
-          <w:rFonts w:ascii="Arial" w:hAnsi="Arial" w:cs="Arial"/>
-          <w:highlight w:val="yellow"/>
-        </w:rPr>
-        <w:t>. https://www.youtube.com/watch?v=a0Ycxn-bZak&amp;ab_channel=TEDxTalks</w:t>
-      </w:r>
-    </w:p>
-    <w:p>
-      <w:pPr>
-        <w:ind w:left="720" w:hanging="720"/>
-        <w:jc w:val="both"/>
-        <w:rPr>
-          <w:rFonts w:ascii="Arial" w:hAnsi="Arial" w:cs="Arial"/>
-          <w:highlight w:val="yellow"/>
-        </w:rPr>
-      </w:pPr>
-      <w:r>
-        <w:rPr>
-          <w:rFonts w:ascii="Arial" w:hAnsi="Arial" w:cs="Arial"/>
-          <w:highlight w:val="yellow"/>
-        </w:rPr>
-        <w:t xml:space="preserve">Universidad Austral. (2025). </w:t>
-      </w:r>
-      <w:r>
-        <w:rPr>
-          <w:rFonts w:ascii="Arial" w:hAnsi="Arial" w:cs="Arial"/>
-          <w:i/>
-          <w:iCs/>
-          <w:highlight w:val="yellow"/>
-        </w:rPr>
-        <w:t>EMPRESA Y SUS RESPONSABILIDADES – 2da parte</w:t>
-      </w:r>
-      <w:r>
-        <w:rPr>
-          <w:rFonts w:ascii="Arial" w:hAnsi="Arial" w:cs="Arial"/>
-          <w:highlight w:val="yellow"/>
-        </w:rPr>
-        <w:t xml:space="preserve"> [Archivo PDF]. https://campusvirtual.austral.edu.ar/pluginfile.php/3284956/mod_resource/content/5/Clase%2005_12%20-%20RSE%20MCD.pdf</w:t>
-      </w:r>
-    </w:p>
-    <w:p>
-      <w:pPr>
-        <w:ind w:left="720" w:hanging="720"/>
-        <w:jc w:val="both"/>
-        <w:rPr>
-          <w:rFonts w:ascii="Arial" w:hAnsi="Arial" w:cs="Arial"/>
-          <w:i/>
-          <w:iCs/>
-          <w:highlight w:val="yellow"/>
-        </w:rPr>
-      </w:pPr>
-      <w:proofErr w:type="spellStart"/>
-      <w:r>
-        <w:rPr>
-          <w:rFonts w:ascii="Arial" w:hAnsi="Arial" w:cs="Arial"/>
-          <w:highlight w:val="yellow"/>
-        </w:rPr>
-        <w:t>Valenzia</w:t>
-      </w:r>
-      <w:proofErr w:type="spellEnd"/>
-      <w:r>
-        <w:rPr>
-          <w:rFonts w:ascii="Arial" w:hAnsi="Arial" w:cs="Arial"/>
-          <w:highlight w:val="yellow"/>
-        </w:rPr>
-        <w:t xml:space="preserve"> Plaza. (3 de noviembre de 2021). </w:t>
-      </w:r>
-      <w:r>
-        <w:rPr>
-          <w:rFonts w:ascii="Arial" w:hAnsi="Arial" w:cs="Arial"/>
-          <w:i/>
-          <w:iCs/>
-          <w:highlight w:val="yellow"/>
-        </w:rPr>
-        <w:t>Adela Cortina: "A una empresa que no sea ética se le van a cerrar puertas”.</w:t>
-      </w:r>
-      <w:r>
-        <w:rPr>
-          <w:rFonts w:ascii="Arial" w:hAnsi="Arial" w:cs="Arial"/>
-          <w:highlight w:val="yellow"/>
-        </w:rPr>
-        <w:t xml:space="preserve"> https://valenciaplaza.com/adela-cortina-a-una-empresa-que-no-sea-etica-se-le-van-a-cerrar-puertas</w:t>
-      </w:r>
-    </w:p>
-    <w:p>
-      <w:pPr>
-        <w:ind w:left="720" w:hanging="720"/>
-        <w:jc w:val="both"/>
-        <w:rPr>
-          <w:rFonts w:ascii="Arial" w:hAnsi="Arial" w:cs="Arial"/>
-          <w:i/>
-          <w:iCs/>
-          <w:highlight w:val="yellow"/>
-        </w:rPr>
-      </w:pPr>
-      <w:proofErr w:type="spellStart"/>
-      <w:r>
-        <w:rPr>
-          <w:rFonts w:ascii="Arial" w:hAnsi="Arial" w:cs="Arial"/>
-          <w:highlight w:val="yellow"/>
-        </w:rPr>
-        <w:t>Worldcob</w:t>
-      </w:r>
-      <w:proofErr w:type="spellEnd"/>
-      <w:r>
-        <w:rPr>
-          <w:rFonts w:ascii="Arial" w:hAnsi="Arial" w:cs="Arial"/>
-          <w:highlight w:val="yellow"/>
-        </w:rPr>
-        <w:t xml:space="preserve">. (6 de mayo de 2014). </w:t>
-      </w:r>
-      <w:r>
-        <w:rPr>
-          <w:rFonts w:ascii="Arial" w:hAnsi="Arial" w:cs="Arial"/>
-          <w:i/>
-          <w:iCs/>
-          <w:highlight w:val="yellow"/>
-        </w:rPr>
-        <w:t>2. ¿Qué es la RSE?</w:t>
-      </w:r>
-      <w:r>
-        <w:rPr>
-          <w:rFonts w:ascii="Arial" w:hAnsi="Arial" w:cs="Arial"/>
-          <w:highlight w:val="yellow"/>
-        </w:rPr>
-        <w:t xml:space="preserve">[Archivo de Video]. </w:t>
-      </w:r>
-      <w:proofErr w:type="spellStart"/>
-      <w:r>
-        <w:rPr>
-          <w:rFonts w:ascii="Arial" w:hAnsi="Arial" w:cs="Arial"/>
-          <w:highlight w:val="yellow"/>
-        </w:rPr>
-        <w:t>Youtube</w:t>
-      </w:r>
-      <w:proofErr w:type="spellEnd"/>
-      <w:r>
-        <w:rPr>
-          <w:rFonts w:ascii="Arial" w:hAnsi="Arial" w:cs="Arial"/>
-          <w:highlight w:val="yellow"/>
-        </w:rPr>
-        <w:t>. https://www.youtube.com/watch?v=9j9gZTo4SO0</w:t>
       </w:r>
     </w:p>
     <w:p>
@@ -7904,6 +7627,7 @@
         <w:docPartUnique/>
       </w:docPartObj>
     </w:sdtPr>
+    <w:sdtEndPr/>
     <w:sdtContent>
       <w:p>
         <w:pPr>
@@ -13081,7 +12805,6 @@
   <w:style w:type="character" w:default="1" w:styleId="Fuentedeprrafopredeter">
     <w:name w:val="Default Paragraph Font"/>
     <w:uiPriority w:val="1"/>
-    <w:semiHidden/>
     <w:unhideWhenUsed/>
   </w:style>
   <w:style w:type="table" w:default="1" w:styleId="Tablanormal">

</xml_diff>